<commit_message>
Add UML diagram to report
</commit_message>
<xml_diff>
--- a/Space_Invaders_Documentation.docx
+++ b/Space_Invaders_Documentation.docx
@@ -1,10 +1,10 @@
 
 <file path=word/document.xml><?xml version="1.0" encoding="utf-8"?>
-<w:document xmlns:wpc="http://schemas.microsoft.com/office/word/2010/wordprocessingCanvas" xmlns:mc="http://schemas.openxmlformats.org/markup-compatibility/2006" xmlns:o="urn:schemas-microsoft-com:office:office" xmlns:r="http://schemas.openxmlformats.org/officeDocument/2006/relationships" xmlns:m="http://schemas.openxmlformats.org/officeDocument/2006/math" xmlns:v="urn:schemas-microsoft-com:vml" xmlns:wp14="http://schemas.microsoft.com/office/word/2010/wordprocessingDrawing" xmlns:wp="http://schemas.openxmlformats.org/drawingml/2006/wordprocessingDrawing" xmlns:w10="urn:schemas-microsoft-com:office:word" xmlns:w="http://schemas.openxmlformats.org/wordprocessingml/2006/main" xmlns:w14="http://schemas.microsoft.com/office/word/2010/wordml" xmlns:wpg="http://schemas.microsoft.com/office/word/2010/wordprocessingGroup" xmlns:wpi="http://schemas.microsoft.com/office/word/2010/wordprocessingInk" xmlns:wne="http://schemas.microsoft.com/office/word/2006/wordml" xmlns:wps="http://schemas.microsoft.com/office/word/2010/wordprocessingShape" mc:Ignorable="w14 wp14">
+<w:document xmlns:wpc="http://schemas.microsoft.com/office/word/2010/wordprocessingCanvas" xmlns:cx="http://schemas.microsoft.com/office/drawing/2014/chartex" xmlns:cx1="http://schemas.microsoft.com/office/drawing/2015/9/8/chartex" xmlns:cx2="http://schemas.microsoft.com/office/drawing/2015/10/21/chartex" xmlns:cx3="http://schemas.microsoft.com/office/drawing/2016/5/9/chartex" xmlns:cx4="http://schemas.microsoft.com/office/drawing/2016/5/10/chartex" xmlns:cx5="http://schemas.microsoft.com/office/drawing/2016/5/11/chartex" xmlns:cx6="http://schemas.microsoft.com/office/drawing/2016/5/12/chartex" xmlns:cx7="http://schemas.microsoft.com/office/drawing/2016/5/13/chartex" xmlns:cx8="http://schemas.microsoft.com/office/drawing/2016/5/14/chartex" xmlns:mc="http://schemas.openxmlformats.org/markup-compatibility/2006" xmlns:aink="http://schemas.microsoft.com/office/drawing/2016/ink" xmlns:am3d="http://schemas.microsoft.com/office/drawing/2017/model3d" xmlns:o="urn:schemas-microsoft-com:office:office" xmlns:r="http://schemas.openxmlformats.org/officeDocument/2006/relationships" xmlns:m="http://schemas.openxmlformats.org/officeDocument/2006/math" xmlns:v="urn:schemas-microsoft-com:vml" xmlns:wp14="http://schemas.microsoft.com/office/word/2010/wordprocessingDrawing" xmlns:wp="http://schemas.openxmlformats.org/drawingml/2006/wordprocessingDrawing" xmlns:w10="urn:schemas-microsoft-com:office:word" xmlns:w="http://schemas.openxmlformats.org/wordprocessingml/2006/main" xmlns:w14="http://schemas.microsoft.com/office/word/2010/wordml" xmlns:w15="http://schemas.microsoft.com/office/word/2012/wordml" xmlns:w16cid="http://schemas.microsoft.com/office/word/2016/wordml/cid" xmlns:w16se="http://schemas.microsoft.com/office/word/2015/wordml/symex" xmlns:wpg="http://schemas.microsoft.com/office/word/2010/wordprocessingGroup" xmlns:wpi="http://schemas.microsoft.com/office/word/2010/wordprocessingInk" xmlns:wne="http://schemas.microsoft.com/office/word/2006/wordml" xmlns:wps="http://schemas.microsoft.com/office/word/2010/wordprocessingShape" mc:Ignorable="w14 w15 w16se w16cid wp14">
   <w:body>
     <w:p>
       <w:pPr>
-        <w:pStyle w:val="Nadpis1"/>
+        <w:pStyle w:val="Heading1"/>
         <w:jc w:val="center"/>
         <w:rPr>
           <w:lang w:val="en-US"/>
@@ -26,7 +26,7 @@
     </w:p>
     <w:p>
       <w:pPr>
-        <w:pStyle w:val="Nadpis2"/>
+        <w:pStyle w:val="Heading2"/>
         <w:jc w:val="center"/>
         <w:rPr>
           <w:lang w:val="en-US"/>
@@ -41,7 +41,7 @@
     </w:p>
     <w:p>
       <w:pPr>
-        <w:pStyle w:val="Nadpis3"/>
+        <w:pStyle w:val="Heading3"/>
         <w:numPr>
           <w:ilvl w:val="0"/>
           <w:numId w:val="1"/>
@@ -115,7 +115,7 @@
     </w:p>
     <w:p>
       <w:pPr>
-        <w:pStyle w:val="Nadpis3"/>
+        <w:pStyle w:val="Heading3"/>
         <w:numPr>
           <w:ilvl w:val="0"/>
           <w:numId w:val="1"/>
@@ -137,10 +137,74 @@
           <w:lang w:val="en-US"/>
         </w:rPr>
       </w:pPr>
-    </w:p>
-    <w:p>
-      <w:pPr>
-        <w:pStyle w:val="Nadpis3"/>
+      <w:r>
+        <w:rPr>
+          <w:noProof/>
+          <w:lang w:val="en-US"/>
+        </w:rPr>
+        <w:drawing>
+          <wp:inline distT="0" distB="0" distL="0" distR="0" wp14:anchorId="597BE954" wp14:editId="0963729F">
+            <wp:extent cx="5760720" cy="4028440"/>
+            <wp:effectExtent l="0" t="0" r="5080" b="0"/>
+            <wp:docPr id="9" name="Picture 9"/>
+            <wp:cNvGraphicFramePr>
+              <a:graphicFrameLocks xmlns:a="http://schemas.openxmlformats.org/drawingml/2006/main" noChangeAspect="1"/>
+            </wp:cNvGraphicFramePr>
+            <a:graphic xmlns:a="http://schemas.openxmlformats.org/drawingml/2006/main">
+              <a:graphicData uri="http://schemas.openxmlformats.org/drawingml/2006/picture">
+                <pic:pic xmlns:pic="http://schemas.openxmlformats.org/drawingml/2006/picture">
+                  <pic:nvPicPr>
+                    <pic:cNvPr id="9" name="UMLdiagram.png"/>
+                    <pic:cNvPicPr/>
+                  </pic:nvPicPr>
+                  <pic:blipFill>
+                    <a:blip r:embed="rId5">
+                      <a:extLst>
+                        <a:ext uri="{28A0092B-C50C-407E-A947-70E740481C1C}">
+                          <a14:useLocalDpi xmlns:a14="http://schemas.microsoft.com/office/drawing/2010/main" val="0"/>
+                        </a:ext>
+                      </a:extLst>
+                    </a:blip>
+                    <a:stretch>
+                      <a:fillRect/>
+                    </a:stretch>
+                  </pic:blipFill>
+                  <pic:spPr>
+                    <a:xfrm>
+                      <a:off x="0" y="0"/>
+                      <a:ext cx="5760720" cy="4028440"/>
+                    </a:xfrm>
+                    <a:prstGeom prst="rect">
+                      <a:avLst/>
+                    </a:prstGeom>
+                  </pic:spPr>
+                </pic:pic>
+              </a:graphicData>
+            </a:graphic>
+          </wp:inline>
+        </w:drawing>
+      </w:r>
+    </w:p>
+    <w:p>
+      <w:pPr>
+        <w:rPr>
+          <w:rFonts w:asciiTheme="majorHAnsi" w:eastAsiaTheme="majorEastAsia" w:hAnsiTheme="majorHAnsi" w:cstheme="majorBidi"/>
+          <w:b/>
+          <w:bCs/>
+          <w:color w:val="4F81BD" w:themeColor="accent1"/>
+          <w:lang w:val="en-US"/>
+        </w:rPr>
+      </w:pPr>
+      <w:r>
+        <w:rPr>
+          <w:lang w:val="en-US"/>
+        </w:rPr>
+        <w:br w:type="page"/>
+      </w:r>
+    </w:p>
+    <w:p>
+      <w:pPr>
+        <w:pStyle w:val="Heading3"/>
         <w:numPr>
           <w:ilvl w:val="0"/>
           <w:numId w:val="1"/>
@@ -153,6 +217,7 @@
         <w:rPr>
           <w:lang w:val="en-US"/>
         </w:rPr>
+        <w:lastRenderedPageBreak/>
         <w:t>Game start</w:t>
       </w:r>
     </w:p>
@@ -188,7 +253,7 @@
           <w:lang w:eastAsia="sk-SK"/>
         </w:rPr>
         <w:drawing>
-          <wp:inline distT="0" distB="0" distL="0" distR="0" wp14:anchorId="309638BD" wp14:editId="67BC58A4">
+          <wp:inline distT="0" distB="0" distL="0" distR="0" wp14:anchorId="15FC01FF" wp14:editId="7FE56262">
             <wp:extent cx="4892464" cy="3909399"/>
             <wp:effectExtent l="0" t="0" r="3810" b="0"/>
             <wp:docPr id="1" name="Obrázok 1"/>
@@ -237,222 +302,13 @@
           <w:lang w:val="en-US"/>
         </w:rPr>
       </w:pPr>
-    </w:p>
-    <w:p>
-      <w:pPr>
-        <w:rPr>
-          <w:lang w:val="en-US"/>
-        </w:rPr>
-      </w:pPr>
-    </w:p>
-    <w:p>
-      <w:pPr>
-        <w:rPr>
-          <w:lang w:val="en-US"/>
-        </w:rPr>
-      </w:pPr>
-    </w:p>
-    <w:p>
-      <w:pPr>
-        <w:pStyle w:val="Nadpis3"/>
-        <w:numPr>
-          <w:ilvl w:val="0"/>
-          <w:numId w:val="1"/>
-        </w:numPr>
-        <w:rPr>
-          <w:lang w:val="en-US"/>
-        </w:rPr>
-      </w:pPr>
-      <w:r>
-        <w:rPr>
-          <w:lang w:val="en-US"/>
-        </w:rPr>
-        <w:lastRenderedPageBreak/>
-        <w:t>Gameplay</w:t>
-      </w:r>
-    </w:p>
-    <w:p>
-      <w:pPr>
-        <w:ind w:firstLine="360"/>
-        <w:rPr>
-          <w:lang w:val="en-US"/>
-        </w:rPr>
-      </w:pPr>
-      <w:r>
-        <w:rPr>
-          <w:lang w:val="en-US"/>
-        </w:rPr>
-        <w:t>The game controls are as follows:</w:t>
-      </w:r>
-    </w:p>
-    <w:p>
-      <w:pPr>
-        <w:ind w:firstLine="360"/>
-        <w:rPr>
-          <w:rStyle w:val="Siln"/>
-        </w:rPr>
-      </w:pPr>
-      <w:proofErr w:type="spellStart"/>
-      <w:r>
-        <w:rPr>
-          <w:rStyle w:val="Siln"/>
-        </w:rPr>
-        <w:t>Key</w:t>
-      </w:r>
-      <w:proofErr w:type="spellEnd"/>
-      <w:r>
-        <w:rPr>
-          <w:rStyle w:val="Siln"/>
-        </w:rPr>
-        <w:t xml:space="preserve"> “a”</w:t>
-      </w:r>
-      <w:r>
-        <w:rPr>
-          <w:rStyle w:val="Siln"/>
-        </w:rPr>
-        <w:tab/>
-      </w:r>
-      <w:r>
-        <w:rPr>
-          <w:rStyle w:val="Siln"/>
-        </w:rPr>
-        <w:tab/>
-      </w:r>
-      <w:proofErr w:type="spellStart"/>
-      <w:r>
-        <w:rPr>
-          <w:rStyle w:val="Siln"/>
-        </w:rPr>
-        <w:t>move</w:t>
-      </w:r>
-      <w:proofErr w:type="spellEnd"/>
-      <w:r>
-        <w:rPr>
-          <w:rStyle w:val="Siln"/>
-        </w:rPr>
-        <w:t xml:space="preserve"> </w:t>
-      </w:r>
-      <w:proofErr w:type="spellStart"/>
-      <w:r>
-        <w:rPr>
-          <w:rStyle w:val="Siln"/>
-        </w:rPr>
-        <w:t>left</w:t>
-      </w:r>
-      <w:proofErr w:type="spellEnd"/>
-    </w:p>
-    <w:p>
-      <w:pPr>
-        <w:ind w:firstLine="360"/>
-        <w:rPr>
-          <w:rStyle w:val="Siln"/>
-        </w:rPr>
-      </w:pPr>
-      <w:proofErr w:type="spellStart"/>
-      <w:r>
-        <w:rPr>
-          <w:rStyle w:val="Siln"/>
-        </w:rPr>
-        <w:t>Key</w:t>
-      </w:r>
-      <w:proofErr w:type="spellEnd"/>
-      <w:r>
-        <w:rPr>
-          <w:rStyle w:val="Siln"/>
-        </w:rPr>
-        <w:t xml:space="preserve"> “d”</w:t>
-      </w:r>
-      <w:r>
-        <w:rPr>
-          <w:rStyle w:val="Siln"/>
-        </w:rPr>
-        <w:tab/>
-      </w:r>
-      <w:r>
-        <w:rPr>
-          <w:rStyle w:val="Siln"/>
-        </w:rPr>
-        <w:tab/>
-      </w:r>
-      <w:proofErr w:type="spellStart"/>
-      <w:r>
-        <w:rPr>
-          <w:rStyle w:val="Siln"/>
-        </w:rPr>
-        <w:t>move</w:t>
-      </w:r>
-      <w:proofErr w:type="spellEnd"/>
-      <w:r>
-        <w:rPr>
-          <w:rStyle w:val="Siln"/>
-        </w:rPr>
-        <w:t xml:space="preserve"> </w:t>
-      </w:r>
-      <w:proofErr w:type="spellStart"/>
-      <w:r>
-        <w:rPr>
-          <w:rStyle w:val="Siln"/>
-        </w:rPr>
-        <w:t>right</w:t>
-      </w:r>
-      <w:proofErr w:type="spellEnd"/>
-    </w:p>
-    <w:p>
-      <w:pPr>
-        <w:ind w:firstLine="360"/>
-        <w:rPr>
-          <w:rStyle w:val="Siln"/>
-          <w:lang w:val="en-US"/>
-        </w:rPr>
-      </w:pPr>
-      <w:proofErr w:type="spellStart"/>
-      <w:r>
-        <w:rPr>
-          <w:rStyle w:val="Siln"/>
-        </w:rPr>
-        <w:t>Key</w:t>
-      </w:r>
-      <w:proofErr w:type="spellEnd"/>
-      <w:r>
-        <w:rPr>
-          <w:rStyle w:val="Siln"/>
-        </w:rPr>
-        <w:t xml:space="preserve"> “s”</w:t>
-      </w:r>
-      <w:r>
-        <w:rPr>
-          <w:rStyle w:val="Siln"/>
-        </w:rPr>
-        <w:tab/>
-      </w:r>
-      <w:r>
-        <w:rPr>
-          <w:rStyle w:val="Siln"/>
-        </w:rPr>
-        <w:tab/>
-      </w:r>
-      <w:proofErr w:type="spellStart"/>
-      <w:r>
-        <w:rPr>
-          <w:rStyle w:val="Siln"/>
-        </w:rPr>
-        <w:t>fire</w:t>
-      </w:r>
-      <w:proofErr w:type="spellEnd"/>
-    </w:p>
-    <w:p>
-      <w:pPr>
-        <w:rPr>
-          <w:lang w:val="en-US"/>
-        </w:rPr>
-      </w:pPr>
       <w:r>
         <w:rPr>
           <w:noProof/>
           <w:lang w:eastAsia="sk-SK"/>
         </w:rPr>
         <w:drawing>
-          <wp:inline distT="0" distB="0" distL="0" distR="0" wp14:anchorId="6B5488D6" wp14:editId="4C95DC02">
+          <wp:inline distT="0" distB="0" distL="0" distR="0" wp14:anchorId="6A5E71A5" wp14:editId="443ABEE7">
             <wp:extent cx="4892464" cy="3909399"/>
             <wp:effectExtent l="0" t="0" r="3810" b="0"/>
             <wp:docPr id="2" name="Obrázok 2"/>
@@ -494,50 +350,239 @@
           <w:lang w:val="en-US"/>
         </w:rPr>
       </w:pPr>
-      <w:r>
-        <w:rPr>
-          <w:lang w:val="en-US"/>
-        </w:rPr>
-        <w:t xml:space="preserve">At the beginning, there </w:t>
-      </w:r>
-      <w:proofErr w:type="gramStart"/>
-      <w:r>
-        <w:rPr>
-          <w:lang w:val="en-US"/>
-        </w:rPr>
-        <w:t>are</w:t>
-      </w:r>
-      <w:proofErr w:type="gramEnd"/>
-      <w:r>
-        <w:rPr>
-          <w:lang w:val="en-US"/>
-        </w:rPr>
-        <w:t xml:space="preserve"> 6x4 = </w:t>
-      </w:r>
-      <w:r>
-        <w:rPr>
-          <w:rStyle w:val="Siln"/>
+    </w:p>
+    <w:p>
+      <w:pPr>
+        <w:pStyle w:val="Heading3"/>
+        <w:numPr>
+          <w:ilvl w:val="0"/>
+          <w:numId w:val="1"/>
+        </w:numPr>
+        <w:rPr>
+          <w:lang w:val="en-US"/>
+        </w:rPr>
+      </w:pPr>
+      <w:r>
+        <w:rPr>
+          <w:lang w:val="en-US"/>
+        </w:rPr>
+        <w:t>Gameplay</w:t>
+      </w:r>
+    </w:p>
+    <w:p>
+      <w:pPr>
+        <w:ind w:firstLine="360"/>
+        <w:rPr>
+          <w:lang w:val="en-US"/>
+        </w:rPr>
+      </w:pPr>
+      <w:r>
+        <w:rPr>
+          <w:lang w:val="en-US"/>
+        </w:rPr>
+        <w:t>The game controls are as follows:</w:t>
+      </w:r>
+    </w:p>
+    <w:p>
+      <w:pPr>
+        <w:ind w:firstLine="360"/>
+        <w:rPr>
+          <w:rStyle w:val="Strong"/>
+        </w:rPr>
+      </w:pPr>
+      <w:proofErr w:type="spellStart"/>
+      <w:r>
+        <w:rPr>
+          <w:rStyle w:val="Strong"/>
+        </w:rPr>
+        <w:t>Key</w:t>
+      </w:r>
+      <w:proofErr w:type="spellEnd"/>
+      <w:r>
+        <w:rPr>
+          <w:rStyle w:val="Strong"/>
+        </w:rPr>
+        <w:t xml:space="preserve"> “a”</w:t>
+      </w:r>
+      <w:r>
+        <w:rPr>
+          <w:rStyle w:val="Strong"/>
+        </w:rPr>
+        <w:tab/>
+      </w:r>
+      <w:r>
+        <w:rPr>
+          <w:rStyle w:val="Strong"/>
+        </w:rPr>
+        <w:tab/>
+      </w:r>
+      <w:proofErr w:type="spellStart"/>
+      <w:r>
+        <w:rPr>
+          <w:rStyle w:val="Strong"/>
+        </w:rPr>
+        <w:t>move</w:t>
+      </w:r>
+      <w:proofErr w:type="spellEnd"/>
+      <w:r>
+        <w:rPr>
+          <w:rStyle w:val="Strong"/>
+        </w:rPr>
+        <w:t xml:space="preserve"> </w:t>
+      </w:r>
+      <w:proofErr w:type="spellStart"/>
+      <w:r>
+        <w:rPr>
+          <w:rStyle w:val="Strong"/>
+        </w:rPr>
+        <w:t>left</w:t>
+      </w:r>
+      <w:proofErr w:type="spellEnd"/>
+    </w:p>
+    <w:p>
+      <w:pPr>
+        <w:ind w:firstLine="360"/>
+        <w:rPr>
+          <w:rStyle w:val="Strong"/>
+        </w:rPr>
+      </w:pPr>
+      <w:proofErr w:type="spellStart"/>
+      <w:r>
+        <w:rPr>
+          <w:rStyle w:val="Strong"/>
+        </w:rPr>
+        <w:t>Key</w:t>
+      </w:r>
+      <w:proofErr w:type="spellEnd"/>
+      <w:r>
+        <w:rPr>
+          <w:rStyle w:val="Strong"/>
+        </w:rPr>
+        <w:t xml:space="preserve"> “d”</w:t>
+      </w:r>
+      <w:r>
+        <w:rPr>
+          <w:rStyle w:val="Strong"/>
+        </w:rPr>
+        <w:tab/>
+      </w:r>
+      <w:r>
+        <w:rPr>
+          <w:rStyle w:val="Strong"/>
+        </w:rPr>
+        <w:tab/>
+      </w:r>
+      <w:proofErr w:type="spellStart"/>
+      <w:r>
+        <w:rPr>
+          <w:rStyle w:val="Strong"/>
+        </w:rPr>
+        <w:t>move</w:t>
+      </w:r>
+      <w:proofErr w:type="spellEnd"/>
+      <w:r>
+        <w:rPr>
+          <w:rStyle w:val="Strong"/>
+        </w:rPr>
+        <w:t xml:space="preserve"> </w:t>
+      </w:r>
+      <w:proofErr w:type="spellStart"/>
+      <w:r>
+        <w:rPr>
+          <w:rStyle w:val="Strong"/>
+        </w:rPr>
+        <w:t>right</w:t>
+      </w:r>
+      <w:proofErr w:type="spellEnd"/>
+    </w:p>
+    <w:p>
+      <w:pPr>
+        <w:ind w:firstLine="360"/>
+        <w:rPr>
+          <w:rStyle w:val="Strong"/>
+          <w:lang w:val="en-US"/>
+        </w:rPr>
+      </w:pPr>
+      <w:proofErr w:type="spellStart"/>
+      <w:r>
+        <w:rPr>
+          <w:rStyle w:val="Strong"/>
+        </w:rPr>
+        <w:t>Key</w:t>
+      </w:r>
+      <w:proofErr w:type="spellEnd"/>
+      <w:r>
+        <w:rPr>
+          <w:rStyle w:val="Strong"/>
+        </w:rPr>
+        <w:t xml:space="preserve"> “s”</w:t>
+      </w:r>
+      <w:r>
+        <w:rPr>
+          <w:rStyle w:val="Strong"/>
+        </w:rPr>
+        <w:tab/>
+      </w:r>
+      <w:r>
+        <w:rPr>
+          <w:rStyle w:val="Strong"/>
+        </w:rPr>
+        <w:tab/>
+      </w:r>
+      <w:proofErr w:type="spellStart"/>
+      <w:r>
+        <w:rPr>
+          <w:rStyle w:val="Strong"/>
+        </w:rPr>
+        <w:t>fire</w:t>
+      </w:r>
+      <w:proofErr w:type="spellEnd"/>
+    </w:p>
+    <w:p>
+      <w:pPr>
+        <w:rPr>
+          <w:lang w:val="en-US"/>
+        </w:rPr>
+      </w:pPr>
+      <w:bookmarkStart w:id="0" w:name="_GoBack"/>
+      <w:bookmarkEnd w:id="0"/>
+    </w:p>
+    <w:p>
+      <w:pPr>
+        <w:rPr>
+          <w:lang w:val="en-US"/>
+        </w:rPr>
+      </w:pPr>
+      <w:r>
+        <w:rPr>
+          <w:lang w:val="en-US"/>
+        </w:rPr>
+        <w:t xml:space="preserve">At the beginning, there are 6x4 = </w:t>
+      </w:r>
+      <w:r>
+        <w:rPr>
+          <w:rStyle w:val="Strong"/>
         </w:rPr>
         <w:t xml:space="preserve">24 </w:t>
       </w:r>
       <w:proofErr w:type="spellStart"/>
       <w:r>
         <w:rPr>
-          <w:rStyle w:val="Siln"/>
+          <w:rStyle w:val="Strong"/>
         </w:rPr>
         <w:t>aliens</w:t>
       </w:r>
       <w:proofErr w:type="spellEnd"/>
       <w:r>
         <w:rPr>
-          <w:rStyle w:val="Siln"/>
+          <w:rStyle w:val="Strong"/>
         </w:rPr>
         <w:t xml:space="preserve"> </w:t>
       </w:r>
       <w:proofErr w:type="spellStart"/>
       <w:r>
         <w:rPr>
-          <w:rStyle w:val="Siln"/>
+          <w:rStyle w:val="Strong"/>
         </w:rPr>
         <w:t>created</w:t>
       </w:r>
@@ -563,62 +608,46 @@
       </w:r>
       <w:r>
         <w:rPr>
-          <w:rStyle w:val="Siln"/>
-        </w:rPr>
-        <w:t xml:space="preserve">maximum </w:t>
-      </w:r>
-      <w:proofErr w:type="spellStart"/>
-      <w:r>
-        <w:rPr>
-          <w:rStyle w:val="Siln"/>
-        </w:rPr>
-        <w:t>of</w:t>
-      </w:r>
-      <w:proofErr w:type="spellEnd"/>
-      <w:r>
-        <w:rPr>
-          <w:rStyle w:val="Siln"/>
-        </w:rPr>
-        <w:t xml:space="preserve"> 3 </w:t>
-      </w:r>
-      <w:proofErr w:type="spellStart"/>
-      <w:r>
-        <w:rPr>
-          <w:rStyle w:val="Siln"/>
+          <w:rStyle w:val="Strong"/>
+        </w:rPr>
+        <w:t xml:space="preserve">maximum of 3 </w:t>
+      </w:r>
+      <w:proofErr w:type="spellStart"/>
+      <w:r>
+        <w:rPr>
+          <w:rStyle w:val="Strong"/>
         </w:rPr>
         <w:t>active</w:t>
       </w:r>
       <w:proofErr w:type="spellEnd"/>
       <w:r>
         <w:rPr>
-          <w:rStyle w:val="Siln"/>
+          <w:rStyle w:val="Strong"/>
         </w:rPr>
         <w:t xml:space="preserve"> / </w:t>
       </w:r>
       <w:proofErr w:type="spellStart"/>
       <w:r>
         <w:rPr>
-          <w:rStyle w:val="Siln"/>
+          <w:rStyle w:val="Strong"/>
         </w:rPr>
         <w:t>visible</w:t>
       </w:r>
       <w:proofErr w:type="spellEnd"/>
       <w:r>
         <w:rPr>
-          <w:rStyle w:val="Siln"/>
+          <w:rStyle w:val="Strong"/>
         </w:rPr>
         <w:t xml:space="preserve"> laser </w:t>
       </w:r>
       <w:proofErr w:type="spellStart"/>
-      <w:proofErr w:type="gramStart"/>
-      <w:r>
-        <w:rPr>
-          <w:rStyle w:val="Siln"/>
+      <w:r>
+        <w:rPr>
+          <w:rStyle w:val="Strong"/>
         </w:rPr>
         <w:t>bullet</w:t>
       </w:r>
       <w:proofErr w:type="spellEnd"/>
-      <w:proofErr w:type="gramEnd"/>
       <w:r>
         <w:rPr>
           <w:lang w:val="en-US"/>
@@ -654,49 +683,35 @@
       <w:proofErr w:type="spellStart"/>
       <w:r>
         <w:rPr>
-          <w:rStyle w:val="Siln"/>
+          <w:rStyle w:val="Strong"/>
         </w:rPr>
         <w:t>spaceship</w:t>
       </w:r>
       <w:proofErr w:type="spellEnd"/>
       <w:r>
         <w:rPr>
-          <w:rStyle w:val="Siln"/>
+          <w:rStyle w:val="Strong"/>
         </w:rPr>
         <w:t xml:space="preserve"> / </w:t>
       </w:r>
       <w:proofErr w:type="spellStart"/>
       <w:r>
         <w:rPr>
-          <w:rStyle w:val="Siln"/>
+          <w:rStyle w:val="Strong"/>
         </w:rPr>
         <w:t>player</w:t>
       </w:r>
       <w:proofErr w:type="spellEnd"/>
       <w:r>
         <w:rPr>
-          <w:rStyle w:val="Siln"/>
-        </w:rPr>
-        <w:t xml:space="preserve"> </w:t>
-      </w:r>
-      <w:proofErr w:type="gramStart"/>
-      <w:r>
-        <w:rPr>
-          <w:rStyle w:val="Siln"/>
-        </w:rPr>
-        <w:t>has</w:t>
-      </w:r>
-      <w:proofErr w:type="gramEnd"/>
-      <w:r>
-        <w:rPr>
-          <w:rStyle w:val="Siln"/>
-        </w:rPr>
-        <w:t xml:space="preserve"> 3 </w:t>
-      </w:r>
-      <w:proofErr w:type="spellStart"/>
-      <w:r>
-        <w:rPr>
-          <w:rStyle w:val="Siln"/>
+          <w:rStyle w:val="Strong"/>
+        </w:rPr>
+        <w:t xml:space="preserve"> has 3 </w:t>
+      </w:r>
+      <w:proofErr w:type="spellStart"/>
+      <w:r>
+        <w:rPr>
+          <w:rStyle w:val="Strong"/>
         </w:rPr>
         <w:t>lives</w:t>
       </w:r>
@@ -753,7 +768,6 @@
         <w:rPr>
           <w:lang w:val="en-US"/>
         </w:rPr>
-        <w:lastRenderedPageBreak/>
         <w:t>End of the game:</w:t>
       </w:r>
     </w:p>
@@ -768,8 +782,9 @@
           <w:noProof/>
           <w:lang w:eastAsia="sk-SK"/>
         </w:rPr>
+        <w:lastRenderedPageBreak/>
         <w:drawing>
-          <wp:inline distT="0" distB="0" distL="0" distR="0" wp14:anchorId="75381679" wp14:editId="6FDAF4E2">
+          <wp:inline distT="0" distB="0" distL="0" distR="0" wp14:anchorId="1EA510B8" wp14:editId="3D7F169F">
             <wp:extent cx="4892464" cy="3909399"/>
             <wp:effectExtent l="0" t="0" r="3810" b="0"/>
             <wp:docPr id="4" name="Obrázok 4"/>
@@ -814,7 +829,7 @@
     </w:p>
     <w:p>
       <w:pPr>
-        <w:pStyle w:val="Nadpis3"/>
+        <w:pStyle w:val="Heading3"/>
         <w:numPr>
           <w:ilvl w:val="0"/>
           <w:numId w:val="1"/>
@@ -842,38 +857,44 @@
         </w:rPr>
         <w:t xml:space="preserve">The application was created based on the </w:t>
       </w:r>
-      <w:proofErr w:type="spellStart"/>
-      <w:r>
-        <w:rPr>
-          <w:rStyle w:val="Siln"/>
-        </w:rPr>
-        <w:t>model-view</w:t>
-      </w:r>
-      <w:proofErr w:type="spellEnd"/>
-      <w:r>
-        <w:rPr>
-          <w:rStyle w:val="Siln"/>
+      <w:r>
+        <w:rPr>
+          <w:rStyle w:val="Strong"/>
+        </w:rPr>
+        <w:t>model-</w:t>
+      </w:r>
+      <w:proofErr w:type="spellStart"/>
+      <w:r>
+        <w:rPr>
+          <w:rStyle w:val="Strong"/>
+        </w:rPr>
+        <w:t>view</w:t>
+      </w:r>
+      <w:proofErr w:type="spellEnd"/>
+      <w:r>
+        <w:rPr>
+          <w:rStyle w:val="Strong"/>
         </w:rPr>
         <w:t xml:space="preserve"> </w:t>
       </w:r>
       <w:proofErr w:type="spellStart"/>
       <w:r>
         <w:rPr>
-          <w:rStyle w:val="Siln"/>
+          <w:rStyle w:val="Strong"/>
         </w:rPr>
         <w:t>controller</w:t>
       </w:r>
       <w:proofErr w:type="spellEnd"/>
       <w:r>
         <w:rPr>
-          <w:rStyle w:val="Siln"/>
+          <w:rStyle w:val="Strong"/>
         </w:rPr>
         <w:t xml:space="preserve"> </w:t>
       </w:r>
       <w:proofErr w:type="spellStart"/>
       <w:r>
         <w:rPr>
-          <w:rStyle w:val="Siln"/>
+          <w:rStyle w:val="Strong"/>
         </w:rPr>
         <w:t>principle</w:t>
       </w:r>
@@ -937,7 +958,7 @@
           <w:lang w:eastAsia="sk-SK"/>
         </w:rPr>
         <w:drawing>
-          <wp:inline distT="0" distB="0" distL="0" distR="0" wp14:anchorId="5BB0C35E" wp14:editId="72F872BF">
+          <wp:inline distT="0" distB="0" distL="0" distR="0" wp14:anchorId="4F9398F1" wp14:editId="6C5F44D1">
             <wp:extent cx="1822450" cy="2570122"/>
             <wp:effectExtent l="0" t="0" r="6350" b="1905"/>
             <wp:docPr id="3" name="Obrázok 3"/>
@@ -983,323 +1004,317 @@
         <w:rPr>
           <w:lang w:val="en-US"/>
         </w:rPr>
+        <w:t xml:space="preserve">Classes </w:t>
+      </w:r>
+      <w:r>
+        <w:rPr>
+          <w:b/>
+          <w:lang w:val="en-US"/>
+        </w:rPr>
+        <w:t>Engine</w:t>
+      </w:r>
+      <w:r>
+        <w:rPr>
+          <w:b/>
+          <w:lang w:val="en-US"/>
+        </w:rPr>
+        <w:t xml:space="preserve"> and </w:t>
+      </w:r>
+      <w:proofErr w:type="spellStart"/>
+      <w:r>
+        <w:rPr>
+          <w:b/>
+          <w:lang w:val="en-US"/>
+        </w:rPr>
+        <w:t>GamerController</w:t>
+      </w:r>
+      <w:proofErr w:type="spellEnd"/>
+      <w:r>
+        <w:rPr>
+          <w:b/>
+          <w:lang w:val="en-US"/>
+        </w:rPr>
+        <w:t xml:space="preserve"> </w:t>
+      </w:r>
+      <w:r>
+        <w:rPr>
+          <w:lang w:val="en-US"/>
+        </w:rPr>
+        <w:t>represent the game logic</w:t>
+      </w:r>
+      <w:r>
+        <w:rPr>
+          <w:lang w:val="en-US"/>
+        </w:rPr>
+        <w:t xml:space="preserve"> and the game control mechanisms. </w:t>
+      </w:r>
+    </w:p>
+    <w:p>
+      <w:pPr>
+        <w:rPr>
+          <w:lang w:val="en-US"/>
+        </w:rPr>
+      </w:pPr>
+      <w:r>
+        <w:rPr>
+          <w:lang w:val="en-US"/>
+        </w:rPr>
         <w:lastRenderedPageBreak/>
-        <w:t xml:space="preserve">Classes </w:t>
+        <w:t xml:space="preserve">The class </w:t>
       </w:r>
       <w:r>
         <w:rPr>
           <w:b/>
           <w:lang w:val="en-US"/>
         </w:rPr>
-        <w:t>Engine</w:t>
+        <w:t>Commons</w:t>
+      </w:r>
+      <w:r>
+        <w:rPr>
+          <w:lang w:val="en-US"/>
+        </w:rPr>
+        <w:t xml:space="preserve"> contains all the important global variables for the application. </w:t>
       </w:r>
       <w:r>
         <w:rPr>
           <w:b/>
           <w:lang w:val="en-US"/>
         </w:rPr>
-        <w:t xml:space="preserve"> and </w:t>
-      </w:r>
-      <w:proofErr w:type="spellStart"/>
-      <w:r>
-        <w:rPr>
-          <w:b/>
-          <w:lang w:val="en-US"/>
-        </w:rPr>
-        <w:t>GamerController</w:t>
-      </w:r>
-      <w:proofErr w:type="spellEnd"/>
-      <w:r>
-        <w:rPr>
-          <w:b/>
-          <w:lang w:val="en-US"/>
-        </w:rPr>
         <w:t xml:space="preserve"> </w:t>
       </w:r>
-      <w:r>
-        <w:rPr>
-          <w:lang w:val="en-US"/>
-        </w:rPr>
-        <w:t>represent the game logic</w:t>
-      </w:r>
-      <w:r>
-        <w:rPr>
-          <w:lang w:val="en-US"/>
-        </w:rPr>
-        <w:t xml:space="preserve"> and the game control mechanisms. </w:t>
-      </w:r>
-    </w:p>
-    <w:p>
-      <w:pPr>
-        <w:rPr>
-          <w:lang w:val="en-US"/>
-        </w:rPr>
-      </w:pPr>
-      <w:r>
-        <w:rPr>
-          <w:lang w:val="en-US"/>
-        </w:rPr>
-        <w:t xml:space="preserve">The class </w:t>
-      </w:r>
-      <w:r>
-        <w:rPr>
-          <w:b/>
-          <w:lang w:val="en-US"/>
-        </w:rPr>
-        <w:t>Commons</w:t>
-      </w:r>
-      <w:r>
-        <w:rPr>
-          <w:lang w:val="en-US"/>
-        </w:rPr>
-        <w:t xml:space="preserve"> contains all the important global variables for the application. </w:t>
-      </w:r>
-      <w:r>
-        <w:rPr>
-          <w:b/>
-          <w:lang w:val="en-US"/>
+    </w:p>
+    <w:p>
+      <w:pPr>
+        <w:pStyle w:val="Heading2"/>
+        <w:jc w:val="center"/>
+        <w:rPr>
+          <w:lang w:val="en-US"/>
+        </w:rPr>
+      </w:pPr>
+    </w:p>
+    <w:p>
+      <w:pPr>
+        <w:pStyle w:val="Heading2"/>
+        <w:jc w:val="center"/>
+        <w:rPr>
+          <w:lang w:val="en-US"/>
+        </w:rPr>
+      </w:pPr>
+      <w:r>
+        <w:rPr>
+          <w:lang w:val="en-US"/>
+        </w:rPr>
+        <w:t>Lab Report</w:t>
+      </w:r>
+    </w:p>
+    <w:p>
+      <w:pPr>
+        <w:rPr>
+          <w:lang w:val="en-US"/>
+        </w:rPr>
+      </w:pPr>
+    </w:p>
+    <w:p>
+      <w:pPr>
+        <w:rPr>
+          <w:lang w:val="en-US"/>
+        </w:rPr>
+      </w:pPr>
+      <w:r>
+        <w:rPr>
+          <w:lang w:val="en-US"/>
+        </w:rPr>
+        <w:t xml:space="preserve">The project started </w:t>
+      </w:r>
+      <w:r>
+        <w:rPr>
+          <w:lang w:val="en-US"/>
+        </w:rPr>
+        <w:t xml:space="preserve">by knowing each other in the team. The team consists of </w:t>
+      </w:r>
+      <w:r>
+        <w:rPr>
+          <w:rStyle w:val="Strong"/>
+        </w:rPr>
+        <w:t xml:space="preserve">8 </w:t>
+      </w:r>
+      <w:proofErr w:type="spellStart"/>
+      <w:r>
+        <w:rPr>
+          <w:rStyle w:val="Strong"/>
+        </w:rPr>
+        <w:t>people</w:t>
+      </w:r>
+      <w:proofErr w:type="spellEnd"/>
+      <w:r>
+        <w:rPr>
+          <w:lang w:val="en-US"/>
+        </w:rPr>
+        <w:t xml:space="preserve">, unfortunately </w:t>
+      </w:r>
+      <w:proofErr w:type="spellStart"/>
+      <w:r>
+        <w:rPr>
+          <w:rStyle w:val="Strong"/>
+        </w:rPr>
+        <w:t>only</w:t>
+      </w:r>
+      <w:proofErr w:type="spellEnd"/>
+      <w:r>
+        <w:rPr>
+          <w:rStyle w:val="Strong"/>
         </w:rPr>
         <w:t xml:space="preserve"> </w:t>
       </w:r>
-    </w:p>
-    <w:p>
-      <w:pPr>
-        <w:pStyle w:val="Nadpis2"/>
-        <w:jc w:val="center"/>
-        <w:rPr>
-          <w:lang w:val="en-US"/>
-        </w:rPr>
-      </w:pPr>
-    </w:p>
-    <w:p>
-      <w:pPr>
-        <w:pStyle w:val="Nadpis2"/>
-        <w:jc w:val="center"/>
-        <w:rPr>
-          <w:lang w:val="en-US"/>
-        </w:rPr>
-      </w:pPr>
-      <w:r>
-        <w:rPr>
-          <w:lang w:val="en-US"/>
-        </w:rPr>
-        <w:t>Lab Report</w:t>
-      </w:r>
-    </w:p>
-    <w:p>
-      <w:pPr>
-        <w:rPr>
-          <w:lang w:val="en-US"/>
-        </w:rPr>
-      </w:pPr>
-    </w:p>
-    <w:p>
-      <w:pPr>
-        <w:rPr>
-          <w:lang w:val="en-US"/>
-        </w:rPr>
-      </w:pPr>
-      <w:r>
-        <w:rPr>
-          <w:lang w:val="en-US"/>
-        </w:rPr>
-        <w:t xml:space="preserve">The project started </w:t>
-      </w:r>
-      <w:r>
-        <w:rPr>
-          <w:lang w:val="en-US"/>
-        </w:rPr>
-        <w:t xml:space="preserve">by knowing each other in the team. </w:t>
-      </w:r>
-      <w:r>
-        <w:rPr>
-          <w:lang w:val="en-US"/>
-        </w:rPr>
-        <w:t xml:space="preserve">The team consists of </w:t>
-      </w:r>
-      <w:r>
-        <w:rPr>
-          <w:rStyle w:val="Siln"/>
-        </w:rPr>
-        <w:t xml:space="preserve">8 </w:t>
-      </w:r>
-      <w:proofErr w:type="spellStart"/>
-      <w:r>
-        <w:rPr>
-          <w:rStyle w:val="Siln"/>
-        </w:rPr>
-        <w:t>people</w:t>
-      </w:r>
-      <w:proofErr w:type="spellEnd"/>
-      <w:r>
-        <w:rPr>
-          <w:lang w:val="en-US"/>
-        </w:rPr>
-        <w:t xml:space="preserve">, unfortunately </w:t>
-      </w:r>
-      <w:proofErr w:type="spellStart"/>
-      <w:r>
-        <w:rPr>
-          <w:rStyle w:val="Siln"/>
-        </w:rPr>
-        <w:t>only</w:t>
-      </w:r>
-      <w:proofErr w:type="spellEnd"/>
-      <w:r>
-        <w:rPr>
-          <w:rStyle w:val="Siln"/>
+      <w:proofErr w:type="spellStart"/>
+      <w:r>
+        <w:rPr>
+          <w:rStyle w:val="Strong"/>
+        </w:rPr>
+        <w:t>the</w:t>
+      </w:r>
+      <w:proofErr w:type="spellEnd"/>
+      <w:r>
+        <w:rPr>
+          <w:rStyle w:val="Strong"/>
         </w:rPr>
         <w:t xml:space="preserve"> </w:t>
       </w:r>
       <w:proofErr w:type="spellStart"/>
       <w:r>
         <w:rPr>
-          <w:rStyle w:val="Siln"/>
+          <w:rStyle w:val="Strong"/>
+        </w:rPr>
+        <w:t>few</w:t>
+      </w:r>
+      <w:proofErr w:type="spellEnd"/>
+      <w:r>
+        <w:rPr>
+          <w:rStyle w:val="Strong"/>
+        </w:rPr>
+        <w:t xml:space="preserve"> </w:t>
+      </w:r>
+      <w:proofErr w:type="spellStart"/>
+      <w:r>
+        <w:rPr>
+          <w:rStyle w:val="Strong"/>
+        </w:rPr>
+        <w:t>were</w:t>
+      </w:r>
+      <w:proofErr w:type="spellEnd"/>
+      <w:r>
+        <w:rPr>
+          <w:rStyle w:val="Strong"/>
+        </w:rPr>
+        <w:t xml:space="preserve"> </w:t>
+      </w:r>
+      <w:proofErr w:type="spellStart"/>
+      <w:r>
+        <w:rPr>
+          <w:rStyle w:val="Strong"/>
+        </w:rPr>
+        <w:t>actively</w:t>
+      </w:r>
+      <w:proofErr w:type="spellEnd"/>
+      <w:r>
+        <w:rPr>
+          <w:rStyle w:val="Strong"/>
+        </w:rPr>
+        <w:t xml:space="preserve"> </w:t>
+      </w:r>
+      <w:proofErr w:type="spellStart"/>
+      <w:r>
+        <w:rPr>
+          <w:rStyle w:val="Strong"/>
+        </w:rPr>
+        <w:t>participating</w:t>
+      </w:r>
+      <w:proofErr w:type="spellEnd"/>
+      <w:r>
+        <w:rPr>
+          <w:rStyle w:val="Strong"/>
+        </w:rPr>
+        <w:t xml:space="preserve"> in </w:t>
+      </w:r>
+      <w:proofErr w:type="spellStart"/>
+      <w:r>
+        <w:rPr>
+          <w:rStyle w:val="Strong"/>
         </w:rPr>
         <w:t>the</w:t>
       </w:r>
       <w:proofErr w:type="spellEnd"/>
       <w:r>
         <w:rPr>
-          <w:rStyle w:val="Siln"/>
+          <w:rStyle w:val="Strong"/>
         </w:rPr>
         <w:t xml:space="preserve"> </w:t>
       </w:r>
       <w:proofErr w:type="spellStart"/>
       <w:r>
         <w:rPr>
-          <w:rStyle w:val="Siln"/>
-        </w:rPr>
-        <w:t>few</w:t>
-      </w:r>
-      <w:proofErr w:type="spellEnd"/>
-      <w:r>
-        <w:rPr>
-          <w:rStyle w:val="Siln"/>
+          <w:rStyle w:val="Strong"/>
+        </w:rPr>
+        <w:t>project</w:t>
+      </w:r>
+      <w:proofErr w:type="spellEnd"/>
+      <w:r>
+        <w:rPr>
+          <w:lang w:val="en-US"/>
+        </w:rPr>
+        <w:t xml:space="preserve">. </w:t>
+      </w:r>
+    </w:p>
+    <w:p>
+      <w:pPr>
+        <w:rPr>
+          <w:lang w:val="en-US"/>
+        </w:rPr>
+      </w:pPr>
+      <w:r>
+        <w:rPr>
+          <w:lang w:val="en-US"/>
+        </w:rPr>
+        <w:t>We managed to have one telco, in which 4 members of the team participated. Besides the telco, the communication was quite active</w:t>
+      </w:r>
+      <w:r>
+        <w:rPr>
+          <w:lang w:val="en-US"/>
+        </w:rPr>
+        <w:t>.</w:t>
+      </w:r>
+    </w:p>
+    <w:p>
+      <w:pPr>
+        <w:rPr>
+          <w:rStyle w:val="Strong"/>
+        </w:rPr>
+      </w:pPr>
+      <w:proofErr w:type="spellStart"/>
+      <w:r>
+        <w:rPr>
+          <w:rStyle w:val="Strong"/>
+        </w:rPr>
+        <w:t>Telco</w:t>
+      </w:r>
+      <w:proofErr w:type="spellEnd"/>
+      <w:r>
+        <w:rPr>
+          <w:rStyle w:val="Strong"/>
         </w:rPr>
         <w:t xml:space="preserve"> </w:t>
       </w:r>
       <w:proofErr w:type="spellStart"/>
       <w:r>
         <w:rPr>
-          <w:rStyle w:val="Siln"/>
-        </w:rPr>
-        <w:t>were</w:t>
-      </w:r>
-      <w:proofErr w:type="spellEnd"/>
-      <w:r>
-        <w:rPr>
-          <w:rStyle w:val="Siln"/>
-        </w:rPr>
-        <w:t xml:space="preserve"> </w:t>
-      </w:r>
-      <w:proofErr w:type="spellStart"/>
-      <w:r>
-        <w:rPr>
-          <w:rStyle w:val="Siln"/>
-        </w:rPr>
-        <w:t>actively</w:t>
-      </w:r>
-      <w:proofErr w:type="spellEnd"/>
-      <w:r>
-        <w:rPr>
-          <w:rStyle w:val="Siln"/>
-        </w:rPr>
-        <w:t xml:space="preserve"> </w:t>
-      </w:r>
-      <w:proofErr w:type="spellStart"/>
-      <w:r>
-        <w:rPr>
-          <w:rStyle w:val="Siln"/>
-        </w:rPr>
-        <w:t>participating</w:t>
-      </w:r>
-      <w:proofErr w:type="spellEnd"/>
-      <w:r>
-        <w:rPr>
-          <w:rStyle w:val="Siln"/>
-        </w:rPr>
-        <w:t xml:space="preserve"> in </w:t>
-      </w:r>
-      <w:proofErr w:type="spellStart"/>
-      <w:r>
-        <w:rPr>
-          <w:rStyle w:val="Siln"/>
-        </w:rPr>
-        <w:t>the</w:t>
-      </w:r>
-      <w:proofErr w:type="spellEnd"/>
-      <w:r>
-        <w:rPr>
-          <w:rStyle w:val="Siln"/>
-        </w:rPr>
-        <w:t xml:space="preserve"> </w:t>
-      </w:r>
-      <w:proofErr w:type="spellStart"/>
-      <w:r>
-        <w:rPr>
-          <w:rStyle w:val="Siln"/>
-        </w:rPr>
-        <w:t>project</w:t>
-      </w:r>
-      <w:proofErr w:type="spellEnd"/>
-      <w:r>
-        <w:rPr>
-          <w:lang w:val="en-US"/>
-        </w:rPr>
-        <w:t xml:space="preserve">. </w:t>
-      </w:r>
-    </w:p>
-    <w:p>
-      <w:pPr>
-        <w:rPr>
-          <w:lang w:val="en-US"/>
-        </w:rPr>
-      </w:pPr>
-      <w:r>
-        <w:rPr>
-          <w:lang w:val="en-US"/>
-        </w:rPr>
-        <w:t>We managed to have one telco, in which 4 members of the team participated. Besides the telco, the communication was quite active</w:t>
-      </w:r>
-      <w:r>
-        <w:rPr>
-          <w:lang w:val="en-US"/>
-        </w:rPr>
-        <w:t>.</w:t>
-      </w:r>
-    </w:p>
-    <w:p>
-      <w:pPr>
-        <w:rPr>
-          <w:rStyle w:val="Siln"/>
-        </w:rPr>
-      </w:pPr>
-      <w:proofErr w:type="spellStart"/>
-      <w:r>
-        <w:rPr>
-          <w:rStyle w:val="Siln"/>
-        </w:rPr>
-        <w:t>Telco</w:t>
-      </w:r>
-      <w:proofErr w:type="spellEnd"/>
-      <w:r>
-        <w:rPr>
-          <w:rStyle w:val="Siln"/>
-        </w:rPr>
-        <w:t xml:space="preserve"> </w:t>
-      </w:r>
-      <w:proofErr w:type="spellStart"/>
-      <w:r>
-        <w:rPr>
-          <w:rStyle w:val="Siln"/>
+          <w:rStyle w:val="Strong"/>
         </w:rPr>
         <w:t>arrangement</w:t>
       </w:r>
       <w:proofErr w:type="spellEnd"/>
       <w:r>
         <w:rPr>
-          <w:rStyle w:val="Siln"/>
+          <w:rStyle w:val="Strong"/>
         </w:rPr>
         <w:t>:</w:t>
       </w:r>
@@ -1316,7 +1331,7 @@
           <w:lang w:eastAsia="sk-SK"/>
         </w:rPr>
         <w:drawing>
-          <wp:inline distT="0" distB="0" distL="0" distR="0" wp14:anchorId="2A9ADA3D" wp14:editId="1B32EB77">
+          <wp:inline distT="0" distB="0" distL="0" distR="0" wp14:anchorId="1DDFFC04" wp14:editId="34D3E31F">
             <wp:extent cx="5760720" cy="1171008"/>
             <wp:effectExtent l="0" t="0" r="0" b="0"/>
             <wp:docPr id="7" name="Obrázok 7"/>
@@ -1355,34 +1370,34 @@
     <w:p>
       <w:pPr>
         <w:rPr>
-          <w:rStyle w:val="Siln"/>
-        </w:rPr>
-      </w:pPr>
-      <w:proofErr w:type="spellStart"/>
-      <w:r>
-        <w:rPr>
-          <w:rStyle w:val="Siln"/>
+          <w:rStyle w:val="Strong"/>
+        </w:rPr>
+      </w:pPr>
+      <w:proofErr w:type="spellStart"/>
+      <w:r>
+        <w:rPr>
+          <w:rStyle w:val="Strong"/>
         </w:rPr>
         <w:t>Discussion</w:t>
       </w:r>
       <w:proofErr w:type="spellEnd"/>
       <w:r>
         <w:rPr>
-          <w:rStyle w:val="Siln"/>
+          <w:rStyle w:val="Strong"/>
         </w:rPr>
         <w:t xml:space="preserve"> </w:t>
       </w:r>
       <w:proofErr w:type="spellStart"/>
       <w:r>
         <w:rPr>
-          <w:rStyle w:val="Siln"/>
+          <w:rStyle w:val="Strong"/>
         </w:rPr>
         <w:t>topics</w:t>
       </w:r>
       <w:proofErr w:type="spellEnd"/>
       <w:r>
         <w:rPr>
-          <w:rStyle w:val="Siln"/>
+          <w:rStyle w:val="Strong"/>
         </w:rPr>
         <w:t>:</w:t>
       </w:r>
@@ -1399,7 +1414,7 @@
           <w:lang w:eastAsia="sk-SK"/>
         </w:rPr>
         <w:drawing>
-          <wp:inline distT="0" distB="0" distL="0" distR="0" wp14:anchorId="5A760689" wp14:editId="2FFCC053">
+          <wp:inline distT="0" distB="0" distL="0" distR="0" wp14:anchorId="3FBCE28B" wp14:editId="4C4BD6DF">
             <wp:extent cx="5760720" cy="3479950"/>
             <wp:effectExtent l="0" t="0" r="0" b="6350"/>
             <wp:docPr id="5" name="Obrázok 5"/>
@@ -1452,27 +1467,26 @@
     <w:p>
       <w:pPr>
         <w:rPr>
-          <w:rStyle w:val="Siln"/>
-        </w:rPr>
-      </w:pPr>
-      <w:r>
-        <w:rPr>
-          <w:rStyle w:val="Siln"/>
-        </w:rPr>
-        <w:lastRenderedPageBreak/>
+          <w:rStyle w:val="Strong"/>
+        </w:rPr>
+      </w:pPr>
+      <w:r>
+        <w:rPr>
+          <w:rStyle w:val="Strong"/>
+        </w:rPr>
         <w:t xml:space="preserve">UML </w:t>
       </w:r>
       <w:proofErr w:type="spellStart"/>
       <w:r>
         <w:rPr>
-          <w:rStyle w:val="Siln"/>
+          <w:rStyle w:val="Strong"/>
         </w:rPr>
         <w:t>discussion</w:t>
       </w:r>
       <w:proofErr w:type="spellEnd"/>
       <w:r>
         <w:rPr>
-          <w:rStyle w:val="Siln"/>
+          <w:rStyle w:val="Strong"/>
         </w:rPr>
         <w:t>:</w:t>
       </w:r>
@@ -1488,8 +1502,9 @@
           <w:noProof/>
           <w:lang w:eastAsia="sk-SK"/>
         </w:rPr>
+        <w:lastRenderedPageBreak/>
         <w:drawing>
-          <wp:inline distT="0" distB="0" distL="0" distR="0" wp14:anchorId="4420AA71" wp14:editId="4008316A">
+          <wp:inline distT="0" distB="0" distL="0" distR="0" wp14:anchorId="147F03D4" wp14:editId="67C2952F">
             <wp:extent cx="5760720" cy="1276962"/>
             <wp:effectExtent l="0" t="0" r="0" b="0"/>
             <wp:docPr id="6" name="Obrázok 6"/>
@@ -1528,62 +1543,62 @@
     <w:p>
       <w:pPr>
         <w:rPr>
-          <w:rStyle w:val="Siln"/>
-        </w:rPr>
-      </w:pPr>
-      <w:proofErr w:type="spellStart"/>
-      <w:r>
-        <w:rPr>
-          <w:rStyle w:val="Siln"/>
+          <w:rStyle w:val="Strong"/>
+        </w:rPr>
+      </w:pPr>
+      <w:proofErr w:type="spellStart"/>
+      <w:r>
+        <w:rPr>
+          <w:rStyle w:val="Strong"/>
         </w:rPr>
         <w:t>First</w:t>
       </w:r>
       <w:proofErr w:type="spellEnd"/>
       <w:r>
         <w:rPr>
-          <w:rStyle w:val="Siln"/>
+          <w:rStyle w:val="Strong"/>
         </w:rPr>
         <w:t xml:space="preserve"> </w:t>
       </w:r>
       <w:proofErr w:type="spellStart"/>
       <w:r>
         <w:rPr>
-          <w:rStyle w:val="Siln"/>
+          <w:rStyle w:val="Strong"/>
         </w:rPr>
         <w:t>working</w:t>
       </w:r>
       <w:proofErr w:type="spellEnd"/>
       <w:r>
         <w:rPr>
-          <w:rStyle w:val="Siln"/>
+          <w:rStyle w:val="Strong"/>
         </w:rPr>
         <w:t xml:space="preserve"> </w:t>
       </w:r>
       <w:proofErr w:type="spellStart"/>
       <w:r>
         <w:rPr>
-          <w:rStyle w:val="Siln"/>
+          <w:rStyle w:val="Strong"/>
         </w:rPr>
         <w:t>draft</w:t>
       </w:r>
       <w:proofErr w:type="spellEnd"/>
       <w:r>
         <w:rPr>
-          <w:rStyle w:val="Siln"/>
+          <w:rStyle w:val="Strong"/>
         </w:rPr>
         <w:t xml:space="preserve"> </w:t>
       </w:r>
       <w:proofErr w:type="spellStart"/>
       <w:r>
         <w:rPr>
-          <w:rStyle w:val="Siln"/>
+          <w:rStyle w:val="Strong"/>
         </w:rPr>
         <w:t>discussion</w:t>
       </w:r>
       <w:proofErr w:type="spellEnd"/>
       <w:r>
         <w:rPr>
-          <w:rStyle w:val="Siln"/>
+          <w:rStyle w:val="Strong"/>
         </w:rPr>
         <w:t>:</w:t>
       </w:r>
@@ -1600,7 +1615,7 @@
           <w:lang w:eastAsia="sk-SK"/>
         </w:rPr>
         <w:drawing>
-          <wp:inline distT="0" distB="0" distL="0" distR="0" wp14:anchorId="2D98DFCB" wp14:editId="4A982815">
+          <wp:inline distT="0" distB="0" distL="0" distR="0" wp14:anchorId="2EE21C9E" wp14:editId="3370AC7F">
             <wp:extent cx="5760720" cy="3293765"/>
             <wp:effectExtent l="0" t="0" r="0" b="1905"/>
             <wp:docPr id="8" name="Obrázok 8"/>
@@ -1729,8 +1744,6 @@
         </w:rPr>
         <w:t>4</w:t>
       </w:r>
-      <w:bookmarkStart w:id="0" w:name="_GoBack"/>
-      <w:bookmarkEnd w:id="0"/>
       <w:r>
         <w:rPr>
           <w:b/>
@@ -1798,8 +1811,8 @@
 </file>
 
 <file path=word/numbering.xml><?xml version="1.0" encoding="utf-8"?>
-<w:numbering xmlns:wpc="http://schemas.microsoft.com/office/word/2010/wordprocessingCanvas" xmlns:mc="http://schemas.openxmlformats.org/markup-compatibility/2006" xmlns:o="urn:schemas-microsoft-com:office:office" xmlns:r="http://schemas.openxmlformats.org/officeDocument/2006/relationships" xmlns:m="http://schemas.openxmlformats.org/officeDocument/2006/math" xmlns:v="urn:schemas-microsoft-com:vml" xmlns:wp14="http://schemas.microsoft.com/office/word/2010/wordprocessingDrawing" xmlns:wp="http://schemas.openxmlformats.org/drawingml/2006/wordprocessingDrawing" xmlns:w10="urn:schemas-microsoft-com:office:word" xmlns:w="http://schemas.openxmlformats.org/wordprocessingml/2006/main" xmlns:w14="http://schemas.microsoft.com/office/word/2010/wordml" xmlns:wpg="http://schemas.microsoft.com/office/word/2010/wordprocessingGroup" xmlns:wpi="http://schemas.microsoft.com/office/word/2010/wordprocessingInk" xmlns:wne="http://schemas.microsoft.com/office/word/2006/wordml" xmlns:wps="http://schemas.microsoft.com/office/word/2010/wordprocessingShape" mc:Ignorable="w14 wp14">
-  <w:abstractNum w:abstractNumId="0">
+<w:numbering xmlns:wpc="http://schemas.microsoft.com/office/word/2010/wordprocessingCanvas" xmlns:cx="http://schemas.microsoft.com/office/drawing/2014/chartex" xmlns:cx1="http://schemas.microsoft.com/office/drawing/2015/9/8/chartex" xmlns:cx2="http://schemas.microsoft.com/office/drawing/2015/10/21/chartex" xmlns:cx3="http://schemas.microsoft.com/office/drawing/2016/5/9/chartex" xmlns:cx4="http://schemas.microsoft.com/office/drawing/2016/5/10/chartex" xmlns:cx5="http://schemas.microsoft.com/office/drawing/2016/5/11/chartex" xmlns:cx6="http://schemas.microsoft.com/office/drawing/2016/5/12/chartex" xmlns:cx7="http://schemas.microsoft.com/office/drawing/2016/5/13/chartex" xmlns:cx8="http://schemas.microsoft.com/office/drawing/2016/5/14/chartex" xmlns:mc="http://schemas.openxmlformats.org/markup-compatibility/2006" xmlns:aink="http://schemas.microsoft.com/office/drawing/2016/ink" xmlns:am3d="http://schemas.microsoft.com/office/drawing/2017/model3d" xmlns:o="urn:schemas-microsoft-com:office:office" xmlns:r="http://schemas.openxmlformats.org/officeDocument/2006/relationships" xmlns:m="http://schemas.openxmlformats.org/officeDocument/2006/math" xmlns:v="urn:schemas-microsoft-com:vml" xmlns:wp14="http://schemas.microsoft.com/office/word/2010/wordprocessingDrawing" xmlns:wp="http://schemas.openxmlformats.org/drawingml/2006/wordprocessingDrawing" xmlns:w10="urn:schemas-microsoft-com:office:word" xmlns:w="http://schemas.openxmlformats.org/wordprocessingml/2006/main" xmlns:w14="http://schemas.microsoft.com/office/word/2010/wordml" xmlns:w15="http://schemas.microsoft.com/office/word/2012/wordml" xmlns:w16cid="http://schemas.microsoft.com/office/word/2016/wordml/cid" xmlns:w16se="http://schemas.microsoft.com/office/word/2015/wordml/symex" xmlns:wpg="http://schemas.microsoft.com/office/word/2010/wordprocessingGroup" xmlns:wpi="http://schemas.microsoft.com/office/word/2010/wordprocessingInk" xmlns:wne="http://schemas.microsoft.com/office/word/2006/wordml" xmlns:wps="http://schemas.microsoft.com/office/word/2010/wordprocessingShape" mc:Ignorable="w14 w15 w16se w16cid wp14">
+  <w:abstractNum w:abstractNumId="0" w15:restartNumberingAfterBreak="0">
     <w:nsid w:val="23C44071"/>
     <w:multiLevelType w:val="multilevel"/>
     <w:tmpl w:val="507C3F00"/>
@@ -1927,7 +1940,7 @@
 </file>
 
 <file path=word/styles.xml><?xml version="1.0" encoding="utf-8"?>
-<w:styles xmlns:mc="http://schemas.openxmlformats.org/markup-compatibility/2006" xmlns:r="http://schemas.openxmlformats.org/officeDocument/2006/relationships" xmlns:w="http://schemas.openxmlformats.org/wordprocessingml/2006/main" xmlns:w14="http://schemas.microsoft.com/office/word/2010/wordml" mc:Ignorable="w14">
+<w:styles xmlns:mc="http://schemas.openxmlformats.org/markup-compatibility/2006" xmlns:r="http://schemas.openxmlformats.org/officeDocument/2006/relationships" xmlns:w="http://schemas.openxmlformats.org/wordprocessingml/2006/main" xmlns:w14="http://schemas.microsoft.com/office/word/2010/wordml" xmlns:w15="http://schemas.microsoft.com/office/word/2012/wordml" xmlns:w16cid="http://schemas.microsoft.com/office/word/2016/wordml/cid" xmlns:w16se="http://schemas.microsoft.com/office/word/2015/wordml/symex" mc:Ignorable="w14 w15 w16se w16cid">
   <w:docDefaults>
     <w:rPrDefault>
       <w:rPr>
@@ -1943,154 +1956,392 @@
       </w:pPr>
     </w:pPrDefault>
   </w:docDefaults>
-  <w:latentStyles w:defLockedState="0" w:defUIPriority="99" w:defSemiHidden="1" w:defUnhideWhenUsed="1" w:defQFormat="0" w:count="267">
-    <w:lsdException w:name="Normal" w:semiHidden="0" w:uiPriority="0" w:unhideWhenUsed="0" w:qFormat="1"/>
-    <w:lsdException w:name="heading 1" w:semiHidden="0" w:uiPriority="9" w:unhideWhenUsed="0" w:qFormat="1"/>
-    <w:lsdException w:name="heading 2" w:uiPriority="9" w:qFormat="1"/>
-    <w:lsdException w:name="heading 3" w:uiPriority="9" w:qFormat="1"/>
-    <w:lsdException w:name="heading 4" w:uiPriority="9" w:qFormat="1"/>
-    <w:lsdException w:name="heading 5" w:uiPriority="9" w:qFormat="1"/>
-    <w:lsdException w:name="heading 6" w:uiPriority="9" w:qFormat="1"/>
-    <w:lsdException w:name="heading 7" w:uiPriority="9" w:qFormat="1"/>
-    <w:lsdException w:name="heading 8" w:uiPriority="9" w:qFormat="1"/>
-    <w:lsdException w:name="heading 9" w:uiPriority="9" w:qFormat="1"/>
-    <w:lsdException w:name="toc 1" w:uiPriority="39"/>
-    <w:lsdException w:name="toc 2" w:uiPriority="39"/>
-    <w:lsdException w:name="toc 3" w:uiPriority="39"/>
-    <w:lsdException w:name="toc 4" w:uiPriority="39"/>
-    <w:lsdException w:name="toc 5" w:uiPriority="39"/>
-    <w:lsdException w:name="toc 6" w:uiPriority="39"/>
-    <w:lsdException w:name="toc 7" w:uiPriority="39"/>
-    <w:lsdException w:name="toc 8" w:uiPriority="39"/>
-    <w:lsdException w:name="toc 9" w:uiPriority="39"/>
-    <w:lsdException w:name="caption" w:uiPriority="35" w:qFormat="1"/>
-    <w:lsdException w:name="Title" w:semiHidden="0" w:uiPriority="10" w:unhideWhenUsed="0" w:qFormat="1"/>
-    <w:lsdException w:name="Default Paragraph Font" w:uiPriority="1"/>
-    <w:lsdException w:name="Subtitle" w:semiHidden="0" w:uiPriority="11" w:unhideWhenUsed="0" w:qFormat="1"/>
-    <w:lsdException w:name="Strong" w:semiHidden="0" w:uiPriority="22" w:unhideWhenUsed="0" w:qFormat="1"/>
-    <w:lsdException w:name="Emphasis" w:semiHidden="0" w:uiPriority="20" w:unhideWhenUsed="0" w:qFormat="1"/>
-    <w:lsdException w:name="Table Grid" w:semiHidden="0" w:uiPriority="59" w:unhideWhenUsed="0"/>
-    <w:lsdException w:name="Placeholder Text" w:unhideWhenUsed="0"/>
-    <w:lsdException w:name="No Spacing" w:semiHidden="0" w:uiPriority="1" w:unhideWhenUsed="0" w:qFormat="1"/>
-    <w:lsdException w:name="Light Shading" w:semiHidden="0" w:uiPriority="60" w:unhideWhenUsed="0"/>
-    <w:lsdException w:name="Light List" w:semiHidden="0" w:uiPriority="61" w:unhideWhenUsed="0"/>
-    <w:lsdException w:name="Light Grid" w:semiHidden="0" w:uiPriority="62" w:unhideWhenUsed="0"/>
-    <w:lsdException w:name="Medium Shading 1" w:semiHidden="0" w:uiPriority="63" w:unhideWhenUsed="0"/>
-    <w:lsdException w:name="Medium Shading 2" w:semiHidden="0" w:uiPriority="64" w:unhideWhenUsed="0"/>
-    <w:lsdException w:name="Medium List 1" w:semiHidden="0" w:uiPriority="65" w:unhideWhenUsed="0"/>
-    <w:lsdException w:name="Medium List 2" w:semiHidden="0" w:uiPriority="66" w:unhideWhenUsed="0"/>
-    <w:lsdException w:name="Medium Grid 1" w:semiHidden="0" w:uiPriority="67" w:unhideWhenUsed="0"/>
-    <w:lsdException w:name="Medium Grid 2" w:semiHidden="0" w:uiPriority="68" w:unhideWhenUsed="0"/>
-    <w:lsdException w:name="Medium Grid 3" w:semiHidden="0" w:uiPriority="69" w:unhideWhenUsed="0"/>
-    <w:lsdException w:name="Dark List" w:semiHidden="0" w:uiPriority="70" w:unhideWhenUsed="0"/>
-    <w:lsdException w:name="Colorful Shading" w:semiHidden="0" w:uiPriority="71" w:unhideWhenUsed="0"/>
-    <w:lsdException w:name="Colorful List" w:semiHidden="0" w:uiPriority="72" w:unhideWhenUsed="0"/>
-    <w:lsdException w:name="Colorful Grid" w:semiHidden="0" w:uiPriority="73" w:unhideWhenUsed="0"/>
-    <w:lsdException w:name="Light Shading Accent 1" w:semiHidden="0" w:uiPriority="60" w:unhideWhenUsed="0"/>
-    <w:lsdException w:name="Light List Accent 1" w:semiHidden="0" w:uiPriority="61" w:unhideWhenUsed="0"/>
-    <w:lsdException w:name="Light Grid Accent 1" w:semiHidden="0" w:uiPriority="62" w:unhideWhenUsed="0"/>
-    <w:lsdException w:name="Medium Shading 1 Accent 1" w:semiHidden="0" w:uiPriority="63" w:unhideWhenUsed="0"/>
-    <w:lsdException w:name="Medium Shading 2 Accent 1" w:semiHidden="0" w:uiPriority="64" w:unhideWhenUsed="0"/>
-    <w:lsdException w:name="Medium List 1 Accent 1" w:semiHidden="0" w:uiPriority="65" w:unhideWhenUsed="0"/>
-    <w:lsdException w:name="Revision" w:unhideWhenUsed="0"/>
-    <w:lsdException w:name="List Paragraph" w:semiHidden="0" w:uiPriority="34" w:unhideWhenUsed="0" w:qFormat="1"/>
-    <w:lsdException w:name="Quote" w:semiHidden="0" w:uiPriority="29" w:unhideWhenUsed="0" w:qFormat="1"/>
-    <w:lsdException w:name="Intense Quote" w:semiHidden="0" w:uiPriority="30" w:unhideWhenUsed="0" w:qFormat="1"/>
-    <w:lsdException w:name="Medium List 2 Accent 1" w:semiHidden="0" w:uiPriority="66" w:unhideWhenUsed="0"/>
-    <w:lsdException w:name="Medium Grid 1 Accent 1" w:semiHidden="0" w:uiPriority="67" w:unhideWhenUsed="0"/>
-    <w:lsdException w:name="Medium Grid 2 Accent 1" w:semiHidden="0" w:uiPriority="68" w:unhideWhenUsed="0"/>
-    <w:lsdException w:name="Medium Grid 3 Accent 1" w:semiHidden="0" w:uiPriority="69" w:unhideWhenUsed="0"/>
-    <w:lsdException w:name="Dark List Accent 1" w:semiHidden="0" w:uiPriority="70" w:unhideWhenUsed="0"/>
-    <w:lsdException w:name="Colorful Shading Accent 1" w:semiHidden="0" w:uiPriority="71" w:unhideWhenUsed="0"/>
-    <w:lsdException w:name="Colorful List Accent 1" w:semiHidden="0" w:uiPriority="72" w:unhideWhenUsed="0"/>
-    <w:lsdException w:name="Colorful Grid Accent 1" w:semiHidden="0" w:uiPriority="73" w:unhideWhenUsed="0"/>
-    <w:lsdException w:name="Light Shading Accent 2" w:semiHidden="0" w:uiPriority="60" w:unhideWhenUsed="0"/>
-    <w:lsdException w:name="Light List Accent 2" w:semiHidden="0" w:uiPriority="61" w:unhideWhenUsed="0"/>
-    <w:lsdException w:name="Light Grid Accent 2" w:semiHidden="0" w:uiPriority="62" w:unhideWhenUsed="0"/>
-    <w:lsdException w:name="Medium Shading 1 Accent 2" w:semiHidden="0" w:uiPriority="63" w:unhideWhenUsed="0"/>
-    <w:lsdException w:name="Medium Shading 2 Accent 2" w:semiHidden="0" w:uiPriority="64" w:unhideWhenUsed="0"/>
-    <w:lsdException w:name="Medium List 1 Accent 2" w:semiHidden="0" w:uiPriority="65" w:unhideWhenUsed="0"/>
-    <w:lsdException w:name="Medium List 2 Accent 2" w:semiHidden="0" w:uiPriority="66" w:unhideWhenUsed="0"/>
-    <w:lsdException w:name="Medium Grid 1 Accent 2" w:semiHidden="0" w:uiPriority="67" w:unhideWhenUsed="0"/>
-    <w:lsdException w:name="Medium Grid 2 Accent 2" w:semiHidden="0" w:uiPriority="68" w:unhideWhenUsed="0"/>
-    <w:lsdException w:name="Medium Grid 3 Accent 2" w:semiHidden="0" w:uiPriority="69" w:unhideWhenUsed="0"/>
-    <w:lsdException w:name="Dark List Accent 2" w:semiHidden="0" w:uiPriority="70" w:unhideWhenUsed="0"/>
-    <w:lsdException w:name="Colorful Shading Accent 2" w:semiHidden="0" w:uiPriority="71" w:unhideWhenUsed="0"/>
-    <w:lsdException w:name="Colorful List Accent 2" w:semiHidden="0" w:uiPriority="72" w:unhideWhenUsed="0"/>
-    <w:lsdException w:name="Colorful Grid Accent 2" w:semiHidden="0" w:uiPriority="73" w:unhideWhenUsed="0"/>
-    <w:lsdException w:name="Light Shading Accent 3" w:semiHidden="0" w:uiPriority="60" w:unhideWhenUsed="0"/>
-    <w:lsdException w:name="Light List Accent 3" w:semiHidden="0" w:uiPriority="61" w:unhideWhenUsed="0"/>
-    <w:lsdException w:name="Light Grid Accent 3" w:semiHidden="0" w:uiPriority="62" w:unhideWhenUsed="0"/>
-    <w:lsdException w:name="Medium Shading 1 Accent 3" w:semiHidden="0" w:uiPriority="63" w:unhideWhenUsed="0"/>
-    <w:lsdException w:name="Medium Shading 2 Accent 3" w:semiHidden="0" w:uiPriority="64" w:unhideWhenUsed="0"/>
-    <w:lsdException w:name="Medium List 1 Accent 3" w:semiHidden="0" w:uiPriority="65" w:unhideWhenUsed="0"/>
-    <w:lsdException w:name="Medium List 2 Accent 3" w:semiHidden="0" w:uiPriority="66" w:unhideWhenUsed="0"/>
-    <w:lsdException w:name="Medium Grid 1 Accent 3" w:semiHidden="0" w:uiPriority="67" w:unhideWhenUsed="0"/>
-    <w:lsdException w:name="Medium Grid 2 Accent 3" w:semiHidden="0" w:uiPriority="68" w:unhideWhenUsed="0"/>
-    <w:lsdException w:name="Medium Grid 3 Accent 3" w:semiHidden="0" w:uiPriority="69" w:unhideWhenUsed="0"/>
-    <w:lsdException w:name="Dark List Accent 3" w:semiHidden="0" w:uiPriority="70" w:unhideWhenUsed="0"/>
-    <w:lsdException w:name="Colorful Shading Accent 3" w:semiHidden="0" w:uiPriority="71" w:unhideWhenUsed="0"/>
-    <w:lsdException w:name="Colorful List Accent 3" w:semiHidden="0" w:uiPriority="72" w:unhideWhenUsed="0"/>
-    <w:lsdException w:name="Colorful Grid Accent 3" w:semiHidden="0" w:uiPriority="73" w:unhideWhenUsed="0"/>
-    <w:lsdException w:name="Light Shading Accent 4" w:semiHidden="0" w:uiPriority="60" w:unhideWhenUsed="0"/>
-    <w:lsdException w:name="Light List Accent 4" w:semiHidden="0" w:uiPriority="61" w:unhideWhenUsed="0"/>
-    <w:lsdException w:name="Light Grid Accent 4" w:semiHidden="0" w:uiPriority="62" w:unhideWhenUsed="0"/>
-    <w:lsdException w:name="Medium Shading 1 Accent 4" w:semiHidden="0" w:uiPriority="63" w:unhideWhenUsed="0"/>
-    <w:lsdException w:name="Medium Shading 2 Accent 4" w:semiHidden="0" w:uiPriority="64" w:unhideWhenUsed="0"/>
-    <w:lsdException w:name="Medium List 1 Accent 4" w:semiHidden="0" w:uiPriority="65" w:unhideWhenUsed="0"/>
-    <w:lsdException w:name="Medium List 2 Accent 4" w:semiHidden="0" w:uiPriority="66" w:unhideWhenUsed="0"/>
-    <w:lsdException w:name="Medium Grid 1 Accent 4" w:semiHidden="0" w:uiPriority="67" w:unhideWhenUsed="0"/>
-    <w:lsdException w:name="Medium Grid 2 Accent 4" w:semiHidden="0" w:uiPriority="68" w:unhideWhenUsed="0"/>
-    <w:lsdException w:name="Medium Grid 3 Accent 4" w:semiHidden="0" w:uiPriority="69" w:unhideWhenUsed="0"/>
-    <w:lsdException w:name="Dark List Accent 4" w:semiHidden="0" w:uiPriority="70" w:unhideWhenUsed="0"/>
-    <w:lsdException w:name="Colorful Shading Accent 4" w:semiHidden="0" w:uiPriority="71" w:unhideWhenUsed="0"/>
-    <w:lsdException w:name="Colorful List Accent 4" w:semiHidden="0" w:uiPriority="72" w:unhideWhenUsed="0"/>
-    <w:lsdException w:name="Colorful Grid Accent 4" w:semiHidden="0" w:uiPriority="73" w:unhideWhenUsed="0"/>
-    <w:lsdException w:name="Light Shading Accent 5" w:semiHidden="0" w:uiPriority="60" w:unhideWhenUsed="0"/>
-    <w:lsdException w:name="Light List Accent 5" w:semiHidden="0" w:uiPriority="61" w:unhideWhenUsed="0"/>
-    <w:lsdException w:name="Light Grid Accent 5" w:semiHidden="0" w:uiPriority="62" w:unhideWhenUsed="0"/>
-    <w:lsdException w:name="Medium Shading 1 Accent 5" w:semiHidden="0" w:uiPriority="63" w:unhideWhenUsed="0"/>
-    <w:lsdException w:name="Medium Shading 2 Accent 5" w:semiHidden="0" w:uiPriority="64" w:unhideWhenUsed="0"/>
-    <w:lsdException w:name="Medium List 1 Accent 5" w:semiHidden="0" w:uiPriority="65" w:unhideWhenUsed="0"/>
-    <w:lsdException w:name="Medium List 2 Accent 5" w:semiHidden="0" w:uiPriority="66" w:unhideWhenUsed="0"/>
-    <w:lsdException w:name="Medium Grid 1 Accent 5" w:semiHidden="0" w:uiPriority="67" w:unhideWhenUsed="0"/>
-    <w:lsdException w:name="Medium Grid 2 Accent 5" w:semiHidden="0" w:uiPriority="68" w:unhideWhenUsed="0"/>
-    <w:lsdException w:name="Medium Grid 3 Accent 5" w:semiHidden="0" w:uiPriority="69" w:unhideWhenUsed="0"/>
-    <w:lsdException w:name="Dark List Accent 5" w:semiHidden="0" w:uiPriority="70" w:unhideWhenUsed="0"/>
-    <w:lsdException w:name="Colorful Shading Accent 5" w:semiHidden="0" w:uiPriority="71" w:unhideWhenUsed="0"/>
-    <w:lsdException w:name="Colorful List Accent 5" w:semiHidden="0" w:uiPriority="72" w:unhideWhenUsed="0"/>
-    <w:lsdException w:name="Colorful Grid Accent 5" w:semiHidden="0" w:uiPriority="73" w:unhideWhenUsed="0"/>
-    <w:lsdException w:name="Light Shading Accent 6" w:semiHidden="0" w:uiPriority="60" w:unhideWhenUsed="0"/>
-    <w:lsdException w:name="Light List Accent 6" w:semiHidden="0" w:uiPriority="61" w:unhideWhenUsed="0"/>
-    <w:lsdException w:name="Light Grid Accent 6" w:semiHidden="0" w:uiPriority="62" w:unhideWhenUsed="0"/>
-    <w:lsdException w:name="Medium Shading 1 Accent 6" w:semiHidden="0" w:uiPriority="63" w:unhideWhenUsed="0"/>
-    <w:lsdException w:name="Medium Shading 2 Accent 6" w:semiHidden="0" w:uiPriority="64" w:unhideWhenUsed="0"/>
-    <w:lsdException w:name="Medium List 1 Accent 6" w:semiHidden="0" w:uiPriority="65" w:unhideWhenUsed="0"/>
-    <w:lsdException w:name="Medium List 2 Accent 6" w:semiHidden="0" w:uiPriority="66" w:unhideWhenUsed="0"/>
-    <w:lsdException w:name="Medium Grid 1 Accent 6" w:semiHidden="0" w:uiPriority="67" w:unhideWhenUsed="0"/>
-    <w:lsdException w:name="Medium Grid 2 Accent 6" w:semiHidden="0" w:uiPriority="68" w:unhideWhenUsed="0"/>
-    <w:lsdException w:name="Medium Grid 3 Accent 6" w:semiHidden="0" w:uiPriority="69" w:unhideWhenUsed="0"/>
-    <w:lsdException w:name="Dark List Accent 6" w:semiHidden="0" w:uiPriority="70" w:unhideWhenUsed="0"/>
-    <w:lsdException w:name="Colorful Shading Accent 6" w:semiHidden="0" w:uiPriority="71" w:unhideWhenUsed="0"/>
-    <w:lsdException w:name="Colorful List Accent 6" w:semiHidden="0" w:uiPriority="72" w:unhideWhenUsed="0"/>
-    <w:lsdException w:name="Colorful Grid Accent 6" w:semiHidden="0" w:uiPriority="73" w:unhideWhenUsed="0"/>
-    <w:lsdException w:name="Subtle Emphasis" w:semiHidden="0" w:uiPriority="19" w:unhideWhenUsed="0" w:qFormat="1"/>
-    <w:lsdException w:name="Intense Emphasis" w:semiHidden="0" w:uiPriority="21" w:unhideWhenUsed="0" w:qFormat="1"/>
-    <w:lsdException w:name="Subtle Reference" w:semiHidden="0" w:uiPriority="31" w:unhideWhenUsed="0" w:qFormat="1"/>
-    <w:lsdException w:name="Intense Reference" w:semiHidden="0" w:uiPriority="32" w:unhideWhenUsed="0" w:qFormat="1"/>
-    <w:lsdException w:name="Book Title" w:semiHidden="0" w:uiPriority="33" w:unhideWhenUsed="0" w:qFormat="1"/>
-    <w:lsdException w:name="Bibliography" w:uiPriority="37"/>
-    <w:lsdException w:name="TOC Heading" w:uiPriority="39" w:qFormat="1"/>
+  <w:latentStyles w:defLockedState="0" w:defUIPriority="99" w:defSemiHidden="0" w:defUnhideWhenUsed="0" w:defQFormat="0" w:count="375">
+    <w:lsdException w:name="Normal" w:uiPriority="0" w:qFormat="1"/>
+    <w:lsdException w:name="heading 1" w:uiPriority="9" w:qFormat="1"/>
+    <w:lsdException w:name="heading 2" w:semiHidden="1" w:uiPriority="9" w:unhideWhenUsed="1" w:qFormat="1"/>
+    <w:lsdException w:name="heading 3" w:semiHidden="1" w:uiPriority="9" w:unhideWhenUsed="1" w:qFormat="1"/>
+    <w:lsdException w:name="heading 4" w:semiHidden="1" w:uiPriority="9" w:unhideWhenUsed="1" w:qFormat="1"/>
+    <w:lsdException w:name="heading 5" w:semiHidden="1" w:uiPriority="9" w:unhideWhenUsed="1" w:qFormat="1"/>
+    <w:lsdException w:name="heading 6" w:semiHidden="1" w:uiPriority="9" w:unhideWhenUsed="1" w:qFormat="1"/>
+    <w:lsdException w:name="heading 7" w:semiHidden="1" w:uiPriority="9" w:unhideWhenUsed="1" w:qFormat="1"/>
+    <w:lsdException w:name="heading 8" w:semiHidden="1" w:uiPriority="9" w:unhideWhenUsed="1" w:qFormat="1"/>
+    <w:lsdException w:name="heading 9" w:semiHidden="1" w:uiPriority="9" w:unhideWhenUsed="1" w:qFormat="1"/>
+    <w:lsdException w:name="index 1" w:semiHidden="1" w:unhideWhenUsed="1"/>
+    <w:lsdException w:name="index 2" w:semiHidden="1" w:unhideWhenUsed="1"/>
+    <w:lsdException w:name="index 3" w:semiHidden="1" w:unhideWhenUsed="1"/>
+    <w:lsdException w:name="index 4" w:semiHidden="1" w:unhideWhenUsed="1"/>
+    <w:lsdException w:name="index 5" w:semiHidden="1" w:unhideWhenUsed="1"/>
+    <w:lsdException w:name="index 6" w:semiHidden="1" w:unhideWhenUsed="1"/>
+    <w:lsdException w:name="index 7" w:semiHidden="1" w:unhideWhenUsed="1"/>
+    <w:lsdException w:name="index 8" w:semiHidden="1" w:unhideWhenUsed="1"/>
+    <w:lsdException w:name="index 9" w:semiHidden="1" w:unhideWhenUsed="1"/>
+    <w:lsdException w:name="toc 1" w:semiHidden="1" w:uiPriority="39" w:unhideWhenUsed="1"/>
+    <w:lsdException w:name="toc 2" w:semiHidden="1" w:uiPriority="39" w:unhideWhenUsed="1"/>
+    <w:lsdException w:name="toc 3" w:semiHidden="1" w:uiPriority="39" w:unhideWhenUsed="1"/>
+    <w:lsdException w:name="toc 4" w:semiHidden="1" w:uiPriority="39" w:unhideWhenUsed="1"/>
+    <w:lsdException w:name="toc 5" w:semiHidden="1" w:uiPriority="39" w:unhideWhenUsed="1"/>
+    <w:lsdException w:name="toc 6" w:semiHidden="1" w:uiPriority="39" w:unhideWhenUsed="1"/>
+    <w:lsdException w:name="toc 7" w:semiHidden="1" w:uiPriority="39" w:unhideWhenUsed="1"/>
+    <w:lsdException w:name="toc 8" w:semiHidden="1" w:uiPriority="39" w:unhideWhenUsed="1"/>
+    <w:lsdException w:name="toc 9" w:semiHidden="1" w:uiPriority="39" w:unhideWhenUsed="1"/>
+    <w:lsdException w:name="Normal Indent" w:semiHidden="1" w:unhideWhenUsed="1"/>
+    <w:lsdException w:name="footnote text" w:semiHidden="1" w:unhideWhenUsed="1"/>
+    <w:lsdException w:name="annotation text" w:semiHidden="1" w:unhideWhenUsed="1"/>
+    <w:lsdException w:name="header" w:semiHidden="1" w:unhideWhenUsed="1"/>
+    <w:lsdException w:name="footer" w:semiHidden="1" w:unhideWhenUsed="1"/>
+    <w:lsdException w:name="index heading" w:semiHidden="1" w:unhideWhenUsed="1"/>
+    <w:lsdException w:name="caption" w:semiHidden="1" w:uiPriority="35" w:unhideWhenUsed="1" w:qFormat="1"/>
+    <w:lsdException w:name="table of figures" w:semiHidden="1" w:unhideWhenUsed="1"/>
+    <w:lsdException w:name="envelope address" w:semiHidden="1" w:unhideWhenUsed="1"/>
+    <w:lsdException w:name="envelope return" w:semiHidden="1" w:unhideWhenUsed="1"/>
+    <w:lsdException w:name="footnote reference" w:semiHidden="1" w:unhideWhenUsed="1"/>
+    <w:lsdException w:name="annotation reference" w:semiHidden="1" w:unhideWhenUsed="1"/>
+    <w:lsdException w:name="line number" w:semiHidden="1" w:unhideWhenUsed="1"/>
+    <w:lsdException w:name="page number" w:semiHidden="1" w:unhideWhenUsed="1"/>
+    <w:lsdException w:name="endnote reference" w:semiHidden="1" w:unhideWhenUsed="1"/>
+    <w:lsdException w:name="endnote text" w:semiHidden="1" w:unhideWhenUsed="1"/>
+    <w:lsdException w:name="table of authorities" w:semiHidden="1" w:unhideWhenUsed="1"/>
+    <w:lsdException w:name="macro" w:semiHidden="1" w:unhideWhenUsed="1"/>
+    <w:lsdException w:name="toa heading" w:semiHidden="1" w:unhideWhenUsed="1"/>
+    <w:lsdException w:name="List" w:semiHidden="1" w:unhideWhenUsed="1"/>
+    <w:lsdException w:name="List Bullet" w:semiHidden="1" w:unhideWhenUsed="1"/>
+    <w:lsdException w:name="List Number" w:semiHidden="1" w:unhideWhenUsed="1"/>
+    <w:lsdException w:name="List 2" w:semiHidden="1" w:unhideWhenUsed="1"/>
+    <w:lsdException w:name="List 3" w:semiHidden="1" w:unhideWhenUsed="1"/>
+    <w:lsdException w:name="List 4" w:semiHidden="1" w:unhideWhenUsed="1"/>
+    <w:lsdException w:name="List 5" w:semiHidden="1" w:unhideWhenUsed="1"/>
+    <w:lsdException w:name="List Bullet 2" w:semiHidden="1" w:unhideWhenUsed="1"/>
+    <w:lsdException w:name="List Bullet 3" w:semiHidden="1" w:unhideWhenUsed="1"/>
+    <w:lsdException w:name="List Bullet 4" w:semiHidden="1" w:unhideWhenUsed="1"/>
+    <w:lsdException w:name="List Bullet 5" w:semiHidden="1" w:unhideWhenUsed="1"/>
+    <w:lsdException w:name="List Number 2" w:semiHidden="1" w:unhideWhenUsed="1"/>
+    <w:lsdException w:name="List Number 3" w:semiHidden="1" w:unhideWhenUsed="1"/>
+    <w:lsdException w:name="List Number 4" w:semiHidden="1" w:unhideWhenUsed="1"/>
+    <w:lsdException w:name="List Number 5" w:semiHidden="1" w:unhideWhenUsed="1"/>
+    <w:lsdException w:name="Title" w:uiPriority="10" w:qFormat="1"/>
+    <w:lsdException w:name="Closing" w:semiHidden="1" w:unhideWhenUsed="1"/>
+    <w:lsdException w:name="Signature" w:semiHidden="1" w:unhideWhenUsed="1"/>
+    <w:lsdException w:name="Default Paragraph Font" w:semiHidden="1" w:uiPriority="1" w:unhideWhenUsed="1"/>
+    <w:lsdException w:name="Body Text" w:semiHidden="1" w:unhideWhenUsed="1"/>
+    <w:lsdException w:name="Body Text Indent" w:semiHidden="1" w:unhideWhenUsed="1"/>
+    <w:lsdException w:name="List Continue" w:semiHidden="1" w:unhideWhenUsed="1"/>
+    <w:lsdException w:name="List Continue 2" w:semiHidden="1" w:unhideWhenUsed="1"/>
+    <w:lsdException w:name="List Continue 3" w:semiHidden="1" w:unhideWhenUsed="1"/>
+    <w:lsdException w:name="List Continue 4" w:semiHidden="1" w:unhideWhenUsed="1"/>
+    <w:lsdException w:name="List Continue 5" w:semiHidden="1" w:unhideWhenUsed="1"/>
+    <w:lsdException w:name="Message Header" w:semiHidden="1" w:unhideWhenUsed="1"/>
+    <w:lsdException w:name="Subtitle" w:uiPriority="11" w:qFormat="1"/>
+    <w:lsdException w:name="Salutation" w:semiHidden="1" w:unhideWhenUsed="1"/>
+    <w:lsdException w:name="Date" w:semiHidden="1" w:unhideWhenUsed="1"/>
+    <w:lsdException w:name="Body Text First Indent" w:semiHidden="1" w:unhideWhenUsed="1"/>
+    <w:lsdException w:name="Body Text First Indent 2" w:semiHidden="1" w:unhideWhenUsed="1"/>
+    <w:lsdException w:name="Note Heading" w:semiHidden="1" w:unhideWhenUsed="1"/>
+    <w:lsdException w:name="Body Text 2" w:semiHidden="1" w:unhideWhenUsed="1"/>
+    <w:lsdException w:name="Body Text 3" w:semiHidden="1" w:unhideWhenUsed="1"/>
+    <w:lsdException w:name="Body Text Indent 2" w:semiHidden="1" w:unhideWhenUsed="1"/>
+    <w:lsdException w:name="Body Text Indent 3" w:semiHidden="1" w:unhideWhenUsed="1"/>
+    <w:lsdException w:name="Block Text" w:semiHidden="1" w:unhideWhenUsed="1"/>
+    <w:lsdException w:name="Hyperlink" w:semiHidden="1" w:unhideWhenUsed="1"/>
+    <w:lsdException w:name="FollowedHyperlink" w:semiHidden="1" w:unhideWhenUsed="1"/>
+    <w:lsdException w:name="Strong" w:uiPriority="22" w:qFormat="1"/>
+    <w:lsdException w:name="Emphasis" w:uiPriority="20" w:qFormat="1"/>
+    <w:lsdException w:name="Document Map" w:semiHidden="1" w:unhideWhenUsed="1"/>
+    <w:lsdException w:name="Plain Text" w:semiHidden="1" w:unhideWhenUsed="1"/>
+    <w:lsdException w:name="E-mail Signature" w:semiHidden="1" w:unhideWhenUsed="1"/>
+    <w:lsdException w:name="HTML Top of Form" w:semiHidden="1" w:unhideWhenUsed="1"/>
+    <w:lsdException w:name="HTML Bottom of Form" w:semiHidden="1" w:unhideWhenUsed="1"/>
+    <w:lsdException w:name="Normal (Web)" w:semiHidden="1" w:unhideWhenUsed="1"/>
+    <w:lsdException w:name="HTML Acronym" w:semiHidden="1" w:unhideWhenUsed="1"/>
+    <w:lsdException w:name="HTML Address" w:semiHidden="1" w:unhideWhenUsed="1"/>
+    <w:lsdException w:name="HTML Cite" w:semiHidden="1" w:unhideWhenUsed="1"/>
+    <w:lsdException w:name="HTML Code" w:semiHidden="1" w:unhideWhenUsed="1"/>
+    <w:lsdException w:name="HTML Definition" w:semiHidden="1" w:unhideWhenUsed="1"/>
+    <w:lsdException w:name="HTML Keyboard" w:semiHidden="1" w:unhideWhenUsed="1"/>
+    <w:lsdException w:name="HTML Preformatted" w:semiHidden="1" w:unhideWhenUsed="1"/>
+    <w:lsdException w:name="HTML Sample" w:semiHidden="1" w:unhideWhenUsed="1"/>
+    <w:lsdException w:name="HTML Typewriter" w:semiHidden="1" w:unhideWhenUsed="1"/>
+    <w:lsdException w:name="HTML Variable" w:semiHidden="1" w:unhideWhenUsed="1"/>
+    <w:lsdException w:name="Normal Table" w:semiHidden="1" w:unhideWhenUsed="1"/>
+    <w:lsdException w:name="annotation subject" w:semiHidden="1" w:unhideWhenUsed="1"/>
+    <w:lsdException w:name="No List" w:semiHidden="1" w:unhideWhenUsed="1"/>
+    <w:lsdException w:name="Outline List 1" w:semiHidden="1" w:unhideWhenUsed="1"/>
+    <w:lsdException w:name="Outline List 2" w:semiHidden="1" w:unhideWhenUsed="1"/>
+    <w:lsdException w:name="Outline List 3" w:semiHidden="1" w:unhideWhenUsed="1"/>
+    <w:lsdException w:name="Table Simple 1" w:semiHidden="1" w:unhideWhenUsed="1"/>
+    <w:lsdException w:name="Table Simple 2" w:semiHidden="1" w:unhideWhenUsed="1"/>
+    <w:lsdException w:name="Table Simple 3" w:semiHidden="1" w:unhideWhenUsed="1"/>
+    <w:lsdException w:name="Table Classic 1" w:semiHidden="1" w:unhideWhenUsed="1"/>
+    <w:lsdException w:name="Table Classic 2" w:semiHidden="1" w:unhideWhenUsed="1"/>
+    <w:lsdException w:name="Table Classic 3" w:semiHidden="1" w:unhideWhenUsed="1"/>
+    <w:lsdException w:name="Table Classic 4" w:semiHidden="1" w:unhideWhenUsed="1"/>
+    <w:lsdException w:name="Table Colorful 1" w:semiHidden="1" w:unhideWhenUsed="1"/>
+    <w:lsdException w:name="Table Colorful 2" w:semiHidden="1" w:unhideWhenUsed="1"/>
+    <w:lsdException w:name="Table Colorful 3" w:semiHidden="1" w:unhideWhenUsed="1"/>
+    <w:lsdException w:name="Table Columns 1" w:semiHidden="1" w:unhideWhenUsed="1"/>
+    <w:lsdException w:name="Table Columns 2" w:semiHidden="1" w:unhideWhenUsed="1"/>
+    <w:lsdException w:name="Table Columns 3" w:semiHidden="1" w:unhideWhenUsed="1"/>
+    <w:lsdException w:name="Table Columns 4" w:semiHidden="1" w:unhideWhenUsed="1"/>
+    <w:lsdException w:name="Table Columns 5" w:semiHidden="1" w:unhideWhenUsed="1"/>
+    <w:lsdException w:name="Table Grid 1" w:semiHidden="1" w:unhideWhenUsed="1"/>
+    <w:lsdException w:name="Table Grid 2" w:semiHidden="1" w:unhideWhenUsed="1"/>
+    <w:lsdException w:name="Table Grid 3" w:semiHidden="1" w:unhideWhenUsed="1"/>
+    <w:lsdException w:name="Table Grid 4" w:semiHidden="1" w:unhideWhenUsed="1"/>
+    <w:lsdException w:name="Table Grid 5" w:semiHidden="1" w:unhideWhenUsed="1"/>
+    <w:lsdException w:name="Table Grid 6" w:semiHidden="1" w:unhideWhenUsed="1"/>
+    <w:lsdException w:name="Table Grid 7" w:semiHidden="1" w:unhideWhenUsed="1"/>
+    <w:lsdException w:name="Table Grid 8" w:semiHidden="1" w:unhideWhenUsed="1"/>
+    <w:lsdException w:name="Table List 1" w:semiHidden="1" w:unhideWhenUsed="1"/>
+    <w:lsdException w:name="Table List 2" w:semiHidden="1" w:unhideWhenUsed="1"/>
+    <w:lsdException w:name="Table List 3" w:semiHidden="1" w:unhideWhenUsed="1"/>
+    <w:lsdException w:name="Table List 4" w:semiHidden="1" w:unhideWhenUsed="1"/>
+    <w:lsdException w:name="Table List 5" w:semiHidden="1" w:unhideWhenUsed="1"/>
+    <w:lsdException w:name="Table List 6" w:semiHidden="1" w:unhideWhenUsed="1"/>
+    <w:lsdException w:name="Table List 7" w:semiHidden="1" w:unhideWhenUsed="1"/>
+    <w:lsdException w:name="Table List 8" w:semiHidden="1" w:unhideWhenUsed="1"/>
+    <w:lsdException w:name="Table 3D effects 1" w:semiHidden="1" w:unhideWhenUsed="1"/>
+    <w:lsdException w:name="Table 3D effects 2" w:semiHidden="1" w:unhideWhenUsed="1"/>
+    <w:lsdException w:name="Table 3D effects 3" w:semiHidden="1" w:unhideWhenUsed="1"/>
+    <w:lsdException w:name="Table Contemporary" w:semiHidden="1" w:unhideWhenUsed="1"/>
+    <w:lsdException w:name="Table Elegant" w:semiHidden="1" w:unhideWhenUsed="1"/>
+    <w:lsdException w:name="Table Professional" w:semiHidden="1" w:unhideWhenUsed="1"/>
+    <w:lsdException w:name="Table Subtle 1" w:semiHidden="1" w:unhideWhenUsed="1"/>
+    <w:lsdException w:name="Table Subtle 2" w:semiHidden="1" w:unhideWhenUsed="1"/>
+    <w:lsdException w:name="Table Web 1" w:semiHidden="1" w:unhideWhenUsed="1"/>
+    <w:lsdException w:name="Table Web 2" w:semiHidden="1" w:unhideWhenUsed="1"/>
+    <w:lsdException w:name="Table Web 3" w:semiHidden="1" w:unhideWhenUsed="1"/>
+    <w:lsdException w:name="Balloon Text" w:semiHidden="1" w:unhideWhenUsed="1"/>
+    <w:lsdException w:name="Table Grid" w:semiHidden="1" w:uiPriority="59" w:unhideWhenUsed="1"/>
+    <w:lsdException w:name="Table Theme" w:semiHidden="1" w:unhideWhenUsed="1"/>
+    <w:lsdException w:name="Placeholder Text" w:semiHidden="1"/>
+    <w:lsdException w:name="No Spacing" w:uiPriority="1" w:qFormat="1"/>
+    <w:lsdException w:name="Light Shading" w:uiPriority="60"/>
+    <w:lsdException w:name="Light List" w:uiPriority="61"/>
+    <w:lsdException w:name="Light Grid" w:uiPriority="62"/>
+    <w:lsdException w:name="Medium Shading 1" w:uiPriority="63"/>
+    <w:lsdException w:name="Medium Shading 2" w:uiPriority="64"/>
+    <w:lsdException w:name="Medium List 1" w:uiPriority="65"/>
+    <w:lsdException w:name="Medium List 2" w:uiPriority="66"/>
+    <w:lsdException w:name="Medium Grid 1" w:uiPriority="67"/>
+    <w:lsdException w:name="Medium Grid 2" w:uiPriority="68"/>
+    <w:lsdException w:name="Medium Grid 3" w:uiPriority="69"/>
+    <w:lsdException w:name="Dark List" w:uiPriority="70"/>
+    <w:lsdException w:name="Colorful Shading" w:uiPriority="71"/>
+    <w:lsdException w:name="Colorful List" w:uiPriority="72"/>
+    <w:lsdException w:name="Colorful Grid" w:uiPriority="73"/>
+    <w:lsdException w:name="Light Shading Accent 1" w:uiPriority="60"/>
+    <w:lsdException w:name="Light List Accent 1" w:uiPriority="61"/>
+    <w:lsdException w:name="Light Grid Accent 1" w:uiPriority="62"/>
+    <w:lsdException w:name="Medium Shading 1 Accent 1" w:uiPriority="63"/>
+    <w:lsdException w:name="Medium Shading 2 Accent 1" w:uiPriority="64"/>
+    <w:lsdException w:name="Medium List 1 Accent 1" w:uiPriority="65"/>
+    <w:lsdException w:name="Revision" w:semiHidden="1"/>
+    <w:lsdException w:name="List Paragraph" w:uiPriority="34" w:qFormat="1"/>
+    <w:lsdException w:name="Quote" w:uiPriority="29" w:qFormat="1"/>
+    <w:lsdException w:name="Intense Quote" w:uiPriority="30" w:qFormat="1"/>
+    <w:lsdException w:name="Medium List 2 Accent 1" w:uiPriority="66"/>
+    <w:lsdException w:name="Medium Grid 1 Accent 1" w:uiPriority="67"/>
+    <w:lsdException w:name="Medium Grid 2 Accent 1" w:uiPriority="68"/>
+    <w:lsdException w:name="Medium Grid 3 Accent 1" w:uiPriority="69"/>
+    <w:lsdException w:name="Dark List Accent 1" w:uiPriority="70"/>
+    <w:lsdException w:name="Colorful Shading Accent 1" w:uiPriority="71"/>
+    <w:lsdException w:name="Colorful List Accent 1" w:uiPriority="72"/>
+    <w:lsdException w:name="Colorful Grid Accent 1" w:uiPriority="73"/>
+    <w:lsdException w:name="Light Shading Accent 2" w:uiPriority="60"/>
+    <w:lsdException w:name="Light List Accent 2" w:uiPriority="61"/>
+    <w:lsdException w:name="Light Grid Accent 2" w:uiPriority="62"/>
+    <w:lsdException w:name="Medium Shading 1 Accent 2" w:uiPriority="63"/>
+    <w:lsdException w:name="Medium Shading 2 Accent 2" w:uiPriority="64"/>
+    <w:lsdException w:name="Medium List 1 Accent 2" w:uiPriority="65"/>
+    <w:lsdException w:name="Medium List 2 Accent 2" w:uiPriority="66"/>
+    <w:lsdException w:name="Medium Grid 1 Accent 2" w:uiPriority="67"/>
+    <w:lsdException w:name="Medium Grid 2 Accent 2" w:uiPriority="68"/>
+    <w:lsdException w:name="Medium Grid 3 Accent 2" w:uiPriority="69"/>
+    <w:lsdException w:name="Dark List Accent 2" w:uiPriority="70"/>
+    <w:lsdException w:name="Colorful Shading Accent 2" w:uiPriority="71"/>
+    <w:lsdException w:name="Colorful List Accent 2" w:uiPriority="72"/>
+    <w:lsdException w:name="Colorful Grid Accent 2" w:uiPriority="73"/>
+    <w:lsdException w:name="Light Shading Accent 3" w:uiPriority="60"/>
+    <w:lsdException w:name="Light List Accent 3" w:uiPriority="61"/>
+    <w:lsdException w:name="Light Grid Accent 3" w:uiPriority="62"/>
+    <w:lsdException w:name="Medium Shading 1 Accent 3" w:uiPriority="63"/>
+    <w:lsdException w:name="Medium Shading 2 Accent 3" w:uiPriority="64"/>
+    <w:lsdException w:name="Medium List 1 Accent 3" w:uiPriority="65"/>
+    <w:lsdException w:name="Medium List 2 Accent 3" w:uiPriority="66"/>
+    <w:lsdException w:name="Medium Grid 1 Accent 3" w:uiPriority="67"/>
+    <w:lsdException w:name="Medium Grid 2 Accent 3" w:uiPriority="68"/>
+    <w:lsdException w:name="Medium Grid 3 Accent 3" w:uiPriority="69"/>
+    <w:lsdException w:name="Dark List Accent 3" w:uiPriority="70"/>
+    <w:lsdException w:name="Colorful Shading Accent 3" w:uiPriority="71"/>
+    <w:lsdException w:name="Colorful List Accent 3" w:uiPriority="72"/>
+    <w:lsdException w:name="Colorful Grid Accent 3" w:uiPriority="73"/>
+    <w:lsdException w:name="Light Shading Accent 4" w:uiPriority="60"/>
+    <w:lsdException w:name="Light List Accent 4" w:uiPriority="61"/>
+    <w:lsdException w:name="Light Grid Accent 4" w:uiPriority="62"/>
+    <w:lsdException w:name="Medium Shading 1 Accent 4" w:uiPriority="63"/>
+    <w:lsdException w:name="Medium Shading 2 Accent 4" w:uiPriority="64"/>
+    <w:lsdException w:name="Medium List 1 Accent 4" w:uiPriority="65"/>
+    <w:lsdException w:name="Medium List 2 Accent 4" w:uiPriority="66"/>
+    <w:lsdException w:name="Medium Grid 1 Accent 4" w:uiPriority="67"/>
+    <w:lsdException w:name="Medium Grid 2 Accent 4" w:uiPriority="68"/>
+    <w:lsdException w:name="Medium Grid 3 Accent 4" w:uiPriority="69"/>
+    <w:lsdException w:name="Dark List Accent 4" w:uiPriority="70"/>
+    <w:lsdException w:name="Colorful Shading Accent 4" w:uiPriority="71"/>
+    <w:lsdException w:name="Colorful List Accent 4" w:uiPriority="72"/>
+    <w:lsdException w:name="Colorful Grid Accent 4" w:uiPriority="73"/>
+    <w:lsdException w:name="Light Shading Accent 5" w:uiPriority="60"/>
+    <w:lsdException w:name="Light List Accent 5" w:uiPriority="61"/>
+    <w:lsdException w:name="Light Grid Accent 5" w:uiPriority="62"/>
+    <w:lsdException w:name="Medium Shading 1 Accent 5" w:uiPriority="63"/>
+    <w:lsdException w:name="Medium Shading 2 Accent 5" w:uiPriority="64"/>
+    <w:lsdException w:name="Medium List 1 Accent 5" w:uiPriority="65"/>
+    <w:lsdException w:name="Medium List 2 Accent 5" w:uiPriority="66"/>
+    <w:lsdException w:name="Medium Grid 1 Accent 5" w:uiPriority="67"/>
+    <w:lsdException w:name="Medium Grid 2 Accent 5" w:uiPriority="68"/>
+    <w:lsdException w:name="Medium Grid 3 Accent 5" w:uiPriority="69"/>
+    <w:lsdException w:name="Dark List Accent 5" w:uiPriority="70"/>
+    <w:lsdException w:name="Colorful Shading Accent 5" w:uiPriority="71"/>
+    <w:lsdException w:name="Colorful List Accent 5" w:uiPriority="72"/>
+    <w:lsdException w:name="Colorful Grid Accent 5" w:uiPriority="73"/>
+    <w:lsdException w:name="Light Shading Accent 6" w:uiPriority="60"/>
+    <w:lsdException w:name="Light List Accent 6" w:uiPriority="61"/>
+    <w:lsdException w:name="Light Grid Accent 6" w:uiPriority="62"/>
+    <w:lsdException w:name="Medium Shading 1 Accent 6" w:uiPriority="63"/>
+    <w:lsdException w:name="Medium Shading 2 Accent 6" w:uiPriority="64"/>
+    <w:lsdException w:name="Medium List 1 Accent 6" w:uiPriority="65"/>
+    <w:lsdException w:name="Medium List 2 Accent 6" w:uiPriority="66"/>
+    <w:lsdException w:name="Medium Grid 1 Accent 6" w:uiPriority="67"/>
+    <w:lsdException w:name="Medium Grid 2 Accent 6" w:uiPriority="68"/>
+    <w:lsdException w:name="Medium Grid 3 Accent 6" w:uiPriority="69"/>
+    <w:lsdException w:name="Dark List Accent 6" w:uiPriority="70"/>
+    <w:lsdException w:name="Colorful Shading Accent 6" w:uiPriority="71"/>
+    <w:lsdException w:name="Colorful List Accent 6" w:uiPriority="72"/>
+    <w:lsdException w:name="Colorful Grid Accent 6" w:uiPriority="73"/>
+    <w:lsdException w:name="Subtle Emphasis" w:uiPriority="19" w:qFormat="1"/>
+    <w:lsdException w:name="Intense Emphasis" w:uiPriority="21" w:qFormat="1"/>
+    <w:lsdException w:name="Subtle Reference" w:uiPriority="31" w:qFormat="1"/>
+    <w:lsdException w:name="Intense Reference" w:uiPriority="32" w:qFormat="1"/>
+    <w:lsdException w:name="Book Title" w:uiPriority="33" w:qFormat="1"/>
+    <w:lsdException w:name="Bibliography" w:semiHidden="1" w:uiPriority="37" w:unhideWhenUsed="1"/>
+    <w:lsdException w:name="TOC Heading" w:semiHidden="1" w:uiPriority="39" w:unhideWhenUsed="1" w:qFormat="1"/>
+    <w:lsdException w:name="Plain Table 1" w:uiPriority="41"/>
+    <w:lsdException w:name="Plain Table 2" w:uiPriority="42"/>
+    <w:lsdException w:name="Plain Table 3" w:uiPriority="43"/>
+    <w:lsdException w:name="Plain Table 4" w:uiPriority="44"/>
+    <w:lsdException w:name="Plain Table 5" w:uiPriority="45"/>
+    <w:lsdException w:name="Grid Table Light" w:uiPriority="40"/>
+    <w:lsdException w:name="Grid Table 1 Light" w:uiPriority="46"/>
+    <w:lsdException w:name="Grid Table 2" w:uiPriority="47"/>
+    <w:lsdException w:name="Grid Table 3" w:uiPriority="48"/>
+    <w:lsdException w:name="Grid Table 4" w:uiPriority="49"/>
+    <w:lsdException w:name="Grid Table 5 Dark" w:uiPriority="50"/>
+    <w:lsdException w:name="Grid Table 6 Colorful" w:uiPriority="51"/>
+    <w:lsdException w:name="Grid Table 7 Colorful" w:uiPriority="52"/>
+    <w:lsdException w:name="Grid Table 1 Light Accent 1" w:uiPriority="46"/>
+    <w:lsdException w:name="Grid Table 2 Accent 1" w:uiPriority="47"/>
+    <w:lsdException w:name="Grid Table 3 Accent 1" w:uiPriority="48"/>
+    <w:lsdException w:name="Grid Table 4 Accent 1" w:uiPriority="49"/>
+    <w:lsdException w:name="Grid Table 5 Dark Accent 1" w:uiPriority="50"/>
+    <w:lsdException w:name="Grid Table 6 Colorful Accent 1" w:uiPriority="51"/>
+    <w:lsdException w:name="Grid Table 7 Colorful Accent 1" w:uiPriority="52"/>
+    <w:lsdException w:name="Grid Table 1 Light Accent 2" w:uiPriority="46"/>
+    <w:lsdException w:name="Grid Table 2 Accent 2" w:uiPriority="47"/>
+    <w:lsdException w:name="Grid Table 3 Accent 2" w:uiPriority="48"/>
+    <w:lsdException w:name="Grid Table 4 Accent 2" w:uiPriority="49"/>
+    <w:lsdException w:name="Grid Table 5 Dark Accent 2" w:uiPriority="50"/>
+    <w:lsdException w:name="Grid Table 6 Colorful Accent 2" w:uiPriority="51"/>
+    <w:lsdException w:name="Grid Table 7 Colorful Accent 2" w:uiPriority="52"/>
+    <w:lsdException w:name="Grid Table 1 Light Accent 3" w:uiPriority="46"/>
+    <w:lsdException w:name="Grid Table 2 Accent 3" w:uiPriority="47"/>
+    <w:lsdException w:name="Grid Table 3 Accent 3" w:uiPriority="48"/>
+    <w:lsdException w:name="Grid Table 4 Accent 3" w:uiPriority="49"/>
+    <w:lsdException w:name="Grid Table 5 Dark Accent 3" w:uiPriority="50"/>
+    <w:lsdException w:name="Grid Table 6 Colorful Accent 3" w:uiPriority="51"/>
+    <w:lsdException w:name="Grid Table 7 Colorful Accent 3" w:uiPriority="52"/>
+    <w:lsdException w:name="Grid Table 1 Light Accent 4" w:uiPriority="46"/>
+    <w:lsdException w:name="Grid Table 2 Accent 4" w:uiPriority="47"/>
+    <w:lsdException w:name="Grid Table 3 Accent 4" w:uiPriority="48"/>
+    <w:lsdException w:name="Grid Table 4 Accent 4" w:uiPriority="49"/>
+    <w:lsdException w:name="Grid Table 5 Dark Accent 4" w:uiPriority="50"/>
+    <w:lsdException w:name="Grid Table 6 Colorful Accent 4" w:uiPriority="51"/>
+    <w:lsdException w:name="Grid Table 7 Colorful Accent 4" w:uiPriority="52"/>
+    <w:lsdException w:name="Grid Table 1 Light Accent 5" w:uiPriority="46"/>
+    <w:lsdException w:name="Grid Table 2 Accent 5" w:uiPriority="47"/>
+    <w:lsdException w:name="Grid Table 3 Accent 5" w:uiPriority="48"/>
+    <w:lsdException w:name="Grid Table 4 Accent 5" w:uiPriority="49"/>
+    <w:lsdException w:name="Grid Table 5 Dark Accent 5" w:uiPriority="50"/>
+    <w:lsdException w:name="Grid Table 6 Colorful Accent 5" w:uiPriority="51"/>
+    <w:lsdException w:name="Grid Table 7 Colorful Accent 5" w:uiPriority="52"/>
+    <w:lsdException w:name="Grid Table 1 Light Accent 6" w:uiPriority="46"/>
+    <w:lsdException w:name="Grid Table 2 Accent 6" w:uiPriority="47"/>
+    <w:lsdException w:name="Grid Table 3 Accent 6" w:uiPriority="48"/>
+    <w:lsdException w:name="Grid Table 4 Accent 6" w:uiPriority="49"/>
+    <w:lsdException w:name="Grid Table 5 Dark Accent 6" w:uiPriority="50"/>
+    <w:lsdException w:name="Grid Table 6 Colorful Accent 6" w:uiPriority="51"/>
+    <w:lsdException w:name="Grid Table 7 Colorful Accent 6" w:uiPriority="52"/>
+    <w:lsdException w:name="List Table 1 Light" w:uiPriority="46"/>
+    <w:lsdException w:name="List Table 2" w:uiPriority="47"/>
+    <w:lsdException w:name="List Table 3" w:uiPriority="48"/>
+    <w:lsdException w:name="List Table 4" w:uiPriority="49"/>
+    <w:lsdException w:name="List Table 5 Dark" w:uiPriority="50"/>
+    <w:lsdException w:name="List Table 6 Colorful" w:uiPriority="51"/>
+    <w:lsdException w:name="List Table 7 Colorful" w:uiPriority="52"/>
+    <w:lsdException w:name="List Table 1 Light Accent 1" w:uiPriority="46"/>
+    <w:lsdException w:name="List Table 2 Accent 1" w:uiPriority="47"/>
+    <w:lsdException w:name="List Table 3 Accent 1" w:uiPriority="48"/>
+    <w:lsdException w:name="List Table 4 Accent 1" w:uiPriority="49"/>
+    <w:lsdException w:name="List Table 5 Dark Accent 1" w:uiPriority="50"/>
+    <w:lsdException w:name="List Table 6 Colorful Accent 1" w:uiPriority="51"/>
+    <w:lsdException w:name="List Table 7 Colorful Accent 1" w:uiPriority="52"/>
+    <w:lsdException w:name="List Table 1 Light Accent 2" w:uiPriority="46"/>
+    <w:lsdException w:name="List Table 2 Accent 2" w:uiPriority="47"/>
+    <w:lsdException w:name="List Table 3 Accent 2" w:uiPriority="48"/>
+    <w:lsdException w:name="List Table 4 Accent 2" w:uiPriority="49"/>
+    <w:lsdException w:name="List Table 5 Dark Accent 2" w:uiPriority="50"/>
+    <w:lsdException w:name="List Table 6 Colorful Accent 2" w:uiPriority="51"/>
+    <w:lsdException w:name="List Table 7 Colorful Accent 2" w:uiPriority="52"/>
+    <w:lsdException w:name="List Table 1 Light Accent 3" w:uiPriority="46"/>
+    <w:lsdException w:name="List Table 2 Accent 3" w:uiPriority="47"/>
+    <w:lsdException w:name="List Table 3 Accent 3" w:uiPriority="48"/>
+    <w:lsdException w:name="List Table 4 Accent 3" w:uiPriority="49"/>
+    <w:lsdException w:name="List Table 5 Dark Accent 3" w:uiPriority="50"/>
+    <w:lsdException w:name="List Table 6 Colorful Accent 3" w:uiPriority="51"/>
+    <w:lsdException w:name="List Table 7 Colorful Accent 3" w:uiPriority="52"/>
+    <w:lsdException w:name="List Table 1 Light Accent 4" w:uiPriority="46"/>
+    <w:lsdException w:name="List Table 2 Accent 4" w:uiPriority="47"/>
+    <w:lsdException w:name="List Table 3 Accent 4" w:uiPriority="48"/>
+    <w:lsdException w:name="List Table 4 Accent 4" w:uiPriority="49"/>
+    <w:lsdException w:name="List Table 5 Dark Accent 4" w:uiPriority="50"/>
+    <w:lsdException w:name="List Table 6 Colorful Accent 4" w:uiPriority="51"/>
+    <w:lsdException w:name="List Table 7 Colorful Accent 4" w:uiPriority="52"/>
+    <w:lsdException w:name="List Table 1 Light Accent 5" w:uiPriority="46"/>
+    <w:lsdException w:name="List Table 2 Accent 5" w:uiPriority="47"/>
+    <w:lsdException w:name="List Table 3 Accent 5" w:uiPriority="48"/>
+    <w:lsdException w:name="List Table 4 Accent 5" w:uiPriority="49"/>
+    <w:lsdException w:name="List Table 5 Dark Accent 5" w:uiPriority="50"/>
+    <w:lsdException w:name="List Table 6 Colorful Accent 5" w:uiPriority="51"/>
+    <w:lsdException w:name="List Table 7 Colorful Accent 5" w:uiPriority="52"/>
+    <w:lsdException w:name="List Table 1 Light Accent 6" w:uiPriority="46"/>
+    <w:lsdException w:name="List Table 2 Accent 6" w:uiPriority="47"/>
+    <w:lsdException w:name="List Table 3 Accent 6" w:uiPriority="48"/>
+    <w:lsdException w:name="List Table 4 Accent 6" w:uiPriority="49"/>
+    <w:lsdException w:name="List Table 5 Dark Accent 6" w:uiPriority="50"/>
+    <w:lsdException w:name="List Table 6 Colorful Accent 6" w:uiPriority="51"/>
+    <w:lsdException w:name="List Table 7 Colorful Accent 6" w:uiPriority="52"/>
+    <w:lsdException w:name="Mention" w:semiHidden="1" w:unhideWhenUsed="1"/>
+    <w:lsdException w:name="Smart Hyperlink" w:semiHidden="1" w:unhideWhenUsed="1"/>
+    <w:lsdException w:name="Hashtag" w:semiHidden="1" w:unhideWhenUsed="1"/>
+    <w:lsdException w:name="Unresolved Mention" w:semiHidden="1" w:unhideWhenUsed="1"/>
   </w:latentStyles>
-  <w:style w:type="paragraph" w:default="1" w:styleId="Normlny">
+  <w:style w:type="paragraph" w:default="1" w:styleId="Normal">
     <w:name w:val="Normal"/>
     <w:qFormat/>
   </w:style>
-  <w:style w:type="paragraph" w:styleId="Nadpis1">
+  <w:style w:type="paragraph" w:styleId="Heading1">
     <w:name w:val="heading 1"/>
-    <w:basedOn w:val="Normlny"/>
-    <w:next w:val="Normlny"/>
-    <w:link w:val="Nadpis1Char"/>
+    <w:basedOn w:val="Normal"/>
+    <w:next w:val="Normal"/>
+    <w:link w:val="Heading1Char"/>
     <w:uiPriority w:val="9"/>
     <w:qFormat/>
     <w:rsid w:val="0015186D"/>
@@ -2109,11 +2360,11 @@
       <w:szCs w:val="28"/>
     </w:rPr>
   </w:style>
-  <w:style w:type="paragraph" w:styleId="Nadpis2">
+  <w:style w:type="paragraph" w:styleId="Heading2">
     <w:name w:val="heading 2"/>
-    <w:basedOn w:val="Normlny"/>
-    <w:next w:val="Normlny"/>
-    <w:link w:val="Nadpis2Char"/>
+    <w:basedOn w:val="Normal"/>
+    <w:next w:val="Normal"/>
+    <w:link w:val="Heading2Char"/>
     <w:uiPriority w:val="9"/>
     <w:unhideWhenUsed/>
     <w:qFormat/>
@@ -2133,11 +2384,11 @@
       <w:szCs w:val="26"/>
     </w:rPr>
   </w:style>
-  <w:style w:type="paragraph" w:styleId="Nadpis3">
+  <w:style w:type="paragraph" w:styleId="Heading3">
     <w:name w:val="heading 3"/>
-    <w:basedOn w:val="Normlny"/>
-    <w:next w:val="Normlny"/>
-    <w:link w:val="Nadpis3Char"/>
+    <w:basedOn w:val="Normal"/>
+    <w:next w:val="Normal"/>
+    <w:link w:val="Heading3Char"/>
     <w:uiPriority w:val="9"/>
     <w:unhideWhenUsed/>
     <w:qFormat/>
@@ -2155,11 +2406,11 @@
       <w:color w:val="4F81BD" w:themeColor="accent1"/>
     </w:rPr>
   </w:style>
-  <w:style w:type="paragraph" w:styleId="Nadpis4">
+  <w:style w:type="paragraph" w:styleId="Heading4">
     <w:name w:val="heading 4"/>
-    <w:basedOn w:val="Normlny"/>
-    <w:next w:val="Normlny"/>
-    <w:link w:val="Nadpis4Char"/>
+    <w:basedOn w:val="Normal"/>
+    <w:next w:val="Normal"/>
+    <w:link w:val="Heading4Char"/>
     <w:uiPriority w:val="9"/>
     <w:unhideWhenUsed/>
     <w:qFormat/>
@@ -2179,13 +2430,13 @@
       <w:color w:val="4F81BD" w:themeColor="accent1"/>
     </w:rPr>
   </w:style>
-  <w:style w:type="character" w:default="1" w:styleId="Predvolenpsmoodseku">
+  <w:style w:type="character" w:default="1" w:styleId="DefaultParagraphFont">
     <w:name w:val="Default Paragraph Font"/>
     <w:uiPriority w:val="1"/>
     <w:semiHidden/>
     <w:unhideWhenUsed/>
   </w:style>
-  <w:style w:type="table" w:default="1" w:styleId="Normlnatabuka">
+  <w:style w:type="table" w:default="1" w:styleId="TableNormal">
     <w:name w:val="Normal Table"/>
     <w:uiPriority w:val="99"/>
     <w:semiHidden/>
@@ -2200,16 +2451,16 @@
       </w:tblCellMar>
     </w:tblPr>
   </w:style>
-  <w:style w:type="numbering" w:default="1" w:styleId="Bezzoznamu">
+  <w:style w:type="numbering" w:default="1" w:styleId="NoList">
     <w:name w:val="No List"/>
     <w:uiPriority w:val="99"/>
     <w:semiHidden/>
     <w:unhideWhenUsed/>
   </w:style>
-  <w:style w:type="character" w:customStyle="1" w:styleId="Nadpis1Char">
-    <w:name w:val="Nadpis 1 Char"/>
-    <w:basedOn w:val="Predvolenpsmoodseku"/>
-    <w:link w:val="Nadpis1"/>
+  <w:style w:type="character" w:customStyle="1" w:styleId="Heading1Char">
+    <w:name w:val="Heading 1 Char"/>
+    <w:basedOn w:val="DefaultParagraphFont"/>
+    <w:link w:val="Heading1"/>
     <w:uiPriority w:val="9"/>
     <w:rsid w:val="0015186D"/>
     <w:rPr>
@@ -2221,10 +2472,10 @@
       <w:szCs w:val="28"/>
     </w:rPr>
   </w:style>
-  <w:style w:type="character" w:customStyle="1" w:styleId="Nadpis2Char">
-    <w:name w:val="Nadpis 2 Char"/>
-    <w:basedOn w:val="Predvolenpsmoodseku"/>
-    <w:link w:val="Nadpis2"/>
+  <w:style w:type="character" w:customStyle="1" w:styleId="Heading2Char">
+    <w:name w:val="Heading 2 Char"/>
+    <w:basedOn w:val="DefaultParagraphFont"/>
+    <w:link w:val="Heading2"/>
     <w:uiPriority w:val="9"/>
     <w:rsid w:val="0015186D"/>
     <w:rPr>
@@ -2236,10 +2487,10 @@
       <w:szCs w:val="26"/>
     </w:rPr>
   </w:style>
-  <w:style w:type="character" w:customStyle="1" w:styleId="Nadpis3Char">
-    <w:name w:val="Nadpis 3 Char"/>
-    <w:basedOn w:val="Predvolenpsmoodseku"/>
-    <w:link w:val="Nadpis3"/>
+  <w:style w:type="character" w:customStyle="1" w:styleId="Heading3Char">
+    <w:name w:val="Heading 3 Char"/>
+    <w:basedOn w:val="DefaultParagraphFont"/>
+    <w:link w:val="Heading3"/>
     <w:uiPriority w:val="9"/>
     <w:rsid w:val="0015186D"/>
     <w:rPr>
@@ -2249,10 +2500,10 @@
       <w:color w:val="4F81BD" w:themeColor="accent1"/>
     </w:rPr>
   </w:style>
-  <w:style w:type="paragraph" w:styleId="Textbubliny">
+  <w:style w:type="paragraph" w:styleId="BalloonText">
     <w:name w:val="Balloon Text"/>
-    <w:basedOn w:val="Normlny"/>
-    <w:link w:val="TextbublinyChar"/>
+    <w:basedOn w:val="Normal"/>
+    <w:link w:val="BalloonTextChar"/>
     <w:uiPriority w:val="99"/>
     <w:semiHidden/>
     <w:unhideWhenUsed/>
@@ -2266,10 +2517,10 @@
       <w:szCs w:val="16"/>
     </w:rPr>
   </w:style>
-  <w:style w:type="character" w:customStyle="1" w:styleId="TextbublinyChar">
-    <w:name w:val="Text bubliny Char"/>
-    <w:basedOn w:val="Predvolenpsmoodseku"/>
-    <w:link w:val="Textbubliny"/>
+  <w:style w:type="character" w:customStyle="1" w:styleId="BalloonTextChar">
+    <w:name w:val="Balloon Text Char"/>
+    <w:basedOn w:val="DefaultParagraphFont"/>
+    <w:link w:val="BalloonText"/>
     <w:uiPriority w:val="99"/>
     <w:semiHidden/>
     <w:rsid w:val="0015186D"/>
@@ -2279,10 +2530,10 @@
       <w:szCs w:val="16"/>
     </w:rPr>
   </w:style>
-  <w:style w:type="character" w:customStyle="1" w:styleId="Nadpis4Char">
-    <w:name w:val="Nadpis 4 Char"/>
-    <w:basedOn w:val="Predvolenpsmoodseku"/>
-    <w:link w:val="Nadpis4"/>
+  <w:style w:type="character" w:customStyle="1" w:styleId="Heading4Char">
+    <w:name w:val="Heading 4 Char"/>
+    <w:basedOn w:val="DefaultParagraphFont"/>
+    <w:link w:val="Heading4"/>
     <w:uiPriority w:val="9"/>
     <w:rsid w:val="0015186D"/>
     <w:rPr>
@@ -2294,9 +2545,9 @@
       <w:color w:val="4F81BD" w:themeColor="accent1"/>
     </w:rPr>
   </w:style>
-  <w:style w:type="paragraph" w:styleId="Odsekzoznamu">
+  <w:style w:type="paragraph" w:styleId="ListParagraph">
     <w:name w:val="List Paragraph"/>
-    <w:basedOn w:val="Normlny"/>
+    <w:basedOn w:val="Normal"/>
     <w:uiPriority w:val="34"/>
     <w:qFormat/>
     <w:rsid w:val="0015186D"/>
@@ -2305,402 +2556,9 @@
       <w:contextualSpacing/>
     </w:pPr>
   </w:style>
-  <w:style w:type="character" w:styleId="Siln">
+  <w:style w:type="character" w:styleId="Strong">
     <w:name w:val="Strong"/>
-    <w:basedOn w:val="Predvolenpsmoodseku"/>
-    <w:uiPriority w:val="22"/>
-    <w:qFormat/>
-    <w:rsid w:val="003B5469"/>
-    <w:rPr>
-      <w:b/>
-      <w:bCs/>
-    </w:rPr>
-  </w:style>
-</w:styles>
-</file>
-
-<file path=word/stylesWithEffects.xml><?xml version="1.0" encoding="utf-8"?>
-<w:styles xmlns:wpc="http://schemas.microsoft.com/office/word/2010/wordprocessingCanvas" xmlns:mc="http://schemas.openxmlformats.org/markup-compatibility/2006" xmlns:o="urn:schemas-microsoft-com:office:office" xmlns:r="http://schemas.openxmlformats.org/officeDocument/2006/relationships" xmlns:m="http://schemas.openxmlformats.org/officeDocument/2006/math" xmlns:v="urn:schemas-microsoft-com:vml" xmlns:wp14="http://schemas.microsoft.com/office/word/2010/wordprocessingDrawing" xmlns:wp="http://schemas.openxmlformats.org/drawingml/2006/wordprocessingDrawing" xmlns:w10="urn:schemas-microsoft-com:office:word" xmlns:w="http://schemas.openxmlformats.org/wordprocessingml/2006/main" xmlns:w14="http://schemas.microsoft.com/office/word/2010/wordml" xmlns:wpg="http://schemas.microsoft.com/office/word/2010/wordprocessingGroup" xmlns:wpi="http://schemas.microsoft.com/office/word/2010/wordprocessingInk" xmlns:wne="http://schemas.microsoft.com/office/word/2006/wordml" xmlns:wps="http://schemas.microsoft.com/office/word/2010/wordprocessingShape" mc:Ignorable="w14 wp14">
-  <w:docDefaults>
-    <w:rPrDefault>
-      <w:rPr>
-        <w:rFonts w:asciiTheme="minorHAnsi" w:eastAsiaTheme="minorHAnsi" w:hAnsiTheme="minorHAnsi" w:cstheme="minorBidi"/>
-        <w:sz w:val="22"/>
-        <w:szCs w:val="22"/>
-        <w:lang w:val="sk-SK" w:eastAsia="en-US" w:bidi="ar-SA"/>
-      </w:rPr>
-    </w:rPrDefault>
-    <w:pPrDefault>
-      <w:pPr>
-        <w:spacing w:after="200" w:line="276" w:lineRule="auto"/>
-      </w:pPr>
-    </w:pPrDefault>
-  </w:docDefaults>
-  <w:latentStyles w:defLockedState="0" w:defUIPriority="99" w:defSemiHidden="1" w:defUnhideWhenUsed="1" w:defQFormat="0" w:count="267">
-    <w:lsdException w:name="Normal" w:semiHidden="0" w:uiPriority="0" w:unhideWhenUsed="0" w:qFormat="1"/>
-    <w:lsdException w:name="heading 1" w:semiHidden="0" w:uiPriority="9" w:unhideWhenUsed="0" w:qFormat="1"/>
-    <w:lsdException w:name="heading 2" w:uiPriority="9" w:qFormat="1"/>
-    <w:lsdException w:name="heading 3" w:uiPriority="9" w:qFormat="1"/>
-    <w:lsdException w:name="heading 4" w:uiPriority="9" w:qFormat="1"/>
-    <w:lsdException w:name="heading 5" w:uiPriority="9" w:qFormat="1"/>
-    <w:lsdException w:name="heading 6" w:uiPriority="9" w:qFormat="1"/>
-    <w:lsdException w:name="heading 7" w:uiPriority="9" w:qFormat="1"/>
-    <w:lsdException w:name="heading 8" w:uiPriority="9" w:qFormat="1"/>
-    <w:lsdException w:name="heading 9" w:uiPriority="9" w:qFormat="1"/>
-    <w:lsdException w:name="toc 1" w:uiPriority="39"/>
-    <w:lsdException w:name="toc 2" w:uiPriority="39"/>
-    <w:lsdException w:name="toc 3" w:uiPriority="39"/>
-    <w:lsdException w:name="toc 4" w:uiPriority="39"/>
-    <w:lsdException w:name="toc 5" w:uiPriority="39"/>
-    <w:lsdException w:name="toc 6" w:uiPriority="39"/>
-    <w:lsdException w:name="toc 7" w:uiPriority="39"/>
-    <w:lsdException w:name="toc 8" w:uiPriority="39"/>
-    <w:lsdException w:name="toc 9" w:uiPriority="39"/>
-    <w:lsdException w:name="caption" w:uiPriority="35" w:qFormat="1"/>
-    <w:lsdException w:name="Title" w:semiHidden="0" w:uiPriority="10" w:unhideWhenUsed="0" w:qFormat="1"/>
-    <w:lsdException w:name="Default Paragraph Font" w:uiPriority="1"/>
-    <w:lsdException w:name="Subtitle" w:semiHidden="0" w:uiPriority="11" w:unhideWhenUsed="0" w:qFormat="1"/>
-    <w:lsdException w:name="Strong" w:semiHidden="0" w:uiPriority="22" w:unhideWhenUsed="0" w:qFormat="1"/>
-    <w:lsdException w:name="Emphasis" w:semiHidden="0" w:uiPriority="20" w:unhideWhenUsed="0" w:qFormat="1"/>
-    <w:lsdException w:name="Table Grid" w:semiHidden="0" w:uiPriority="59" w:unhideWhenUsed="0"/>
-    <w:lsdException w:name="Placeholder Text" w:unhideWhenUsed="0"/>
-    <w:lsdException w:name="No Spacing" w:semiHidden="0" w:uiPriority="1" w:unhideWhenUsed="0" w:qFormat="1"/>
-    <w:lsdException w:name="Light Shading" w:semiHidden="0" w:uiPriority="60" w:unhideWhenUsed="0"/>
-    <w:lsdException w:name="Light List" w:semiHidden="0" w:uiPriority="61" w:unhideWhenUsed="0"/>
-    <w:lsdException w:name="Light Grid" w:semiHidden="0" w:uiPriority="62" w:unhideWhenUsed="0"/>
-    <w:lsdException w:name="Medium Shading 1" w:semiHidden="0" w:uiPriority="63" w:unhideWhenUsed="0"/>
-    <w:lsdException w:name="Medium Shading 2" w:semiHidden="0" w:uiPriority="64" w:unhideWhenUsed="0"/>
-    <w:lsdException w:name="Medium List 1" w:semiHidden="0" w:uiPriority="65" w:unhideWhenUsed="0"/>
-    <w:lsdException w:name="Medium List 2" w:semiHidden="0" w:uiPriority="66" w:unhideWhenUsed="0"/>
-    <w:lsdException w:name="Medium Grid 1" w:semiHidden="0" w:uiPriority="67" w:unhideWhenUsed="0"/>
-    <w:lsdException w:name="Medium Grid 2" w:semiHidden="0" w:uiPriority="68" w:unhideWhenUsed="0"/>
-    <w:lsdException w:name="Medium Grid 3" w:semiHidden="0" w:uiPriority="69" w:unhideWhenUsed="0"/>
-    <w:lsdException w:name="Dark List" w:semiHidden="0" w:uiPriority="70" w:unhideWhenUsed="0"/>
-    <w:lsdException w:name="Colorful Shading" w:semiHidden="0" w:uiPriority="71" w:unhideWhenUsed="0"/>
-    <w:lsdException w:name="Colorful List" w:semiHidden="0" w:uiPriority="72" w:unhideWhenUsed="0"/>
-    <w:lsdException w:name="Colorful Grid" w:semiHidden="0" w:uiPriority="73" w:unhideWhenUsed="0"/>
-    <w:lsdException w:name="Light Shading Accent 1" w:semiHidden="0" w:uiPriority="60" w:unhideWhenUsed="0"/>
-    <w:lsdException w:name="Light List Accent 1" w:semiHidden="0" w:uiPriority="61" w:unhideWhenUsed="0"/>
-    <w:lsdException w:name="Light Grid Accent 1" w:semiHidden="0" w:uiPriority="62" w:unhideWhenUsed="0"/>
-    <w:lsdException w:name="Medium Shading 1 Accent 1" w:semiHidden="0" w:uiPriority="63" w:unhideWhenUsed="0"/>
-    <w:lsdException w:name="Medium Shading 2 Accent 1" w:semiHidden="0" w:uiPriority="64" w:unhideWhenUsed="0"/>
-    <w:lsdException w:name="Medium List 1 Accent 1" w:semiHidden="0" w:uiPriority="65" w:unhideWhenUsed="0"/>
-    <w:lsdException w:name="Revision" w:unhideWhenUsed="0"/>
-    <w:lsdException w:name="List Paragraph" w:semiHidden="0" w:uiPriority="34" w:unhideWhenUsed="0" w:qFormat="1"/>
-    <w:lsdException w:name="Quote" w:semiHidden="0" w:uiPriority="29" w:unhideWhenUsed="0" w:qFormat="1"/>
-    <w:lsdException w:name="Intense Quote" w:semiHidden="0" w:uiPriority="30" w:unhideWhenUsed="0" w:qFormat="1"/>
-    <w:lsdException w:name="Medium List 2 Accent 1" w:semiHidden="0" w:uiPriority="66" w:unhideWhenUsed="0"/>
-    <w:lsdException w:name="Medium Grid 1 Accent 1" w:semiHidden="0" w:uiPriority="67" w:unhideWhenUsed="0"/>
-    <w:lsdException w:name="Medium Grid 2 Accent 1" w:semiHidden="0" w:uiPriority="68" w:unhideWhenUsed="0"/>
-    <w:lsdException w:name="Medium Grid 3 Accent 1" w:semiHidden="0" w:uiPriority="69" w:unhideWhenUsed="0"/>
-    <w:lsdException w:name="Dark List Accent 1" w:semiHidden="0" w:uiPriority="70" w:unhideWhenUsed="0"/>
-    <w:lsdException w:name="Colorful Shading Accent 1" w:semiHidden="0" w:uiPriority="71" w:unhideWhenUsed="0"/>
-    <w:lsdException w:name="Colorful List Accent 1" w:semiHidden="0" w:uiPriority="72" w:unhideWhenUsed="0"/>
-    <w:lsdException w:name="Colorful Grid Accent 1" w:semiHidden="0" w:uiPriority="73" w:unhideWhenUsed="0"/>
-    <w:lsdException w:name="Light Shading Accent 2" w:semiHidden="0" w:uiPriority="60" w:unhideWhenUsed="0"/>
-    <w:lsdException w:name="Light List Accent 2" w:semiHidden="0" w:uiPriority="61" w:unhideWhenUsed="0"/>
-    <w:lsdException w:name="Light Grid Accent 2" w:semiHidden="0" w:uiPriority="62" w:unhideWhenUsed="0"/>
-    <w:lsdException w:name="Medium Shading 1 Accent 2" w:semiHidden="0" w:uiPriority="63" w:unhideWhenUsed="0"/>
-    <w:lsdException w:name="Medium Shading 2 Accent 2" w:semiHidden="0" w:uiPriority="64" w:unhideWhenUsed="0"/>
-    <w:lsdException w:name="Medium List 1 Accent 2" w:semiHidden="0" w:uiPriority="65" w:unhideWhenUsed="0"/>
-    <w:lsdException w:name="Medium List 2 Accent 2" w:semiHidden="0" w:uiPriority="66" w:unhideWhenUsed="0"/>
-    <w:lsdException w:name="Medium Grid 1 Accent 2" w:semiHidden="0" w:uiPriority="67" w:unhideWhenUsed="0"/>
-    <w:lsdException w:name="Medium Grid 2 Accent 2" w:semiHidden="0" w:uiPriority="68" w:unhideWhenUsed="0"/>
-    <w:lsdException w:name="Medium Grid 3 Accent 2" w:semiHidden="0" w:uiPriority="69" w:unhideWhenUsed="0"/>
-    <w:lsdException w:name="Dark List Accent 2" w:semiHidden="0" w:uiPriority="70" w:unhideWhenUsed="0"/>
-    <w:lsdException w:name="Colorful Shading Accent 2" w:semiHidden="0" w:uiPriority="71" w:unhideWhenUsed="0"/>
-    <w:lsdException w:name="Colorful List Accent 2" w:semiHidden="0" w:uiPriority="72" w:unhideWhenUsed="0"/>
-    <w:lsdException w:name="Colorful Grid Accent 2" w:semiHidden="0" w:uiPriority="73" w:unhideWhenUsed="0"/>
-    <w:lsdException w:name="Light Shading Accent 3" w:semiHidden="0" w:uiPriority="60" w:unhideWhenUsed="0"/>
-    <w:lsdException w:name="Light List Accent 3" w:semiHidden="0" w:uiPriority="61" w:unhideWhenUsed="0"/>
-    <w:lsdException w:name="Light Grid Accent 3" w:semiHidden="0" w:uiPriority="62" w:unhideWhenUsed="0"/>
-    <w:lsdException w:name="Medium Shading 1 Accent 3" w:semiHidden="0" w:uiPriority="63" w:unhideWhenUsed="0"/>
-    <w:lsdException w:name="Medium Shading 2 Accent 3" w:semiHidden="0" w:uiPriority="64" w:unhideWhenUsed="0"/>
-    <w:lsdException w:name="Medium List 1 Accent 3" w:semiHidden="0" w:uiPriority="65" w:unhideWhenUsed="0"/>
-    <w:lsdException w:name="Medium List 2 Accent 3" w:semiHidden="0" w:uiPriority="66" w:unhideWhenUsed="0"/>
-    <w:lsdException w:name="Medium Grid 1 Accent 3" w:semiHidden="0" w:uiPriority="67" w:unhideWhenUsed="0"/>
-    <w:lsdException w:name="Medium Grid 2 Accent 3" w:semiHidden="0" w:uiPriority="68" w:unhideWhenUsed="0"/>
-    <w:lsdException w:name="Medium Grid 3 Accent 3" w:semiHidden="0" w:uiPriority="69" w:unhideWhenUsed="0"/>
-    <w:lsdException w:name="Dark List Accent 3" w:semiHidden="0" w:uiPriority="70" w:unhideWhenUsed="0"/>
-    <w:lsdException w:name="Colorful Shading Accent 3" w:semiHidden="0" w:uiPriority="71" w:unhideWhenUsed="0"/>
-    <w:lsdException w:name="Colorful List Accent 3" w:semiHidden="0" w:uiPriority="72" w:unhideWhenUsed="0"/>
-    <w:lsdException w:name="Colorful Grid Accent 3" w:semiHidden="0" w:uiPriority="73" w:unhideWhenUsed="0"/>
-    <w:lsdException w:name="Light Shading Accent 4" w:semiHidden="0" w:uiPriority="60" w:unhideWhenUsed="0"/>
-    <w:lsdException w:name="Light List Accent 4" w:semiHidden="0" w:uiPriority="61" w:unhideWhenUsed="0"/>
-    <w:lsdException w:name="Light Grid Accent 4" w:semiHidden="0" w:uiPriority="62" w:unhideWhenUsed="0"/>
-    <w:lsdException w:name="Medium Shading 1 Accent 4" w:semiHidden="0" w:uiPriority="63" w:unhideWhenUsed="0"/>
-    <w:lsdException w:name="Medium Shading 2 Accent 4" w:semiHidden="0" w:uiPriority="64" w:unhideWhenUsed="0"/>
-    <w:lsdException w:name="Medium List 1 Accent 4" w:semiHidden="0" w:uiPriority="65" w:unhideWhenUsed="0"/>
-    <w:lsdException w:name="Medium List 2 Accent 4" w:semiHidden="0" w:uiPriority="66" w:unhideWhenUsed="0"/>
-    <w:lsdException w:name="Medium Grid 1 Accent 4" w:semiHidden="0" w:uiPriority="67" w:unhideWhenUsed="0"/>
-    <w:lsdException w:name="Medium Grid 2 Accent 4" w:semiHidden="0" w:uiPriority="68" w:unhideWhenUsed="0"/>
-    <w:lsdException w:name="Medium Grid 3 Accent 4" w:semiHidden="0" w:uiPriority="69" w:unhideWhenUsed="0"/>
-    <w:lsdException w:name="Dark List Accent 4" w:semiHidden="0" w:uiPriority="70" w:unhideWhenUsed="0"/>
-    <w:lsdException w:name="Colorful Shading Accent 4" w:semiHidden="0" w:uiPriority="71" w:unhideWhenUsed="0"/>
-    <w:lsdException w:name="Colorful List Accent 4" w:semiHidden="0" w:uiPriority="72" w:unhideWhenUsed="0"/>
-    <w:lsdException w:name="Colorful Grid Accent 4" w:semiHidden="0" w:uiPriority="73" w:unhideWhenUsed="0"/>
-    <w:lsdException w:name="Light Shading Accent 5" w:semiHidden="0" w:uiPriority="60" w:unhideWhenUsed="0"/>
-    <w:lsdException w:name="Light List Accent 5" w:semiHidden="0" w:uiPriority="61" w:unhideWhenUsed="0"/>
-    <w:lsdException w:name="Light Grid Accent 5" w:semiHidden="0" w:uiPriority="62" w:unhideWhenUsed="0"/>
-    <w:lsdException w:name="Medium Shading 1 Accent 5" w:semiHidden="0" w:uiPriority="63" w:unhideWhenUsed="0"/>
-    <w:lsdException w:name="Medium Shading 2 Accent 5" w:semiHidden="0" w:uiPriority="64" w:unhideWhenUsed="0"/>
-    <w:lsdException w:name="Medium List 1 Accent 5" w:semiHidden="0" w:uiPriority="65" w:unhideWhenUsed="0"/>
-    <w:lsdException w:name="Medium List 2 Accent 5" w:semiHidden="0" w:uiPriority="66" w:unhideWhenUsed="0"/>
-    <w:lsdException w:name="Medium Grid 1 Accent 5" w:semiHidden="0" w:uiPriority="67" w:unhideWhenUsed="0"/>
-    <w:lsdException w:name="Medium Grid 2 Accent 5" w:semiHidden="0" w:uiPriority="68" w:unhideWhenUsed="0"/>
-    <w:lsdException w:name="Medium Grid 3 Accent 5" w:semiHidden="0" w:uiPriority="69" w:unhideWhenUsed="0"/>
-    <w:lsdException w:name="Dark List Accent 5" w:semiHidden="0" w:uiPriority="70" w:unhideWhenUsed="0"/>
-    <w:lsdException w:name="Colorful Shading Accent 5" w:semiHidden="0" w:uiPriority="71" w:unhideWhenUsed="0"/>
-    <w:lsdException w:name="Colorful List Accent 5" w:semiHidden="0" w:uiPriority="72" w:unhideWhenUsed="0"/>
-    <w:lsdException w:name="Colorful Grid Accent 5" w:semiHidden="0" w:uiPriority="73" w:unhideWhenUsed="0"/>
-    <w:lsdException w:name="Light Shading Accent 6" w:semiHidden="0" w:uiPriority="60" w:unhideWhenUsed="0"/>
-    <w:lsdException w:name="Light List Accent 6" w:semiHidden="0" w:uiPriority="61" w:unhideWhenUsed="0"/>
-    <w:lsdException w:name="Light Grid Accent 6" w:semiHidden="0" w:uiPriority="62" w:unhideWhenUsed="0"/>
-    <w:lsdException w:name="Medium Shading 1 Accent 6" w:semiHidden="0" w:uiPriority="63" w:unhideWhenUsed="0"/>
-    <w:lsdException w:name="Medium Shading 2 Accent 6" w:semiHidden="0" w:uiPriority="64" w:unhideWhenUsed="0"/>
-    <w:lsdException w:name="Medium List 1 Accent 6" w:semiHidden="0" w:uiPriority="65" w:unhideWhenUsed="0"/>
-    <w:lsdException w:name="Medium List 2 Accent 6" w:semiHidden="0" w:uiPriority="66" w:unhideWhenUsed="0"/>
-    <w:lsdException w:name="Medium Grid 1 Accent 6" w:semiHidden="0" w:uiPriority="67" w:unhideWhenUsed="0"/>
-    <w:lsdException w:name="Medium Grid 2 Accent 6" w:semiHidden="0" w:uiPriority="68" w:unhideWhenUsed="0"/>
-    <w:lsdException w:name="Medium Grid 3 Accent 6" w:semiHidden="0" w:uiPriority="69" w:unhideWhenUsed="0"/>
-    <w:lsdException w:name="Dark List Accent 6" w:semiHidden="0" w:uiPriority="70" w:unhideWhenUsed="0"/>
-    <w:lsdException w:name="Colorful Shading Accent 6" w:semiHidden="0" w:uiPriority="71" w:unhideWhenUsed="0"/>
-    <w:lsdException w:name="Colorful List Accent 6" w:semiHidden="0" w:uiPriority="72" w:unhideWhenUsed="0"/>
-    <w:lsdException w:name="Colorful Grid Accent 6" w:semiHidden="0" w:uiPriority="73" w:unhideWhenUsed="0"/>
-    <w:lsdException w:name="Subtle Emphasis" w:semiHidden="0" w:uiPriority="19" w:unhideWhenUsed="0" w:qFormat="1"/>
-    <w:lsdException w:name="Intense Emphasis" w:semiHidden="0" w:uiPriority="21" w:unhideWhenUsed="0" w:qFormat="1"/>
-    <w:lsdException w:name="Subtle Reference" w:semiHidden="0" w:uiPriority="31" w:unhideWhenUsed="0" w:qFormat="1"/>
-    <w:lsdException w:name="Intense Reference" w:semiHidden="0" w:uiPriority="32" w:unhideWhenUsed="0" w:qFormat="1"/>
-    <w:lsdException w:name="Book Title" w:semiHidden="0" w:uiPriority="33" w:unhideWhenUsed="0" w:qFormat="1"/>
-    <w:lsdException w:name="Bibliography" w:uiPriority="37"/>
-    <w:lsdException w:name="TOC Heading" w:uiPriority="39" w:qFormat="1"/>
-  </w:latentStyles>
-  <w:style w:type="paragraph" w:default="1" w:styleId="Normlny">
-    <w:name w:val="Normal"/>
-    <w:qFormat/>
-  </w:style>
-  <w:style w:type="paragraph" w:styleId="Nadpis1">
-    <w:name w:val="heading 1"/>
-    <w:basedOn w:val="Normlny"/>
-    <w:next w:val="Normlny"/>
-    <w:link w:val="Nadpis1Char"/>
-    <w:uiPriority w:val="9"/>
-    <w:qFormat/>
-    <w:rsid w:val="0015186D"/>
-    <w:pPr>
-      <w:keepNext/>
-      <w:keepLines/>
-      <w:spacing w:before="480" w:after="0"/>
-      <w:outlineLvl w:val="0"/>
-    </w:pPr>
-    <w:rPr>
-      <w:rFonts w:asciiTheme="majorHAnsi" w:eastAsiaTheme="majorEastAsia" w:hAnsiTheme="majorHAnsi" w:cstheme="majorBidi"/>
-      <w:b/>
-      <w:bCs/>
-      <w:color w:val="365F91" w:themeColor="accent1" w:themeShade="BF"/>
-      <w:sz w:val="28"/>
-      <w:szCs w:val="28"/>
-    </w:rPr>
-  </w:style>
-  <w:style w:type="paragraph" w:styleId="Nadpis2">
-    <w:name w:val="heading 2"/>
-    <w:basedOn w:val="Normlny"/>
-    <w:next w:val="Normlny"/>
-    <w:link w:val="Nadpis2Char"/>
-    <w:uiPriority w:val="9"/>
-    <w:unhideWhenUsed/>
-    <w:qFormat/>
-    <w:rsid w:val="0015186D"/>
-    <w:pPr>
-      <w:keepNext/>
-      <w:keepLines/>
-      <w:spacing w:before="200" w:after="0"/>
-      <w:outlineLvl w:val="1"/>
-    </w:pPr>
-    <w:rPr>
-      <w:rFonts w:asciiTheme="majorHAnsi" w:eastAsiaTheme="majorEastAsia" w:hAnsiTheme="majorHAnsi" w:cstheme="majorBidi"/>
-      <w:b/>
-      <w:bCs/>
-      <w:color w:val="4F81BD" w:themeColor="accent1"/>
-      <w:sz w:val="26"/>
-      <w:szCs w:val="26"/>
-    </w:rPr>
-  </w:style>
-  <w:style w:type="paragraph" w:styleId="Nadpis3">
-    <w:name w:val="heading 3"/>
-    <w:basedOn w:val="Normlny"/>
-    <w:next w:val="Normlny"/>
-    <w:link w:val="Nadpis3Char"/>
-    <w:uiPriority w:val="9"/>
-    <w:unhideWhenUsed/>
-    <w:qFormat/>
-    <w:rsid w:val="0015186D"/>
-    <w:pPr>
-      <w:keepNext/>
-      <w:keepLines/>
-      <w:spacing w:before="200" w:after="0"/>
-      <w:outlineLvl w:val="2"/>
-    </w:pPr>
-    <w:rPr>
-      <w:rFonts w:asciiTheme="majorHAnsi" w:eastAsiaTheme="majorEastAsia" w:hAnsiTheme="majorHAnsi" w:cstheme="majorBidi"/>
-      <w:b/>
-      <w:bCs/>
-      <w:color w:val="4F81BD" w:themeColor="accent1"/>
-    </w:rPr>
-  </w:style>
-  <w:style w:type="paragraph" w:styleId="Nadpis4">
-    <w:name w:val="heading 4"/>
-    <w:basedOn w:val="Normlny"/>
-    <w:next w:val="Normlny"/>
-    <w:link w:val="Nadpis4Char"/>
-    <w:uiPriority w:val="9"/>
-    <w:unhideWhenUsed/>
-    <w:qFormat/>
-    <w:rsid w:val="0015186D"/>
-    <w:pPr>
-      <w:keepNext/>
-      <w:keepLines/>
-      <w:spacing w:before="200" w:after="0"/>
-      <w:outlineLvl w:val="3"/>
-    </w:pPr>
-    <w:rPr>
-      <w:rFonts w:asciiTheme="majorHAnsi" w:eastAsiaTheme="majorEastAsia" w:hAnsiTheme="majorHAnsi" w:cstheme="majorBidi"/>
-      <w:b/>
-      <w:bCs/>
-      <w:i/>
-      <w:iCs/>
-      <w:color w:val="4F81BD" w:themeColor="accent1"/>
-    </w:rPr>
-  </w:style>
-  <w:style w:type="character" w:default="1" w:styleId="Predvolenpsmoodseku">
-    <w:name w:val="Default Paragraph Font"/>
-    <w:uiPriority w:val="1"/>
-    <w:semiHidden/>
-    <w:unhideWhenUsed/>
-  </w:style>
-  <w:style w:type="table" w:default="1" w:styleId="Normlnatabuka">
-    <w:name w:val="Normal Table"/>
-    <w:uiPriority w:val="99"/>
-    <w:semiHidden/>
-    <w:unhideWhenUsed/>
-    <w:tblPr>
-      <w:tblInd w:w="0" w:type="dxa"/>
-      <w:tblCellMar>
-        <w:top w:w="0" w:type="dxa"/>
-        <w:left w:w="108" w:type="dxa"/>
-        <w:bottom w:w="0" w:type="dxa"/>
-        <w:right w:w="108" w:type="dxa"/>
-      </w:tblCellMar>
-    </w:tblPr>
-  </w:style>
-  <w:style w:type="numbering" w:default="1" w:styleId="Bezzoznamu">
-    <w:name w:val="No List"/>
-    <w:uiPriority w:val="99"/>
-    <w:semiHidden/>
-    <w:unhideWhenUsed/>
-  </w:style>
-  <w:style w:type="character" w:customStyle="1" w:styleId="Nadpis1Char">
-    <w:name w:val="Nadpis 1 Char"/>
-    <w:basedOn w:val="Predvolenpsmoodseku"/>
-    <w:link w:val="Nadpis1"/>
-    <w:uiPriority w:val="9"/>
-    <w:rsid w:val="0015186D"/>
-    <w:rPr>
-      <w:rFonts w:asciiTheme="majorHAnsi" w:eastAsiaTheme="majorEastAsia" w:hAnsiTheme="majorHAnsi" w:cstheme="majorBidi"/>
-      <w:b/>
-      <w:bCs/>
-      <w:color w:val="365F91" w:themeColor="accent1" w:themeShade="BF"/>
-      <w:sz w:val="28"/>
-      <w:szCs w:val="28"/>
-    </w:rPr>
-  </w:style>
-  <w:style w:type="character" w:customStyle="1" w:styleId="Nadpis2Char">
-    <w:name w:val="Nadpis 2 Char"/>
-    <w:basedOn w:val="Predvolenpsmoodseku"/>
-    <w:link w:val="Nadpis2"/>
-    <w:uiPriority w:val="9"/>
-    <w:rsid w:val="0015186D"/>
-    <w:rPr>
-      <w:rFonts w:asciiTheme="majorHAnsi" w:eastAsiaTheme="majorEastAsia" w:hAnsiTheme="majorHAnsi" w:cstheme="majorBidi"/>
-      <w:b/>
-      <w:bCs/>
-      <w:color w:val="4F81BD" w:themeColor="accent1"/>
-      <w:sz w:val="26"/>
-      <w:szCs w:val="26"/>
-    </w:rPr>
-  </w:style>
-  <w:style w:type="character" w:customStyle="1" w:styleId="Nadpis3Char">
-    <w:name w:val="Nadpis 3 Char"/>
-    <w:basedOn w:val="Predvolenpsmoodseku"/>
-    <w:link w:val="Nadpis3"/>
-    <w:uiPriority w:val="9"/>
-    <w:rsid w:val="0015186D"/>
-    <w:rPr>
-      <w:rFonts w:asciiTheme="majorHAnsi" w:eastAsiaTheme="majorEastAsia" w:hAnsiTheme="majorHAnsi" w:cstheme="majorBidi"/>
-      <w:b/>
-      <w:bCs/>
-      <w:color w:val="4F81BD" w:themeColor="accent1"/>
-    </w:rPr>
-  </w:style>
-  <w:style w:type="paragraph" w:styleId="Textbubliny">
-    <w:name w:val="Balloon Text"/>
-    <w:basedOn w:val="Normlny"/>
-    <w:link w:val="TextbublinyChar"/>
-    <w:uiPriority w:val="99"/>
-    <w:semiHidden/>
-    <w:unhideWhenUsed/>
-    <w:rsid w:val="0015186D"/>
-    <w:pPr>
-      <w:spacing w:after="0" w:line="240" w:lineRule="auto"/>
-    </w:pPr>
-    <w:rPr>
-      <w:rFonts w:ascii="Tahoma" w:hAnsi="Tahoma" w:cs="Tahoma"/>
-      <w:sz w:val="16"/>
-      <w:szCs w:val="16"/>
-    </w:rPr>
-  </w:style>
-  <w:style w:type="character" w:customStyle="1" w:styleId="TextbublinyChar">
-    <w:name w:val="Text bubliny Char"/>
-    <w:basedOn w:val="Predvolenpsmoodseku"/>
-    <w:link w:val="Textbubliny"/>
-    <w:uiPriority w:val="99"/>
-    <w:semiHidden/>
-    <w:rsid w:val="0015186D"/>
-    <w:rPr>
-      <w:rFonts w:ascii="Tahoma" w:hAnsi="Tahoma" w:cs="Tahoma"/>
-      <w:sz w:val="16"/>
-      <w:szCs w:val="16"/>
-    </w:rPr>
-  </w:style>
-  <w:style w:type="character" w:customStyle="1" w:styleId="Nadpis4Char">
-    <w:name w:val="Nadpis 4 Char"/>
-    <w:basedOn w:val="Predvolenpsmoodseku"/>
-    <w:link w:val="Nadpis4"/>
-    <w:uiPriority w:val="9"/>
-    <w:rsid w:val="0015186D"/>
-    <w:rPr>
-      <w:rFonts w:asciiTheme="majorHAnsi" w:eastAsiaTheme="majorEastAsia" w:hAnsiTheme="majorHAnsi" w:cstheme="majorBidi"/>
-      <w:b/>
-      <w:bCs/>
-      <w:i/>
-      <w:iCs/>
-      <w:color w:val="4F81BD" w:themeColor="accent1"/>
-    </w:rPr>
-  </w:style>
-  <w:style w:type="paragraph" w:styleId="Odsekzoznamu">
-    <w:name w:val="List Paragraph"/>
-    <w:basedOn w:val="Normlny"/>
-    <w:uiPriority w:val="34"/>
-    <w:qFormat/>
-    <w:rsid w:val="0015186D"/>
-    <w:pPr>
-      <w:ind w:left="720"/>
-      <w:contextualSpacing/>
-    </w:pPr>
-  </w:style>
-  <w:style w:type="character" w:styleId="Siln">
-    <w:name w:val="Strong"/>
-    <w:basedOn w:val="Predvolenpsmoodseku"/>
+    <w:basedOn w:val="DefaultParagraphFont"/>
     <w:uiPriority w:val="22"/>
     <w:qFormat/>
     <w:rsid w:val="003B5469"/>

</xml_diff>

<commit_message>
Revert "Add UML diagram to report"
This reverts commit 606ef4771cc302489c1c15abcc543abbdcd7fbd6.
</commit_message>
<xml_diff>
--- a/Space_Invaders_Documentation.docx
+++ b/Space_Invaders_Documentation.docx
@@ -1,10 +1,10 @@
 
 <file path=word/document.xml><?xml version="1.0" encoding="utf-8"?>
-<w:document xmlns:wpc="http://schemas.microsoft.com/office/word/2010/wordprocessingCanvas" xmlns:cx="http://schemas.microsoft.com/office/drawing/2014/chartex" xmlns:cx1="http://schemas.microsoft.com/office/drawing/2015/9/8/chartex" xmlns:cx2="http://schemas.microsoft.com/office/drawing/2015/10/21/chartex" xmlns:cx3="http://schemas.microsoft.com/office/drawing/2016/5/9/chartex" xmlns:cx4="http://schemas.microsoft.com/office/drawing/2016/5/10/chartex" xmlns:cx5="http://schemas.microsoft.com/office/drawing/2016/5/11/chartex" xmlns:cx6="http://schemas.microsoft.com/office/drawing/2016/5/12/chartex" xmlns:cx7="http://schemas.microsoft.com/office/drawing/2016/5/13/chartex" xmlns:cx8="http://schemas.microsoft.com/office/drawing/2016/5/14/chartex" xmlns:mc="http://schemas.openxmlformats.org/markup-compatibility/2006" xmlns:aink="http://schemas.microsoft.com/office/drawing/2016/ink" xmlns:am3d="http://schemas.microsoft.com/office/drawing/2017/model3d" xmlns:o="urn:schemas-microsoft-com:office:office" xmlns:r="http://schemas.openxmlformats.org/officeDocument/2006/relationships" xmlns:m="http://schemas.openxmlformats.org/officeDocument/2006/math" xmlns:v="urn:schemas-microsoft-com:vml" xmlns:wp14="http://schemas.microsoft.com/office/word/2010/wordprocessingDrawing" xmlns:wp="http://schemas.openxmlformats.org/drawingml/2006/wordprocessingDrawing" xmlns:w10="urn:schemas-microsoft-com:office:word" xmlns:w="http://schemas.openxmlformats.org/wordprocessingml/2006/main" xmlns:w14="http://schemas.microsoft.com/office/word/2010/wordml" xmlns:w15="http://schemas.microsoft.com/office/word/2012/wordml" xmlns:w16cid="http://schemas.microsoft.com/office/word/2016/wordml/cid" xmlns:w16se="http://schemas.microsoft.com/office/word/2015/wordml/symex" xmlns:wpg="http://schemas.microsoft.com/office/word/2010/wordprocessingGroup" xmlns:wpi="http://schemas.microsoft.com/office/word/2010/wordprocessingInk" xmlns:wne="http://schemas.microsoft.com/office/word/2006/wordml" xmlns:wps="http://schemas.microsoft.com/office/word/2010/wordprocessingShape" mc:Ignorable="w14 w15 w16se w16cid wp14">
+<w:document xmlns:wpc="http://schemas.microsoft.com/office/word/2010/wordprocessingCanvas" xmlns:mc="http://schemas.openxmlformats.org/markup-compatibility/2006" xmlns:o="urn:schemas-microsoft-com:office:office" xmlns:r="http://schemas.openxmlformats.org/officeDocument/2006/relationships" xmlns:m="http://schemas.openxmlformats.org/officeDocument/2006/math" xmlns:v="urn:schemas-microsoft-com:vml" xmlns:wp14="http://schemas.microsoft.com/office/word/2010/wordprocessingDrawing" xmlns:wp="http://schemas.openxmlformats.org/drawingml/2006/wordprocessingDrawing" xmlns:w10="urn:schemas-microsoft-com:office:word" xmlns:w="http://schemas.openxmlformats.org/wordprocessingml/2006/main" xmlns:w14="http://schemas.microsoft.com/office/word/2010/wordml" xmlns:wpg="http://schemas.microsoft.com/office/word/2010/wordprocessingGroup" xmlns:wpi="http://schemas.microsoft.com/office/word/2010/wordprocessingInk" xmlns:wne="http://schemas.microsoft.com/office/word/2006/wordml" xmlns:wps="http://schemas.microsoft.com/office/word/2010/wordprocessingShape" mc:Ignorable="w14 wp14">
   <w:body>
     <w:p>
       <w:pPr>
-        <w:pStyle w:val="Heading1"/>
+        <w:pStyle w:val="Nadpis1"/>
         <w:jc w:val="center"/>
         <w:rPr>
           <w:lang w:val="en-US"/>
@@ -26,7 +26,7 @@
     </w:p>
     <w:p>
       <w:pPr>
-        <w:pStyle w:val="Heading2"/>
+        <w:pStyle w:val="Nadpis2"/>
         <w:jc w:val="center"/>
         <w:rPr>
           <w:lang w:val="en-US"/>
@@ -41,7 +41,7 @@
     </w:p>
     <w:p>
       <w:pPr>
-        <w:pStyle w:val="Heading3"/>
+        <w:pStyle w:val="Nadpis3"/>
         <w:numPr>
           <w:ilvl w:val="0"/>
           <w:numId w:val="1"/>
@@ -115,7 +115,7 @@
     </w:p>
     <w:p>
       <w:pPr>
-        <w:pStyle w:val="Heading3"/>
+        <w:pStyle w:val="Nadpis3"/>
         <w:numPr>
           <w:ilvl w:val="0"/>
           <w:numId w:val="1"/>
@@ -137,74 +137,10 @@
           <w:lang w:val="en-US"/>
         </w:rPr>
       </w:pPr>
-      <w:r>
-        <w:rPr>
-          <w:noProof/>
-          <w:lang w:val="en-US"/>
-        </w:rPr>
-        <w:drawing>
-          <wp:inline distT="0" distB="0" distL="0" distR="0" wp14:anchorId="597BE954" wp14:editId="0963729F">
-            <wp:extent cx="5760720" cy="4028440"/>
-            <wp:effectExtent l="0" t="0" r="5080" b="0"/>
-            <wp:docPr id="9" name="Picture 9"/>
-            <wp:cNvGraphicFramePr>
-              <a:graphicFrameLocks xmlns:a="http://schemas.openxmlformats.org/drawingml/2006/main" noChangeAspect="1"/>
-            </wp:cNvGraphicFramePr>
-            <a:graphic xmlns:a="http://schemas.openxmlformats.org/drawingml/2006/main">
-              <a:graphicData uri="http://schemas.openxmlformats.org/drawingml/2006/picture">
-                <pic:pic xmlns:pic="http://schemas.openxmlformats.org/drawingml/2006/picture">
-                  <pic:nvPicPr>
-                    <pic:cNvPr id="9" name="UMLdiagram.png"/>
-                    <pic:cNvPicPr/>
-                  </pic:nvPicPr>
-                  <pic:blipFill>
-                    <a:blip r:embed="rId5">
-                      <a:extLst>
-                        <a:ext uri="{28A0092B-C50C-407E-A947-70E740481C1C}">
-                          <a14:useLocalDpi xmlns:a14="http://schemas.microsoft.com/office/drawing/2010/main" val="0"/>
-                        </a:ext>
-                      </a:extLst>
-                    </a:blip>
-                    <a:stretch>
-                      <a:fillRect/>
-                    </a:stretch>
-                  </pic:blipFill>
-                  <pic:spPr>
-                    <a:xfrm>
-                      <a:off x="0" y="0"/>
-                      <a:ext cx="5760720" cy="4028440"/>
-                    </a:xfrm>
-                    <a:prstGeom prst="rect">
-                      <a:avLst/>
-                    </a:prstGeom>
-                  </pic:spPr>
-                </pic:pic>
-              </a:graphicData>
-            </a:graphic>
-          </wp:inline>
-        </w:drawing>
-      </w:r>
-    </w:p>
-    <w:p>
-      <w:pPr>
-        <w:rPr>
-          <w:rFonts w:asciiTheme="majorHAnsi" w:eastAsiaTheme="majorEastAsia" w:hAnsiTheme="majorHAnsi" w:cstheme="majorBidi"/>
-          <w:b/>
-          <w:bCs/>
-          <w:color w:val="4F81BD" w:themeColor="accent1"/>
-          <w:lang w:val="en-US"/>
-        </w:rPr>
-      </w:pPr>
-      <w:r>
-        <w:rPr>
-          <w:lang w:val="en-US"/>
-        </w:rPr>
-        <w:br w:type="page"/>
-      </w:r>
-    </w:p>
-    <w:p>
-      <w:pPr>
-        <w:pStyle w:val="Heading3"/>
+    </w:p>
+    <w:p>
+      <w:pPr>
+        <w:pStyle w:val="Nadpis3"/>
         <w:numPr>
           <w:ilvl w:val="0"/>
           <w:numId w:val="1"/>
@@ -217,7 +153,6 @@
         <w:rPr>
           <w:lang w:val="en-US"/>
         </w:rPr>
-        <w:lastRenderedPageBreak/>
         <w:t>Game start</w:t>
       </w:r>
     </w:p>
@@ -253,7 +188,7 @@
           <w:lang w:eastAsia="sk-SK"/>
         </w:rPr>
         <w:drawing>
-          <wp:inline distT="0" distB="0" distL="0" distR="0" wp14:anchorId="15FC01FF" wp14:editId="7FE56262">
+          <wp:inline distT="0" distB="0" distL="0" distR="0" wp14:anchorId="309638BD" wp14:editId="67BC58A4">
             <wp:extent cx="4892464" cy="3909399"/>
             <wp:effectExtent l="0" t="0" r="3810" b="0"/>
             <wp:docPr id="1" name="Obrázok 1"/>
@@ -302,13 +237,222 @@
           <w:lang w:val="en-US"/>
         </w:rPr>
       </w:pPr>
+    </w:p>
+    <w:p>
+      <w:pPr>
+        <w:rPr>
+          <w:lang w:val="en-US"/>
+        </w:rPr>
+      </w:pPr>
+    </w:p>
+    <w:p>
+      <w:pPr>
+        <w:rPr>
+          <w:lang w:val="en-US"/>
+        </w:rPr>
+      </w:pPr>
+    </w:p>
+    <w:p>
+      <w:pPr>
+        <w:pStyle w:val="Nadpis3"/>
+        <w:numPr>
+          <w:ilvl w:val="0"/>
+          <w:numId w:val="1"/>
+        </w:numPr>
+        <w:rPr>
+          <w:lang w:val="en-US"/>
+        </w:rPr>
+      </w:pPr>
+      <w:r>
+        <w:rPr>
+          <w:lang w:val="en-US"/>
+        </w:rPr>
+        <w:lastRenderedPageBreak/>
+        <w:t>Gameplay</w:t>
+      </w:r>
+    </w:p>
+    <w:p>
+      <w:pPr>
+        <w:ind w:firstLine="360"/>
+        <w:rPr>
+          <w:lang w:val="en-US"/>
+        </w:rPr>
+      </w:pPr>
+      <w:r>
+        <w:rPr>
+          <w:lang w:val="en-US"/>
+        </w:rPr>
+        <w:t>The game controls are as follows:</w:t>
+      </w:r>
+    </w:p>
+    <w:p>
+      <w:pPr>
+        <w:ind w:firstLine="360"/>
+        <w:rPr>
+          <w:rStyle w:val="Siln"/>
+        </w:rPr>
+      </w:pPr>
+      <w:proofErr w:type="spellStart"/>
+      <w:r>
+        <w:rPr>
+          <w:rStyle w:val="Siln"/>
+        </w:rPr>
+        <w:t>Key</w:t>
+      </w:r>
+      <w:proofErr w:type="spellEnd"/>
+      <w:r>
+        <w:rPr>
+          <w:rStyle w:val="Siln"/>
+        </w:rPr>
+        <w:t xml:space="preserve"> “a”</w:t>
+      </w:r>
+      <w:r>
+        <w:rPr>
+          <w:rStyle w:val="Siln"/>
+        </w:rPr>
+        <w:tab/>
+      </w:r>
+      <w:r>
+        <w:rPr>
+          <w:rStyle w:val="Siln"/>
+        </w:rPr>
+        <w:tab/>
+      </w:r>
+      <w:proofErr w:type="spellStart"/>
+      <w:r>
+        <w:rPr>
+          <w:rStyle w:val="Siln"/>
+        </w:rPr>
+        <w:t>move</w:t>
+      </w:r>
+      <w:proofErr w:type="spellEnd"/>
+      <w:r>
+        <w:rPr>
+          <w:rStyle w:val="Siln"/>
+        </w:rPr>
+        <w:t xml:space="preserve"> </w:t>
+      </w:r>
+      <w:proofErr w:type="spellStart"/>
+      <w:r>
+        <w:rPr>
+          <w:rStyle w:val="Siln"/>
+        </w:rPr>
+        <w:t>left</w:t>
+      </w:r>
+      <w:proofErr w:type="spellEnd"/>
+    </w:p>
+    <w:p>
+      <w:pPr>
+        <w:ind w:firstLine="360"/>
+        <w:rPr>
+          <w:rStyle w:val="Siln"/>
+        </w:rPr>
+      </w:pPr>
+      <w:proofErr w:type="spellStart"/>
+      <w:r>
+        <w:rPr>
+          <w:rStyle w:val="Siln"/>
+        </w:rPr>
+        <w:t>Key</w:t>
+      </w:r>
+      <w:proofErr w:type="spellEnd"/>
+      <w:r>
+        <w:rPr>
+          <w:rStyle w:val="Siln"/>
+        </w:rPr>
+        <w:t xml:space="preserve"> “d”</w:t>
+      </w:r>
+      <w:r>
+        <w:rPr>
+          <w:rStyle w:val="Siln"/>
+        </w:rPr>
+        <w:tab/>
+      </w:r>
+      <w:r>
+        <w:rPr>
+          <w:rStyle w:val="Siln"/>
+        </w:rPr>
+        <w:tab/>
+      </w:r>
+      <w:proofErr w:type="spellStart"/>
+      <w:r>
+        <w:rPr>
+          <w:rStyle w:val="Siln"/>
+        </w:rPr>
+        <w:t>move</w:t>
+      </w:r>
+      <w:proofErr w:type="spellEnd"/>
+      <w:r>
+        <w:rPr>
+          <w:rStyle w:val="Siln"/>
+        </w:rPr>
+        <w:t xml:space="preserve"> </w:t>
+      </w:r>
+      <w:proofErr w:type="spellStart"/>
+      <w:r>
+        <w:rPr>
+          <w:rStyle w:val="Siln"/>
+        </w:rPr>
+        <w:t>right</w:t>
+      </w:r>
+      <w:proofErr w:type="spellEnd"/>
+    </w:p>
+    <w:p>
+      <w:pPr>
+        <w:ind w:firstLine="360"/>
+        <w:rPr>
+          <w:rStyle w:val="Siln"/>
+          <w:lang w:val="en-US"/>
+        </w:rPr>
+      </w:pPr>
+      <w:proofErr w:type="spellStart"/>
+      <w:r>
+        <w:rPr>
+          <w:rStyle w:val="Siln"/>
+        </w:rPr>
+        <w:t>Key</w:t>
+      </w:r>
+      <w:proofErr w:type="spellEnd"/>
+      <w:r>
+        <w:rPr>
+          <w:rStyle w:val="Siln"/>
+        </w:rPr>
+        <w:t xml:space="preserve"> “s”</w:t>
+      </w:r>
+      <w:r>
+        <w:rPr>
+          <w:rStyle w:val="Siln"/>
+        </w:rPr>
+        <w:tab/>
+      </w:r>
+      <w:r>
+        <w:rPr>
+          <w:rStyle w:val="Siln"/>
+        </w:rPr>
+        <w:tab/>
+      </w:r>
+      <w:proofErr w:type="spellStart"/>
+      <w:r>
+        <w:rPr>
+          <w:rStyle w:val="Siln"/>
+        </w:rPr>
+        <w:t>fire</w:t>
+      </w:r>
+      <w:proofErr w:type="spellEnd"/>
+    </w:p>
+    <w:p>
+      <w:pPr>
+        <w:rPr>
+          <w:lang w:val="en-US"/>
+        </w:rPr>
+      </w:pPr>
       <w:r>
         <w:rPr>
           <w:noProof/>
           <w:lang w:eastAsia="sk-SK"/>
         </w:rPr>
         <w:drawing>
-          <wp:inline distT="0" distB="0" distL="0" distR="0" wp14:anchorId="6A5E71A5" wp14:editId="443ABEE7">
+          <wp:inline distT="0" distB="0" distL="0" distR="0" wp14:anchorId="6B5488D6" wp14:editId="4C95DC02">
             <wp:extent cx="4892464" cy="3909399"/>
             <wp:effectExtent l="0" t="0" r="3810" b="0"/>
             <wp:docPr id="2" name="Obrázok 2"/>
@@ -350,368 +494,209 @@
           <w:lang w:val="en-US"/>
         </w:rPr>
       </w:pPr>
-    </w:p>
-    <w:p>
-      <w:pPr>
-        <w:pStyle w:val="Heading3"/>
-        <w:numPr>
-          <w:ilvl w:val="0"/>
-          <w:numId w:val="1"/>
-        </w:numPr>
-        <w:rPr>
-          <w:lang w:val="en-US"/>
-        </w:rPr>
-      </w:pPr>
-      <w:r>
-        <w:rPr>
-          <w:lang w:val="en-US"/>
-        </w:rPr>
-        <w:t>Gameplay</w:t>
-      </w:r>
-    </w:p>
-    <w:p>
-      <w:pPr>
-        <w:ind w:firstLine="360"/>
-        <w:rPr>
-          <w:lang w:val="en-US"/>
-        </w:rPr>
-      </w:pPr>
-      <w:r>
-        <w:rPr>
-          <w:lang w:val="en-US"/>
-        </w:rPr>
-        <w:t>The game controls are as follows:</w:t>
-      </w:r>
-    </w:p>
-    <w:p>
-      <w:pPr>
-        <w:ind w:firstLine="360"/>
-        <w:rPr>
-          <w:rStyle w:val="Strong"/>
-        </w:rPr>
-      </w:pPr>
-      <w:proofErr w:type="spellStart"/>
-      <w:r>
-        <w:rPr>
-          <w:rStyle w:val="Strong"/>
-        </w:rPr>
-        <w:t>Key</w:t>
-      </w:r>
-      <w:proofErr w:type="spellEnd"/>
-      <w:r>
-        <w:rPr>
-          <w:rStyle w:val="Strong"/>
-        </w:rPr>
-        <w:t xml:space="preserve"> “a”</w:t>
-      </w:r>
-      <w:r>
-        <w:rPr>
-          <w:rStyle w:val="Strong"/>
-        </w:rPr>
-        <w:tab/>
-      </w:r>
-      <w:r>
-        <w:rPr>
-          <w:rStyle w:val="Strong"/>
-        </w:rPr>
-        <w:tab/>
-      </w:r>
-      <w:proofErr w:type="spellStart"/>
-      <w:r>
-        <w:rPr>
-          <w:rStyle w:val="Strong"/>
-        </w:rPr>
-        <w:t>move</w:t>
-      </w:r>
-      <w:proofErr w:type="spellEnd"/>
-      <w:r>
-        <w:rPr>
-          <w:rStyle w:val="Strong"/>
+      <w:r>
+        <w:rPr>
+          <w:lang w:val="en-US"/>
+        </w:rPr>
+        <w:t xml:space="preserve">At the beginning, there </w:t>
+      </w:r>
+      <w:proofErr w:type="gramStart"/>
+      <w:r>
+        <w:rPr>
+          <w:lang w:val="en-US"/>
+        </w:rPr>
+        <w:t>are</w:t>
+      </w:r>
+      <w:proofErr w:type="gramEnd"/>
+      <w:r>
+        <w:rPr>
+          <w:lang w:val="en-US"/>
+        </w:rPr>
+        <w:t xml:space="preserve"> 6x4 = </w:t>
+      </w:r>
+      <w:r>
+        <w:rPr>
+          <w:rStyle w:val="Siln"/>
+        </w:rPr>
+        <w:t xml:space="preserve">24 </w:t>
+      </w:r>
+      <w:proofErr w:type="spellStart"/>
+      <w:r>
+        <w:rPr>
+          <w:rStyle w:val="Siln"/>
+        </w:rPr>
+        <w:t>aliens</w:t>
+      </w:r>
+      <w:proofErr w:type="spellEnd"/>
+      <w:r>
+        <w:rPr>
+          <w:rStyle w:val="Siln"/>
         </w:rPr>
         <w:t xml:space="preserve"> </w:t>
       </w:r>
       <w:proofErr w:type="spellStart"/>
       <w:r>
         <w:rPr>
-          <w:rStyle w:val="Strong"/>
-        </w:rPr>
-        <w:t>left</w:t>
-      </w:r>
-      <w:proofErr w:type="spellEnd"/>
-    </w:p>
-    <w:p>
-      <w:pPr>
-        <w:ind w:firstLine="360"/>
-        <w:rPr>
-          <w:rStyle w:val="Strong"/>
-        </w:rPr>
-      </w:pPr>
-      <w:proofErr w:type="spellStart"/>
-      <w:r>
-        <w:rPr>
-          <w:rStyle w:val="Strong"/>
-        </w:rPr>
-        <w:t>Key</w:t>
-      </w:r>
-      <w:proofErr w:type="spellEnd"/>
-      <w:r>
-        <w:rPr>
-          <w:rStyle w:val="Strong"/>
-        </w:rPr>
-        <w:t xml:space="preserve"> “d”</w:t>
-      </w:r>
-      <w:r>
-        <w:rPr>
-          <w:rStyle w:val="Strong"/>
-        </w:rPr>
-        <w:tab/>
-      </w:r>
-      <w:r>
-        <w:rPr>
-          <w:rStyle w:val="Strong"/>
-        </w:rPr>
-        <w:tab/>
-      </w:r>
-      <w:proofErr w:type="spellStart"/>
-      <w:r>
-        <w:rPr>
-          <w:rStyle w:val="Strong"/>
-        </w:rPr>
-        <w:t>move</w:t>
-      </w:r>
-      <w:proofErr w:type="spellEnd"/>
-      <w:r>
-        <w:rPr>
-          <w:rStyle w:val="Strong"/>
+          <w:rStyle w:val="Siln"/>
+        </w:rPr>
+        <w:t>created</w:t>
+      </w:r>
+      <w:proofErr w:type="spellEnd"/>
+      <w:r>
+        <w:rPr>
+          <w:lang w:val="en-US"/>
+        </w:rPr>
+        <w:t xml:space="preserve">. The aliens are descending and firing the bombs randomly. An alien can’t fire a bomb, if there is another alien beneath. </w:t>
+      </w:r>
+    </w:p>
+    <w:p>
+      <w:pPr>
+        <w:rPr>
+          <w:lang w:val="en-US"/>
+        </w:rPr>
+      </w:pPr>
+      <w:r>
+        <w:rPr>
+          <w:lang w:val="en-US"/>
+        </w:rPr>
+        <w:t xml:space="preserve">The spaceship can fire laser bullets; there can be a </w:t>
+      </w:r>
+      <w:r>
+        <w:rPr>
+          <w:rStyle w:val="Siln"/>
+        </w:rPr>
+        <w:t xml:space="preserve">maximum </w:t>
+      </w:r>
+      <w:proofErr w:type="spellStart"/>
+      <w:r>
+        <w:rPr>
+          <w:rStyle w:val="Siln"/>
+        </w:rPr>
+        <w:t>of</w:t>
+      </w:r>
+      <w:proofErr w:type="spellEnd"/>
+      <w:r>
+        <w:rPr>
+          <w:rStyle w:val="Siln"/>
+        </w:rPr>
+        <w:t xml:space="preserve"> 3 </w:t>
+      </w:r>
+      <w:proofErr w:type="spellStart"/>
+      <w:r>
+        <w:rPr>
+          <w:rStyle w:val="Siln"/>
+        </w:rPr>
+        <w:t>active</w:t>
+      </w:r>
+      <w:proofErr w:type="spellEnd"/>
+      <w:r>
+        <w:rPr>
+          <w:rStyle w:val="Siln"/>
+        </w:rPr>
+        <w:t xml:space="preserve"> / </w:t>
+      </w:r>
+      <w:proofErr w:type="spellStart"/>
+      <w:r>
+        <w:rPr>
+          <w:rStyle w:val="Siln"/>
+        </w:rPr>
+        <w:t>visible</w:t>
+      </w:r>
+      <w:proofErr w:type="spellEnd"/>
+      <w:r>
+        <w:rPr>
+          <w:rStyle w:val="Siln"/>
+        </w:rPr>
+        <w:t xml:space="preserve"> laser </w:t>
+      </w:r>
+      <w:proofErr w:type="spellStart"/>
+      <w:proofErr w:type="gramStart"/>
+      <w:r>
+        <w:rPr>
+          <w:rStyle w:val="Siln"/>
+        </w:rPr>
+        <w:t>bullet</w:t>
+      </w:r>
+      <w:proofErr w:type="spellEnd"/>
+      <w:proofErr w:type="gramEnd"/>
+      <w:r>
+        <w:rPr>
+          <w:lang w:val="en-US"/>
+        </w:rPr>
+        <w:t xml:space="preserve"> on the screen at a time. An alien hit by a bullet is destroyed and removed from the screen.</w:t>
+      </w:r>
+    </w:p>
+    <w:p>
+      <w:pPr>
+        <w:rPr>
+          <w:lang w:val="en-US"/>
+        </w:rPr>
+      </w:pPr>
+      <w:r>
+        <w:rPr>
+          <w:lang w:val="en-US"/>
+        </w:rPr>
+        <w:t xml:space="preserve">The same applies to the spaceship, if hit by a bomb, it is destroyed. </w:t>
+      </w:r>
+    </w:p>
+    <w:p>
+      <w:pPr>
+        <w:rPr>
+          <w:lang w:val="en-US"/>
+        </w:rPr>
+      </w:pPr>
+      <w:r>
+        <w:rPr>
+          <w:lang w:val="en-US"/>
+        </w:rPr>
+        <w:t xml:space="preserve">The </w:t>
+      </w:r>
+      <w:proofErr w:type="spellStart"/>
+      <w:r>
+        <w:rPr>
+          <w:rStyle w:val="Siln"/>
+        </w:rPr>
+        <w:t>spaceship</w:t>
+      </w:r>
+      <w:proofErr w:type="spellEnd"/>
+      <w:r>
+        <w:rPr>
+          <w:rStyle w:val="Siln"/>
+        </w:rPr>
+        <w:t xml:space="preserve"> / </w:t>
+      </w:r>
+      <w:proofErr w:type="spellStart"/>
+      <w:r>
+        <w:rPr>
+          <w:rStyle w:val="Siln"/>
+        </w:rPr>
+        <w:t>player</w:t>
+      </w:r>
+      <w:proofErr w:type="spellEnd"/>
+      <w:r>
+        <w:rPr>
+          <w:rStyle w:val="Siln"/>
         </w:rPr>
         <w:t xml:space="preserve"> </w:t>
       </w:r>
-      <w:proofErr w:type="spellStart"/>
-      <w:r>
-        <w:rPr>
-          <w:rStyle w:val="Strong"/>
-        </w:rPr>
-        <w:t>right</w:t>
-      </w:r>
-      <w:proofErr w:type="spellEnd"/>
-    </w:p>
-    <w:p>
-      <w:pPr>
-        <w:ind w:firstLine="360"/>
-        <w:rPr>
-          <w:rStyle w:val="Strong"/>
-          <w:lang w:val="en-US"/>
-        </w:rPr>
-      </w:pPr>
-      <w:proofErr w:type="spellStart"/>
-      <w:r>
-        <w:rPr>
-          <w:rStyle w:val="Strong"/>
-        </w:rPr>
-        <w:t>Key</w:t>
-      </w:r>
-      <w:proofErr w:type="spellEnd"/>
-      <w:r>
-        <w:rPr>
-          <w:rStyle w:val="Strong"/>
-        </w:rPr>
-        <w:t xml:space="preserve"> “s”</w:t>
-      </w:r>
-      <w:r>
-        <w:rPr>
-          <w:rStyle w:val="Strong"/>
-        </w:rPr>
-        <w:tab/>
-      </w:r>
-      <w:r>
-        <w:rPr>
-          <w:rStyle w:val="Strong"/>
-        </w:rPr>
-        <w:tab/>
-      </w:r>
-      <w:proofErr w:type="spellStart"/>
-      <w:r>
-        <w:rPr>
-          <w:rStyle w:val="Strong"/>
-        </w:rPr>
-        <w:t>fire</w:t>
-      </w:r>
-      <w:proofErr w:type="spellEnd"/>
-    </w:p>
-    <w:p>
-      <w:pPr>
-        <w:rPr>
-          <w:lang w:val="en-US"/>
-        </w:rPr>
-      </w:pPr>
-      <w:bookmarkStart w:id="0" w:name="_GoBack"/>
-      <w:bookmarkEnd w:id="0"/>
-    </w:p>
-    <w:p>
-      <w:pPr>
-        <w:rPr>
-          <w:lang w:val="en-US"/>
-        </w:rPr>
-      </w:pPr>
-      <w:r>
-        <w:rPr>
-          <w:lang w:val="en-US"/>
-        </w:rPr>
-        <w:t xml:space="preserve">At the beginning, there are 6x4 = </w:t>
-      </w:r>
-      <w:r>
-        <w:rPr>
-          <w:rStyle w:val="Strong"/>
-        </w:rPr>
-        <w:t xml:space="preserve">24 </w:t>
-      </w:r>
-      <w:proofErr w:type="spellStart"/>
-      <w:r>
-        <w:rPr>
-          <w:rStyle w:val="Strong"/>
-        </w:rPr>
-        <w:t>aliens</w:t>
-      </w:r>
-      <w:proofErr w:type="spellEnd"/>
-      <w:r>
-        <w:rPr>
-          <w:rStyle w:val="Strong"/>
-        </w:rPr>
-        <w:t xml:space="preserve"> </w:t>
-      </w:r>
-      <w:proofErr w:type="spellStart"/>
-      <w:r>
-        <w:rPr>
-          <w:rStyle w:val="Strong"/>
-        </w:rPr>
-        <w:t>created</w:t>
-      </w:r>
-      <w:proofErr w:type="spellEnd"/>
-      <w:r>
-        <w:rPr>
-          <w:lang w:val="en-US"/>
-        </w:rPr>
-        <w:t xml:space="preserve">. The aliens are descending and firing the bombs randomly. An alien can’t fire a bomb, if there is another alien beneath. </w:t>
-      </w:r>
-    </w:p>
-    <w:p>
-      <w:pPr>
-        <w:rPr>
-          <w:lang w:val="en-US"/>
-        </w:rPr>
-      </w:pPr>
-      <w:r>
-        <w:rPr>
-          <w:lang w:val="en-US"/>
-        </w:rPr>
-        <w:t xml:space="preserve">The spaceship can fire laser bullets; there can be a </w:t>
-      </w:r>
-      <w:r>
-        <w:rPr>
-          <w:rStyle w:val="Strong"/>
-        </w:rPr>
-        <w:t xml:space="preserve">maximum of 3 </w:t>
-      </w:r>
-      <w:proofErr w:type="spellStart"/>
-      <w:r>
-        <w:rPr>
-          <w:rStyle w:val="Strong"/>
-        </w:rPr>
-        <w:t>active</w:t>
-      </w:r>
-      <w:proofErr w:type="spellEnd"/>
-      <w:r>
-        <w:rPr>
-          <w:rStyle w:val="Strong"/>
-        </w:rPr>
-        <w:t xml:space="preserve"> / </w:t>
-      </w:r>
-      <w:proofErr w:type="spellStart"/>
-      <w:r>
-        <w:rPr>
-          <w:rStyle w:val="Strong"/>
-        </w:rPr>
-        <w:t>visible</w:t>
-      </w:r>
-      <w:proofErr w:type="spellEnd"/>
-      <w:r>
-        <w:rPr>
-          <w:rStyle w:val="Strong"/>
-        </w:rPr>
-        <w:t xml:space="preserve"> laser </w:t>
-      </w:r>
-      <w:proofErr w:type="spellStart"/>
-      <w:r>
-        <w:rPr>
-          <w:rStyle w:val="Strong"/>
-        </w:rPr>
-        <w:t>bullet</w:t>
-      </w:r>
-      <w:proofErr w:type="spellEnd"/>
-      <w:r>
-        <w:rPr>
-          <w:lang w:val="en-US"/>
-        </w:rPr>
-        <w:t xml:space="preserve"> on the screen at a time. An alien hit by a bullet is destroyed and removed from the screen.</w:t>
-      </w:r>
-    </w:p>
-    <w:p>
-      <w:pPr>
-        <w:rPr>
-          <w:lang w:val="en-US"/>
-        </w:rPr>
-      </w:pPr>
-      <w:r>
-        <w:rPr>
-          <w:lang w:val="en-US"/>
-        </w:rPr>
-        <w:t xml:space="preserve">The same applies to the spaceship, if hit by a bomb, it is destroyed. </w:t>
-      </w:r>
-    </w:p>
-    <w:p>
-      <w:pPr>
-        <w:rPr>
-          <w:lang w:val="en-US"/>
-        </w:rPr>
-      </w:pPr>
-      <w:r>
-        <w:rPr>
-          <w:lang w:val="en-US"/>
-        </w:rPr>
-        <w:t xml:space="preserve">The </w:t>
-      </w:r>
-      <w:proofErr w:type="spellStart"/>
-      <w:r>
-        <w:rPr>
-          <w:rStyle w:val="Strong"/>
-        </w:rPr>
-        <w:t>spaceship</w:t>
-      </w:r>
-      <w:proofErr w:type="spellEnd"/>
-      <w:r>
-        <w:rPr>
-          <w:rStyle w:val="Strong"/>
-        </w:rPr>
-        <w:t xml:space="preserve"> / </w:t>
-      </w:r>
-      <w:proofErr w:type="spellStart"/>
-      <w:r>
-        <w:rPr>
-          <w:rStyle w:val="Strong"/>
-        </w:rPr>
-        <w:t>player</w:t>
-      </w:r>
-      <w:proofErr w:type="spellEnd"/>
-      <w:r>
-        <w:rPr>
-          <w:rStyle w:val="Strong"/>
-        </w:rPr>
-        <w:t xml:space="preserve"> has 3 </w:t>
-      </w:r>
-      <w:proofErr w:type="spellStart"/>
-      <w:r>
-        <w:rPr>
-          <w:rStyle w:val="Strong"/>
+      <w:proofErr w:type="gramStart"/>
+      <w:r>
+        <w:rPr>
+          <w:rStyle w:val="Siln"/>
+        </w:rPr>
+        <w:t>has</w:t>
+      </w:r>
+      <w:proofErr w:type="gramEnd"/>
+      <w:r>
+        <w:rPr>
+          <w:rStyle w:val="Siln"/>
+        </w:rPr>
+        <w:t xml:space="preserve"> 3 </w:t>
+      </w:r>
+      <w:proofErr w:type="spellStart"/>
+      <w:r>
+        <w:rPr>
+          <w:rStyle w:val="Siln"/>
         </w:rPr>
         <w:t>lives</w:t>
       </w:r>
@@ -768,6 +753,7 @@
         <w:rPr>
           <w:lang w:val="en-US"/>
         </w:rPr>
+        <w:lastRenderedPageBreak/>
         <w:t>End of the game:</w:t>
       </w:r>
     </w:p>
@@ -782,9 +768,8 @@
           <w:noProof/>
           <w:lang w:eastAsia="sk-SK"/>
         </w:rPr>
-        <w:lastRenderedPageBreak/>
         <w:drawing>
-          <wp:inline distT="0" distB="0" distL="0" distR="0" wp14:anchorId="1EA510B8" wp14:editId="3D7F169F">
+          <wp:inline distT="0" distB="0" distL="0" distR="0" wp14:anchorId="75381679" wp14:editId="6FDAF4E2">
             <wp:extent cx="4892464" cy="3909399"/>
             <wp:effectExtent l="0" t="0" r="3810" b="0"/>
             <wp:docPr id="4" name="Obrázok 4"/>
@@ -829,7 +814,7 @@
     </w:p>
     <w:p>
       <w:pPr>
-        <w:pStyle w:val="Heading3"/>
+        <w:pStyle w:val="Nadpis3"/>
         <w:numPr>
           <w:ilvl w:val="0"/>
           <w:numId w:val="1"/>
@@ -857,44 +842,38 @@
         </w:rPr>
         <w:t xml:space="preserve">The application was created based on the </w:t>
       </w:r>
-      <w:r>
-        <w:rPr>
-          <w:rStyle w:val="Strong"/>
-        </w:rPr>
-        <w:t>model-</w:t>
-      </w:r>
-      <w:proofErr w:type="spellStart"/>
-      <w:r>
-        <w:rPr>
-          <w:rStyle w:val="Strong"/>
-        </w:rPr>
-        <w:t>view</w:t>
-      </w:r>
-      <w:proofErr w:type="spellEnd"/>
-      <w:r>
-        <w:rPr>
-          <w:rStyle w:val="Strong"/>
+      <w:proofErr w:type="spellStart"/>
+      <w:r>
+        <w:rPr>
+          <w:rStyle w:val="Siln"/>
+        </w:rPr>
+        <w:t>model-view</w:t>
+      </w:r>
+      <w:proofErr w:type="spellEnd"/>
+      <w:r>
+        <w:rPr>
+          <w:rStyle w:val="Siln"/>
         </w:rPr>
         <w:t xml:space="preserve"> </w:t>
       </w:r>
       <w:proofErr w:type="spellStart"/>
       <w:r>
         <w:rPr>
-          <w:rStyle w:val="Strong"/>
+          <w:rStyle w:val="Siln"/>
         </w:rPr>
         <w:t>controller</w:t>
       </w:r>
       <w:proofErr w:type="spellEnd"/>
       <w:r>
         <w:rPr>
-          <w:rStyle w:val="Strong"/>
+          <w:rStyle w:val="Siln"/>
         </w:rPr>
         <w:t xml:space="preserve"> </w:t>
       </w:r>
       <w:proofErr w:type="spellStart"/>
       <w:r>
         <w:rPr>
-          <w:rStyle w:val="Strong"/>
+          <w:rStyle w:val="Siln"/>
         </w:rPr>
         <w:t>principle</w:t>
       </w:r>
@@ -958,7 +937,7 @@
           <w:lang w:eastAsia="sk-SK"/>
         </w:rPr>
         <w:drawing>
-          <wp:inline distT="0" distB="0" distL="0" distR="0" wp14:anchorId="4F9398F1" wp14:editId="6C5F44D1">
+          <wp:inline distT="0" distB="0" distL="0" distR="0" wp14:anchorId="5BB0C35E" wp14:editId="72F872BF">
             <wp:extent cx="1822450" cy="2570122"/>
             <wp:effectExtent l="0" t="0" r="6350" b="1905"/>
             <wp:docPr id="3" name="Obrázok 3"/>
@@ -1004,6 +983,7 @@
         <w:rPr>
           <w:lang w:val="en-US"/>
         </w:rPr>
+        <w:lastRenderedPageBreak/>
         <w:t xml:space="preserve">Classes </w:t>
       </w:r>
       <w:r>
@@ -1059,7 +1039,6 @@
         <w:rPr>
           <w:lang w:val="en-US"/>
         </w:rPr>
-        <w:lastRenderedPageBreak/>
         <w:t xml:space="preserve">The class </w:t>
       </w:r>
       <w:r>
@@ -1085,7 +1064,7 @@
     </w:p>
     <w:p>
       <w:pPr>
-        <w:pStyle w:val="Heading2"/>
+        <w:pStyle w:val="Nadpis2"/>
         <w:jc w:val="center"/>
         <w:rPr>
           <w:lang w:val="en-US"/>
@@ -1094,7 +1073,7 @@
     </w:p>
     <w:p>
       <w:pPr>
-        <w:pStyle w:val="Heading2"/>
+        <w:pStyle w:val="Nadpis2"/>
         <w:jc w:val="center"/>
         <w:rPr>
           <w:lang w:val="en-US"/>
@@ -1130,18 +1109,24 @@
         <w:rPr>
           <w:lang w:val="en-US"/>
         </w:rPr>
-        <w:t xml:space="preserve">by knowing each other in the team. The team consists of </w:t>
-      </w:r>
-      <w:r>
-        <w:rPr>
-          <w:rStyle w:val="Strong"/>
+        <w:t xml:space="preserve">by knowing each other in the team. </w:t>
+      </w:r>
+      <w:r>
+        <w:rPr>
+          <w:lang w:val="en-US"/>
+        </w:rPr>
+        <w:t xml:space="preserve">The team consists of </w:t>
+      </w:r>
+      <w:r>
+        <w:rPr>
+          <w:rStyle w:val="Siln"/>
         </w:rPr>
         <w:t xml:space="preserve">8 </w:t>
       </w:r>
       <w:proofErr w:type="spellStart"/>
       <w:r>
         <w:rPr>
-          <w:rStyle w:val="Strong"/>
+          <w:rStyle w:val="Siln"/>
         </w:rPr>
         <w:t>people</w:t>
       </w:r>
@@ -1155,105 +1140,105 @@
       <w:proofErr w:type="spellStart"/>
       <w:r>
         <w:rPr>
-          <w:rStyle w:val="Strong"/>
+          <w:rStyle w:val="Siln"/>
         </w:rPr>
         <w:t>only</w:t>
       </w:r>
       <w:proofErr w:type="spellEnd"/>
       <w:r>
         <w:rPr>
-          <w:rStyle w:val="Strong"/>
+          <w:rStyle w:val="Siln"/>
         </w:rPr>
         <w:t xml:space="preserve"> </w:t>
       </w:r>
       <w:proofErr w:type="spellStart"/>
       <w:r>
         <w:rPr>
-          <w:rStyle w:val="Strong"/>
+          <w:rStyle w:val="Siln"/>
         </w:rPr>
         <w:t>the</w:t>
       </w:r>
       <w:proofErr w:type="spellEnd"/>
       <w:r>
         <w:rPr>
-          <w:rStyle w:val="Strong"/>
+          <w:rStyle w:val="Siln"/>
         </w:rPr>
         <w:t xml:space="preserve"> </w:t>
       </w:r>
       <w:proofErr w:type="spellStart"/>
       <w:r>
         <w:rPr>
-          <w:rStyle w:val="Strong"/>
+          <w:rStyle w:val="Siln"/>
         </w:rPr>
         <w:t>few</w:t>
       </w:r>
       <w:proofErr w:type="spellEnd"/>
       <w:r>
         <w:rPr>
-          <w:rStyle w:val="Strong"/>
+          <w:rStyle w:val="Siln"/>
         </w:rPr>
         <w:t xml:space="preserve"> </w:t>
       </w:r>
       <w:proofErr w:type="spellStart"/>
       <w:r>
         <w:rPr>
-          <w:rStyle w:val="Strong"/>
+          <w:rStyle w:val="Siln"/>
         </w:rPr>
         <w:t>were</w:t>
       </w:r>
       <w:proofErr w:type="spellEnd"/>
       <w:r>
         <w:rPr>
-          <w:rStyle w:val="Strong"/>
+          <w:rStyle w:val="Siln"/>
         </w:rPr>
         <w:t xml:space="preserve"> </w:t>
       </w:r>
       <w:proofErr w:type="spellStart"/>
       <w:r>
         <w:rPr>
-          <w:rStyle w:val="Strong"/>
+          <w:rStyle w:val="Siln"/>
         </w:rPr>
         <w:t>actively</w:t>
       </w:r>
       <w:proofErr w:type="spellEnd"/>
       <w:r>
         <w:rPr>
-          <w:rStyle w:val="Strong"/>
+          <w:rStyle w:val="Siln"/>
         </w:rPr>
         <w:t xml:space="preserve"> </w:t>
       </w:r>
       <w:proofErr w:type="spellStart"/>
       <w:r>
         <w:rPr>
-          <w:rStyle w:val="Strong"/>
+          <w:rStyle w:val="Siln"/>
         </w:rPr>
         <w:t>participating</w:t>
       </w:r>
       <w:proofErr w:type="spellEnd"/>
       <w:r>
         <w:rPr>
-          <w:rStyle w:val="Strong"/>
+          <w:rStyle w:val="Siln"/>
         </w:rPr>
         <w:t xml:space="preserve"> in </w:t>
       </w:r>
       <w:proofErr w:type="spellStart"/>
       <w:r>
         <w:rPr>
-          <w:rStyle w:val="Strong"/>
+          <w:rStyle w:val="Siln"/>
         </w:rPr>
         <w:t>the</w:t>
       </w:r>
       <w:proofErr w:type="spellEnd"/>
       <w:r>
         <w:rPr>
-          <w:rStyle w:val="Strong"/>
+          <w:rStyle w:val="Siln"/>
         </w:rPr>
         <w:t xml:space="preserve"> </w:t>
       </w:r>
       <w:proofErr w:type="spellStart"/>
       <w:r>
         <w:rPr>
-          <w:rStyle w:val="Strong"/>
+          <w:rStyle w:val="Siln"/>
         </w:rPr>
         <w:t>project</w:t>
       </w:r>
@@ -1287,34 +1272,34 @@
     <w:p>
       <w:pPr>
         <w:rPr>
-          <w:rStyle w:val="Strong"/>
-        </w:rPr>
-      </w:pPr>
-      <w:proofErr w:type="spellStart"/>
-      <w:r>
-        <w:rPr>
-          <w:rStyle w:val="Strong"/>
+          <w:rStyle w:val="Siln"/>
+        </w:rPr>
+      </w:pPr>
+      <w:proofErr w:type="spellStart"/>
+      <w:r>
+        <w:rPr>
+          <w:rStyle w:val="Siln"/>
         </w:rPr>
         <w:t>Telco</w:t>
       </w:r>
       <w:proofErr w:type="spellEnd"/>
       <w:r>
         <w:rPr>
-          <w:rStyle w:val="Strong"/>
+          <w:rStyle w:val="Siln"/>
         </w:rPr>
         <w:t xml:space="preserve"> </w:t>
       </w:r>
       <w:proofErr w:type="spellStart"/>
       <w:r>
         <w:rPr>
-          <w:rStyle w:val="Strong"/>
+          <w:rStyle w:val="Siln"/>
         </w:rPr>
         <w:t>arrangement</w:t>
       </w:r>
       <w:proofErr w:type="spellEnd"/>
       <w:r>
         <w:rPr>
-          <w:rStyle w:val="Strong"/>
+          <w:rStyle w:val="Siln"/>
         </w:rPr>
         <w:t>:</w:t>
       </w:r>
@@ -1331,7 +1316,7 @@
           <w:lang w:eastAsia="sk-SK"/>
         </w:rPr>
         <w:drawing>
-          <wp:inline distT="0" distB="0" distL="0" distR="0" wp14:anchorId="1DDFFC04" wp14:editId="34D3E31F">
+          <wp:inline distT="0" distB="0" distL="0" distR="0" wp14:anchorId="2A9ADA3D" wp14:editId="1B32EB77">
             <wp:extent cx="5760720" cy="1171008"/>
             <wp:effectExtent l="0" t="0" r="0" b="0"/>
             <wp:docPr id="7" name="Obrázok 7"/>
@@ -1370,34 +1355,34 @@
     <w:p>
       <w:pPr>
         <w:rPr>
-          <w:rStyle w:val="Strong"/>
-        </w:rPr>
-      </w:pPr>
-      <w:proofErr w:type="spellStart"/>
-      <w:r>
-        <w:rPr>
-          <w:rStyle w:val="Strong"/>
+          <w:rStyle w:val="Siln"/>
+        </w:rPr>
+      </w:pPr>
+      <w:proofErr w:type="spellStart"/>
+      <w:r>
+        <w:rPr>
+          <w:rStyle w:val="Siln"/>
         </w:rPr>
         <w:t>Discussion</w:t>
       </w:r>
       <w:proofErr w:type="spellEnd"/>
       <w:r>
         <w:rPr>
-          <w:rStyle w:val="Strong"/>
+          <w:rStyle w:val="Siln"/>
         </w:rPr>
         <w:t xml:space="preserve"> </w:t>
       </w:r>
       <w:proofErr w:type="spellStart"/>
       <w:r>
         <w:rPr>
-          <w:rStyle w:val="Strong"/>
+          <w:rStyle w:val="Siln"/>
         </w:rPr>
         <w:t>topics</w:t>
       </w:r>
       <w:proofErr w:type="spellEnd"/>
       <w:r>
         <w:rPr>
-          <w:rStyle w:val="Strong"/>
+          <w:rStyle w:val="Siln"/>
         </w:rPr>
         <w:t>:</w:t>
       </w:r>
@@ -1414,7 +1399,7 @@
           <w:lang w:eastAsia="sk-SK"/>
         </w:rPr>
         <w:drawing>
-          <wp:inline distT="0" distB="0" distL="0" distR="0" wp14:anchorId="3FBCE28B" wp14:editId="4C4BD6DF">
+          <wp:inline distT="0" distB="0" distL="0" distR="0" wp14:anchorId="5A760689" wp14:editId="2FFCC053">
             <wp:extent cx="5760720" cy="3479950"/>
             <wp:effectExtent l="0" t="0" r="0" b="6350"/>
             <wp:docPr id="5" name="Obrázok 5"/>
@@ -1467,26 +1452,27 @@
     <w:p>
       <w:pPr>
         <w:rPr>
-          <w:rStyle w:val="Strong"/>
-        </w:rPr>
-      </w:pPr>
-      <w:r>
-        <w:rPr>
-          <w:rStyle w:val="Strong"/>
-        </w:rPr>
+          <w:rStyle w:val="Siln"/>
+        </w:rPr>
+      </w:pPr>
+      <w:r>
+        <w:rPr>
+          <w:rStyle w:val="Siln"/>
+        </w:rPr>
+        <w:lastRenderedPageBreak/>
         <w:t xml:space="preserve">UML </w:t>
       </w:r>
       <w:proofErr w:type="spellStart"/>
       <w:r>
         <w:rPr>
-          <w:rStyle w:val="Strong"/>
+          <w:rStyle w:val="Siln"/>
         </w:rPr>
         <w:t>discussion</w:t>
       </w:r>
       <w:proofErr w:type="spellEnd"/>
       <w:r>
         <w:rPr>
-          <w:rStyle w:val="Strong"/>
+          <w:rStyle w:val="Siln"/>
         </w:rPr>
         <w:t>:</w:t>
       </w:r>
@@ -1502,9 +1488,8 @@
           <w:noProof/>
           <w:lang w:eastAsia="sk-SK"/>
         </w:rPr>
-        <w:lastRenderedPageBreak/>
         <w:drawing>
-          <wp:inline distT="0" distB="0" distL="0" distR="0" wp14:anchorId="147F03D4" wp14:editId="67C2952F">
+          <wp:inline distT="0" distB="0" distL="0" distR="0" wp14:anchorId="4420AA71" wp14:editId="4008316A">
             <wp:extent cx="5760720" cy="1276962"/>
             <wp:effectExtent l="0" t="0" r="0" b="0"/>
             <wp:docPr id="6" name="Obrázok 6"/>
@@ -1543,62 +1528,62 @@
     <w:p>
       <w:pPr>
         <w:rPr>
-          <w:rStyle w:val="Strong"/>
-        </w:rPr>
-      </w:pPr>
-      <w:proofErr w:type="spellStart"/>
-      <w:r>
-        <w:rPr>
-          <w:rStyle w:val="Strong"/>
+          <w:rStyle w:val="Siln"/>
+        </w:rPr>
+      </w:pPr>
+      <w:proofErr w:type="spellStart"/>
+      <w:r>
+        <w:rPr>
+          <w:rStyle w:val="Siln"/>
         </w:rPr>
         <w:t>First</w:t>
       </w:r>
       <w:proofErr w:type="spellEnd"/>
       <w:r>
         <w:rPr>
-          <w:rStyle w:val="Strong"/>
+          <w:rStyle w:val="Siln"/>
         </w:rPr>
         <w:t xml:space="preserve"> </w:t>
       </w:r>
       <w:proofErr w:type="spellStart"/>
       <w:r>
         <w:rPr>
-          <w:rStyle w:val="Strong"/>
+          <w:rStyle w:val="Siln"/>
         </w:rPr>
         <w:t>working</w:t>
       </w:r>
       <w:proofErr w:type="spellEnd"/>
       <w:r>
         <w:rPr>
-          <w:rStyle w:val="Strong"/>
+          <w:rStyle w:val="Siln"/>
         </w:rPr>
         <w:t xml:space="preserve"> </w:t>
       </w:r>
       <w:proofErr w:type="spellStart"/>
       <w:r>
         <w:rPr>
-          <w:rStyle w:val="Strong"/>
+          <w:rStyle w:val="Siln"/>
         </w:rPr>
         <w:t>draft</w:t>
       </w:r>
       <w:proofErr w:type="spellEnd"/>
       <w:r>
         <w:rPr>
-          <w:rStyle w:val="Strong"/>
+          <w:rStyle w:val="Siln"/>
         </w:rPr>
         <w:t xml:space="preserve"> </w:t>
       </w:r>
       <w:proofErr w:type="spellStart"/>
       <w:r>
         <w:rPr>
-          <w:rStyle w:val="Strong"/>
+          <w:rStyle w:val="Siln"/>
         </w:rPr>
         <w:t>discussion</w:t>
       </w:r>
       <w:proofErr w:type="spellEnd"/>
       <w:r>
         <w:rPr>
-          <w:rStyle w:val="Strong"/>
+          <w:rStyle w:val="Siln"/>
         </w:rPr>
         <w:t>:</w:t>
       </w:r>
@@ -1615,7 +1600,7 @@
           <w:lang w:eastAsia="sk-SK"/>
         </w:rPr>
         <w:drawing>
-          <wp:inline distT="0" distB="0" distL="0" distR="0" wp14:anchorId="2EE21C9E" wp14:editId="3370AC7F">
+          <wp:inline distT="0" distB="0" distL="0" distR="0" wp14:anchorId="2D98DFCB" wp14:editId="4A982815">
             <wp:extent cx="5760720" cy="3293765"/>
             <wp:effectExtent l="0" t="0" r="0" b="1905"/>
             <wp:docPr id="8" name="Obrázok 8"/>
@@ -1744,6 +1729,8 @@
         </w:rPr>
         <w:t>4</w:t>
       </w:r>
+      <w:bookmarkStart w:id="0" w:name="_GoBack"/>
+      <w:bookmarkEnd w:id="0"/>
       <w:r>
         <w:rPr>
           <w:b/>
@@ -1811,8 +1798,8 @@
 </file>
 
 <file path=word/numbering.xml><?xml version="1.0" encoding="utf-8"?>
-<w:numbering xmlns:wpc="http://schemas.microsoft.com/office/word/2010/wordprocessingCanvas" xmlns:cx="http://schemas.microsoft.com/office/drawing/2014/chartex" xmlns:cx1="http://schemas.microsoft.com/office/drawing/2015/9/8/chartex" xmlns:cx2="http://schemas.microsoft.com/office/drawing/2015/10/21/chartex" xmlns:cx3="http://schemas.microsoft.com/office/drawing/2016/5/9/chartex" xmlns:cx4="http://schemas.microsoft.com/office/drawing/2016/5/10/chartex" xmlns:cx5="http://schemas.microsoft.com/office/drawing/2016/5/11/chartex" xmlns:cx6="http://schemas.microsoft.com/office/drawing/2016/5/12/chartex" xmlns:cx7="http://schemas.microsoft.com/office/drawing/2016/5/13/chartex" xmlns:cx8="http://schemas.microsoft.com/office/drawing/2016/5/14/chartex" xmlns:mc="http://schemas.openxmlformats.org/markup-compatibility/2006" xmlns:aink="http://schemas.microsoft.com/office/drawing/2016/ink" xmlns:am3d="http://schemas.microsoft.com/office/drawing/2017/model3d" xmlns:o="urn:schemas-microsoft-com:office:office" xmlns:r="http://schemas.openxmlformats.org/officeDocument/2006/relationships" xmlns:m="http://schemas.openxmlformats.org/officeDocument/2006/math" xmlns:v="urn:schemas-microsoft-com:vml" xmlns:wp14="http://schemas.microsoft.com/office/word/2010/wordprocessingDrawing" xmlns:wp="http://schemas.openxmlformats.org/drawingml/2006/wordprocessingDrawing" xmlns:w10="urn:schemas-microsoft-com:office:word" xmlns:w="http://schemas.openxmlformats.org/wordprocessingml/2006/main" xmlns:w14="http://schemas.microsoft.com/office/word/2010/wordml" xmlns:w15="http://schemas.microsoft.com/office/word/2012/wordml" xmlns:w16cid="http://schemas.microsoft.com/office/word/2016/wordml/cid" xmlns:w16se="http://schemas.microsoft.com/office/word/2015/wordml/symex" xmlns:wpg="http://schemas.microsoft.com/office/word/2010/wordprocessingGroup" xmlns:wpi="http://schemas.microsoft.com/office/word/2010/wordprocessingInk" xmlns:wne="http://schemas.microsoft.com/office/word/2006/wordml" xmlns:wps="http://schemas.microsoft.com/office/word/2010/wordprocessingShape" mc:Ignorable="w14 w15 w16se w16cid wp14">
-  <w:abstractNum w:abstractNumId="0" w15:restartNumberingAfterBreak="0">
+<w:numbering xmlns:wpc="http://schemas.microsoft.com/office/word/2010/wordprocessingCanvas" xmlns:mc="http://schemas.openxmlformats.org/markup-compatibility/2006" xmlns:o="urn:schemas-microsoft-com:office:office" xmlns:r="http://schemas.openxmlformats.org/officeDocument/2006/relationships" xmlns:m="http://schemas.openxmlformats.org/officeDocument/2006/math" xmlns:v="urn:schemas-microsoft-com:vml" xmlns:wp14="http://schemas.microsoft.com/office/word/2010/wordprocessingDrawing" xmlns:wp="http://schemas.openxmlformats.org/drawingml/2006/wordprocessingDrawing" xmlns:w10="urn:schemas-microsoft-com:office:word" xmlns:w="http://schemas.openxmlformats.org/wordprocessingml/2006/main" xmlns:w14="http://schemas.microsoft.com/office/word/2010/wordml" xmlns:wpg="http://schemas.microsoft.com/office/word/2010/wordprocessingGroup" xmlns:wpi="http://schemas.microsoft.com/office/word/2010/wordprocessingInk" xmlns:wne="http://schemas.microsoft.com/office/word/2006/wordml" xmlns:wps="http://schemas.microsoft.com/office/word/2010/wordprocessingShape" mc:Ignorable="w14 wp14">
+  <w:abstractNum w:abstractNumId="0">
     <w:nsid w:val="23C44071"/>
     <w:multiLevelType w:val="multilevel"/>
     <w:tmpl w:val="507C3F00"/>
@@ -1940,7 +1927,7 @@
 </file>
 
 <file path=word/styles.xml><?xml version="1.0" encoding="utf-8"?>
-<w:styles xmlns:mc="http://schemas.openxmlformats.org/markup-compatibility/2006" xmlns:r="http://schemas.openxmlformats.org/officeDocument/2006/relationships" xmlns:w="http://schemas.openxmlformats.org/wordprocessingml/2006/main" xmlns:w14="http://schemas.microsoft.com/office/word/2010/wordml" xmlns:w15="http://schemas.microsoft.com/office/word/2012/wordml" xmlns:w16cid="http://schemas.microsoft.com/office/word/2016/wordml/cid" xmlns:w16se="http://schemas.microsoft.com/office/word/2015/wordml/symex" mc:Ignorable="w14 w15 w16se w16cid">
+<w:styles xmlns:mc="http://schemas.openxmlformats.org/markup-compatibility/2006" xmlns:r="http://schemas.openxmlformats.org/officeDocument/2006/relationships" xmlns:w="http://schemas.openxmlformats.org/wordprocessingml/2006/main" xmlns:w14="http://schemas.microsoft.com/office/word/2010/wordml" mc:Ignorable="w14">
   <w:docDefaults>
     <w:rPrDefault>
       <w:rPr>
@@ -1956,392 +1943,154 @@
       </w:pPr>
     </w:pPrDefault>
   </w:docDefaults>
-  <w:latentStyles w:defLockedState="0" w:defUIPriority="99" w:defSemiHidden="0" w:defUnhideWhenUsed="0" w:defQFormat="0" w:count="375">
-    <w:lsdException w:name="Normal" w:uiPriority="0" w:qFormat="1"/>
-    <w:lsdException w:name="heading 1" w:uiPriority="9" w:qFormat="1"/>
-    <w:lsdException w:name="heading 2" w:semiHidden="1" w:uiPriority="9" w:unhideWhenUsed="1" w:qFormat="1"/>
-    <w:lsdException w:name="heading 3" w:semiHidden="1" w:uiPriority="9" w:unhideWhenUsed="1" w:qFormat="1"/>
-    <w:lsdException w:name="heading 4" w:semiHidden="1" w:uiPriority="9" w:unhideWhenUsed="1" w:qFormat="1"/>
-    <w:lsdException w:name="heading 5" w:semiHidden="1" w:uiPriority="9" w:unhideWhenUsed="1" w:qFormat="1"/>
-    <w:lsdException w:name="heading 6" w:semiHidden="1" w:uiPriority="9" w:unhideWhenUsed="1" w:qFormat="1"/>
-    <w:lsdException w:name="heading 7" w:semiHidden="1" w:uiPriority="9" w:unhideWhenUsed="1" w:qFormat="1"/>
-    <w:lsdException w:name="heading 8" w:semiHidden="1" w:uiPriority="9" w:unhideWhenUsed="1" w:qFormat="1"/>
-    <w:lsdException w:name="heading 9" w:semiHidden="1" w:uiPriority="9" w:unhideWhenUsed="1" w:qFormat="1"/>
-    <w:lsdException w:name="index 1" w:semiHidden="1" w:unhideWhenUsed="1"/>
-    <w:lsdException w:name="index 2" w:semiHidden="1" w:unhideWhenUsed="1"/>
-    <w:lsdException w:name="index 3" w:semiHidden="1" w:unhideWhenUsed="1"/>
-    <w:lsdException w:name="index 4" w:semiHidden="1" w:unhideWhenUsed="1"/>
-    <w:lsdException w:name="index 5" w:semiHidden="1" w:unhideWhenUsed="1"/>
-    <w:lsdException w:name="index 6" w:semiHidden="1" w:unhideWhenUsed="1"/>
-    <w:lsdException w:name="index 7" w:semiHidden="1" w:unhideWhenUsed="1"/>
-    <w:lsdException w:name="index 8" w:semiHidden="1" w:unhideWhenUsed="1"/>
-    <w:lsdException w:name="index 9" w:semiHidden="1" w:unhideWhenUsed="1"/>
-    <w:lsdException w:name="toc 1" w:semiHidden="1" w:uiPriority="39" w:unhideWhenUsed="1"/>
-    <w:lsdException w:name="toc 2" w:semiHidden="1" w:uiPriority="39" w:unhideWhenUsed="1"/>
-    <w:lsdException w:name="toc 3" w:semiHidden="1" w:uiPriority="39" w:unhideWhenUsed="1"/>
-    <w:lsdException w:name="toc 4" w:semiHidden="1" w:uiPriority="39" w:unhideWhenUsed="1"/>
-    <w:lsdException w:name="toc 5" w:semiHidden="1" w:uiPriority="39" w:unhideWhenUsed="1"/>
-    <w:lsdException w:name="toc 6" w:semiHidden="1" w:uiPriority="39" w:unhideWhenUsed="1"/>
-    <w:lsdException w:name="toc 7" w:semiHidden="1" w:uiPriority="39" w:unhideWhenUsed="1"/>
-    <w:lsdException w:name="toc 8" w:semiHidden="1" w:uiPriority="39" w:unhideWhenUsed="1"/>
-    <w:lsdException w:name="toc 9" w:semiHidden="1" w:uiPriority="39" w:unhideWhenUsed="1"/>
-    <w:lsdException w:name="Normal Indent" w:semiHidden="1" w:unhideWhenUsed="1"/>
-    <w:lsdException w:name="footnote text" w:semiHidden="1" w:unhideWhenUsed="1"/>
-    <w:lsdException w:name="annotation text" w:semiHidden="1" w:unhideWhenUsed="1"/>
-    <w:lsdException w:name="header" w:semiHidden="1" w:unhideWhenUsed="1"/>
-    <w:lsdException w:name="footer" w:semiHidden="1" w:unhideWhenUsed="1"/>
-    <w:lsdException w:name="index heading" w:semiHidden="1" w:unhideWhenUsed="1"/>
-    <w:lsdException w:name="caption" w:semiHidden="1" w:uiPriority="35" w:unhideWhenUsed="1" w:qFormat="1"/>
-    <w:lsdException w:name="table of figures" w:semiHidden="1" w:unhideWhenUsed="1"/>
-    <w:lsdException w:name="envelope address" w:semiHidden="1" w:unhideWhenUsed="1"/>
-    <w:lsdException w:name="envelope return" w:semiHidden="1" w:unhideWhenUsed="1"/>
-    <w:lsdException w:name="footnote reference" w:semiHidden="1" w:unhideWhenUsed="1"/>
-    <w:lsdException w:name="annotation reference" w:semiHidden="1" w:unhideWhenUsed="1"/>
-    <w:lsdException w:name="line number" w:semiHidden="1" w:unhideWhenUsed="1"/>
-    <w:lsdException w:name="page number" w:semiHidden="1" w:unhideWhenUsed="1"/>
-    <w:lsdException w:name="endnote reference" w:semiHidden="1" w:unhideWhenUsed="1"/>
-    <w:lsdException w:name="endnote text" w:semiHidden="1" w:unhideWhenUsed="1"/>
-    <w:lsdException w:name="table of authorities" w:semiHidden="1" w:unhideWhenUsed="1"/>
-    <w:lsdException w:name="macro" w:semiHidden="1" w:unhideWhenUsed="1"/>
-    <w:lsdException w:name="toa heading" w:semiHidden="1" w:unhideWhenUsed="1"/>
-    <w:lsdException w:name="List" w:semiHidden="1" w:unhideWhenUsed="1"/>
-    <w:lsdException w:name="List Bullet" w:semiHidden="1" w:unhideWhenUsed="1"/>
-    <w:lsdException w:name="List Number" w:semiHidden="1" w:unhideWhenUsed="1"/>
-    <w:lsdException w:name="List 2" w:semiHidden="1" w:unhideWhenUsed="1"/>
-    <w:lsdException w:name="List 3" w:semiHidden="1" w:unhideWhenUsed="1"/>
-    <w:lsdException w:name="List 4" w:semiHidden="1" w:unhideWhenUsed="1"/>
-    <w:lsdException w:name="List 5" w:semiHidden="1" w:unhideWhenUsed="1"/>
-    <w:lsdException w:name="List Bullet 2" w:semiHidden="1" w:unhideWhenUsed="1"/>
-    <w:lsdException w:name="List Bullet 3" w:semiHidden="1" w:unhideWhenUsed="1"/>
-    <w:lsdException w:name="List Bullet 4" w:semiHidden="1" w:unhideWhenUsed="1"/>
-    <w:lsdException w:name="List Bullet 5" w:semiHidden="1" w:unhideWhenUsed="1"/>
-    <w:lsdException w:name="List Number 2" w:semiHidden="1" w:unhideWhenUsed="1"/>
-    <w:lsdException w:name="List Number 3" w:semiHidden="1" w:unhideWhenUsed="1"/>
-    <w:lsdException w:name="List Number 4" w:semiHidden="1" w:unhideWhenUsed="1"/>
-    <w:lsdException w:name="List Number 5" w:semiHidden="1" w:unhideWhenUsed="1"/>
-    <w:lsdException w:name="Title" w:uiPriority="10" w:qFormat="1"/>
-    <w:lsdException w:name="Closing" w:semiHidden="1" w:unhideWhenUsed="1"/>
-    <w:lsdException w:name="Signature" w:semiHidden="1" w:unhideWhenUsed="1"/>
-    <w:lsdException w:name="Default Paragraph Font" w:semiHidden="1" w:uiPriority="1" w:unhideWhenUsed="1"/>
-    <w:lsdException w:name="Body Text" w:semiHidden="1" w:unhideWhenUsed="1"/>
-    <w:lsdException w:name="Body Text Indent" w:semiHidden="1" w:unhideWhenUsed="1"/>
-    <w:lsdException w:name="List Continue" w:semiHidden="1" w:unhideWhenUsed="1"/>
-    <w:lsdException w:name="List Continue 2" w:semiHidden="1" w:unhideWhenUsed="1"/>
-    <w:lsdException w:name="List Continue 3" w:semiHidden="1" w:unhideWhenUsed="1"/>
-    <w:lsdException w:name="List Continue 4" w:semiHidden="1" w:unhideWhenUsed="1"/>
-    <w:lsdException w:name="List Continue 5" w:semiHidden="1" w:unhideWhenUsed="1"/>
-    <w:lsdException w:name="Message Header" w:semiHidden="1" w:unhideWhenUsed="1"/>
-    <w:lsdException w:name="Subtitle" w:uiPriority="11" w:qFormat="1"/>
-    <w:lsdException w:name="Salutation" w:semiHidden="1" w:unhideWhenUsed="1"/>
-    <w:lsdException w:name="Date" w:semiHidden="1" w:unhideWhenUsed="1"/>
-    <w:lsdException w:name="Body Text First Indent" w:semiHidden="1" w:unhideWhenUsed="1"/>
-    <w:lsdException w:name="Body Text First Indent 2" w:semiHidden="1" w:unhideWhenUsed="1"/>
-    <w:lsdException w:name="Note Heading" w:semiHidden="1" w:unhideWhenUsed="1"/>
-    <w:lsdException w:name="Body Text 2" w:semiHidden="1" w:unhideWhenUsed="1"/>
-    <w:lsdException w:name="Body Text 3" w:semiHidden="1" w:unhideWhenUsed="1"/>
-    <w:lsdException w:name="Body Text Indent 2" w:semiHidden="1" w:unhideWhenUsed="1"/>
-    <w:lsdException w:name="Body Text Indent 3" w:semiHidden="1" w:unhideWhenUsed="1"/>
-    <w:lsdException w:name="Block Text" w:semiHidden="1" w:unhideWhenUsed="1"/>
-    <w:lsdException w:name="Hyperlink" w:semiHidden="1" w:unhideWhenUsed="1"/>
-    <w:lsdException w:name="FollowedHyperlink" w:semiHidden="1" w:unhideWhenUsed="1"/>
-    <w:lsdException w:name="Strong" w:uiPriority="22" w:qFormat="1"/>
-    <w:lsdException w:name="Emphasis" w:uiPriority="20" w:qFormat="1"/>
-    <w:lsdException w:name="Document Map" w:semiHidden="1" w:unhideWhenUsed="1"/>
-    <w:lsdException w:name="Plain Text" w:semiHidden="1" w:unhideWhenUsed="1"/>
-    <w:lsdException w:name="E-mail Signature" w:semiHidden="1" w:unhideWhenUsed="1"/>
-    <w:lsdException w:name="HTML Top of Form" w:semiHidden="1" w:unhideWhenUsed="1"/>
-    <w:lsdException w:name="HTML Bottom of Form" w:semiHidden="1" w:unhideWhenUsed="1"/>
-    <w:lsdException w:name="Normal (Web)" w:semiHidden="1" w:unhideWhenUsed="1"/>
-    <w:lsdException w:name="HTML Acronym" w:semiHidden="1" w:unhideWhenUsed="1"/>
-    <w:lsdException w:name="HTML Address" w:semiHidden="1" w:unhideWhenUsed="1"/>
-    <w:lsdException w:name="HTML Cite" w:semiHidden="1" w:unhideWhenUsed="1"/>
-    <w:lsdException w:name="HTML Code" w:semiHidden="1" w:unhideWhenUsed="1"/>
-    <w:lsdException w:name="HTML Definition" w:semiHidden="1" w:unhideWhenUsed="1"/>
-    <w:lsdException w:name="HTML Keyboard" w:semiHidden="1" w:unhideWhenUsed="1"/>
-    <w:lsdException w:name="HTML Preformatted" w:semiHidden="1" w:unhideWhenUsed="1"/>
-    <w:lsdException w:name="HTML Sample" w:semiHidden="1" w:unhideWhenUsed="1"/>
-    <w:lsdException w:name="HTML Typewriter" w:semiHidden="1" w:unhideWhenUsed="1"/>
-    <w:lsdException w:name="HTML Variable" w:semiHidden="1" w:unhideWhenUsed="1"/>
-    <w:lsdException w:name="Normal Table" w:semiHidden="1" w:unhideWhenUsed="1"/>
-    <w:lsdException w:name="annotation subject" w:semiHidden="1" w:unhideWhenUsed="1"/>
-    <w:lsdException w:name="No List" w:semiHidden="1" w:unhideWhenUsed="1"/>
-    <w:lsdException w:name="Outline List 1" w:semiHidden="1" w:unhideWhenUsed="1"/>
-    <w:lsdException w:name="Outline List 2" w:semiHidden="1" w:unhideWhenUsed="1"/>
-    <w:lsdException w:name="Outline List 3" w:semiHidden="1" w:unhideWhenUsed="1"/>
-    <w:lsdException w:name="Table Simple 1" w:semiHidden="1" w:unhideWhenUsed="1"/>
-    <w:lsdException w:name="Table Simple 2" w:semiHidden="1" w:unhideWhenUsed="1"/>
-    <w:lsdException w:name="Table Simple 3" w:semiHidden="1" w:unhideWhenUsed="1"/>
-    <w:lsdException w:name="Table Classic 1" w:semiHidden="1" w:unhideWhenUsed="1"/>
-    <w:lsdException w:name="Table Classic 2" w:semiHidden="1" w:unhideWhenUsed="1"/>
-    <w:lsdException w:name="Table Classic 3" w:semiHidden="1" w:unhideWhenUsed="1"/>
-    <w:lsdException w:name="Table Classic 4" w:semiHidden="1" w:unhideWhenUsed="1"/>
-    <w:lsdException w:name="Table Colorful 1" w:semiHidden="1" w:unhideWhenUsed="1"/>
-    <w:lsdException w:name="Table Colorful 2" w:semiHidden="1" w:unhideWhenUsed="1"/>
-    <w:lsdException w:name="Table Colorful 3" w:semiHidden="1" w:unhideWhenUsed="1"/>
-    <w:lsdException w:name="Table Columns 1" w:semiHidden="1" w:unhideWhenUsed="1"/>
-    <w:lsdException w:name="Table Columns 2" w:semiHidden="1" w:unhideWhenUsed="1"/>
-    <w:lsdException w:name="Table Columns 3" w:semiHidden="1" w:unhideWhenUsed="1"/>
-    <w:lsdException w:name="Table Columns 4" w:semiHidden="1" w:unhideWhenUsed="1"/>
-    <w:lsdException w:name="Table Columns 5" w:semiHidden="1" w:unhideWhenUsed="1"/>
-    <w:lsdException w:name="Table Grid 1" w:semiHidden="1" w:unhideWhenUsed="1"/>
-    <w:lsdException w:name="Table Grid 2" w:semiHidden="1" w:unhideWhenUsed="1"/>
-    <w:lsdException w:name="Table Grid 3" w:semiHidden="1" w:unhideWhenUsed="1"/>
-    <w:lsdException w:name="Table Grid 4" w:semiHidden="1" w:unhideWhenUsed="1"/>
-    <w:lsdException w:name="Table Grid 5" w:semiHidden="1" w:unhideWhenUsed="1"/>
-    <w:lsdException w:name="Table Grid 6" w:semiHidden="1" w:unhideWhenUsed="1"/>
-    <w:lsdException w:name="Table Grid 7" w:semiHidden="1" w:unhideWhenUsed="1"/>
-    <w:lsdException w:name="Table Grid 8" w:semiHidden="1" w:unhideWhenUsed="1"/>
-    <w:lsdException w:name="Table List 1" w:semiHidden="1" w:unhideWhenUsed="1"/>
-    <w:lsdException w:name="Table List 2" w:semiHidden="1" w:unhideWhenUsed="1"/>
-    <w:lsdException w:name="Table List 3" w:semiHidden="1" w:unhideWhenUsed="1"/>
-    <w:lsdException w:name="Table List 4" w:semiHidden="1" w:unhideWhenUsed="1"/>
-    <w:lsdException w:name="Table List 5" w:semiHidden="1" w:unhideWhenUsed="1"/>
-    <w:lsdException w:name="Table List 6" w:semiHidden="1" w:unhideWhenUsed="1"/>
-    <w:lsdException w:name="Table List 7" w:semiHidden="1" w:unhideWhenUsed="1"/>
-    <w:lsdException w:name="Table List 8" w:semiHidden="1" w:unhideWhenUsed="1"/>
-    <w:lsdException w:name="Table 3D effects 1" w:semiHidden="1" w:unhideWhenUsed="1"/>
-    <w:lsdException w:name="Table 3D effects 2" w:semiHidden="1" w:unhideWhenUsed="1"/>
-    <w:lsdException w:name="Table 3D effects 3" w:semiHidden="1" w:unhideWhenUsed="1"/>
-    <w:lsdException w:name="Table Contemporary" w:semiHidden="1" w:unhideWhenUsed="1"/>
-    <w:lsdException w:name="Table Elegant" w:semiHidden="1" w:unhideWhenUsed="1"/>
-    <w:lsdException w:name="Table Professional" w:semiHidden="1" w:unhideWhenUsed="1"/>
-    <w:lsdException w:name="Table Subtle 1" w:semiHidden="1" w:unhideWhenUsed="1"/>
-    <w:lsdException w:name="Table Subtle 2" w:semiHidden="1" w:unhideWhenUsed="1"/>
-    <w:lsdException w:name="Table Web 1" w:semiHidden="1" w:unhideWhenUsed="1"/>
-    <w:lsdException w:name="Table Web 2" w:semiHidden="1" w:unhideWhenUsed="1"/>
-    <w:lsdException w:name="Table Web 3" w:semiHidden="1" w:unhideWhenUsed="1"/>
-    <w:lsdException w:name="Balloon Text" w:semiHidden="1" w:unhideWhenUsed="1"/>
-    <w:lsdException w:name="Table Grid" w:semiHidden="1" w:uiPriority="59" w:unhideWhenUsed="1"/>
-    <w:lsdException w:name="Table Theme" w:semiHidden="1" w:unhideWhenUsed="1"/>
-    <w:lsdException w:name="Placeholder Text" w:semiHidden="1"/>
-    <w:lsdException w:name="No Spacing" w:uiPriority="1" w:qFormat="1"/>
-    <w:lsdException w:name="Light Shading" w:uiPriority="60"/>
-    <w:lsdException w:name="Light List" w:uiPriority="61"/>
-    <w:lsdException w:name="Light Grid" w:uiPriority="62"/>
-    <w:lsdException w:name="Medium Shading 1" w:uiPriority="63"/>
-    <w:lsdException w:name="Medium Shading 2" w:uiPriority="64"/>
-    <w:lsdException w:name="Medium List 1" w:uiPriority="65"/>
-    <w:lsdException w:name="Medium List 2" w:uiPriority="66"/>
-    <w:lsdException w:name="Medium Grid 1" w:uiPriority="67"/>
-    <w:lsdException w:name="Medium Grid 2" w:uiPriority="68"/>
-    <w:lsdException w:name="Medium Grid 3" w:uiPriority="69"/>
-    <w:lsdException w:name="Dark List" w:uiPriority="70"/>
-    <w:lsdException w:name="Colorful Shading" w:uiPriority="71"/>
-    <w:lsdException w:name="Colorful List" w:uiPriority="72"/>
-    <w:lsdException w:name="Colorful Grid" w:uiPriority="73"/>
-    <w:lsdException w:name="Light Shading Accent 1" w:uiPriority="60"/>
-    <w:lsdException w:name="Light List Accent 1" w:uiPriority="61"/>
-    <w:lsdException w:name="Light Grid Accent 1" w:uiPriority="62"/>
-    <w:lsdException w:name="Medium Shading 1 Accent 1" w:uiPriority="63"/>
-    <w:lsdException w:name="Medium Shading 2 Accent 1" w:uiPriority="64"/>
-    <w:lsdException w:name="Medium List 1 Accent 1" w:uiPriority="65"/>
-    <w:lsdException w:name="Revision" w:semiHidden="1"/>
-    <w:lsdException w:name="List Paragraph" w:uiPriority="34" w:qFormat="1"/>
-    <w:lsdException w:name="Quote" w:uiPriority="29" w:qFormat="1"/>
-    <w:lsdException w:name="Intense Quote" w:uiPriority="30" w:qFormat="1"/>
-    <w:lsdException w:name="Medium List 2 Accent 1" w:uiPriority="66"/>
-    <w:lsdException w:name="Medium Grid 1 Accent 1" w:uiPriority="67"/>
-    <w:lsdException w:name="Medium Grid 2 Accent 1" w:uiPriority="68"/>
-    <w:lsdException w:name="Medium Grid 3 Accent 1" w:uiPriority="69"/>
-    <w:lsdException w:name="Dark List Accent 1" w:uiPriority="70"/>
-    <w:lsdException w:name="Colorful Shading Accent 1" w:uiPriority="71"/>
-    <w:lsdException w:name="Colorful List Accent 1" w:uiPriority="72"/>
-    <w:lsdException w:name="Colorful Grid Accent 1" w:uiPriority="73"/>
-    <w:lsdException w:name="Light Shading Accent 2" w:uiPriority="60"/>
-    <w:lsdException w:name="Light List Accent 2" w:uiPriority="61"/>
-    <w:lsdException w:name="Light Grid Accent 2" w:uiPriority="62"/>
-    <w:lsdException w:name="Medium Shading 1 Accent 2" w:uiPriority="63"/>
-    <w:lsdException w:name="Medium Shading 2 Accent 2" w:uiPriority="64"/>
-    <w:lsdException w:name="Medium List 1 Accent 2" w:uiPriority="65"/>
-    <w:lsdException w:name="Medium List 2 Accent 2" w:uiPriority="66"/>
-    <w:lsdException w:name="Medium Grid 1 Accent 2" w:uiPriority="67"/>
-    <w:lsdException w:name="Medium Grid 2 Accent 2" w:uiPriority="68"/>
-    <w:lsdException w:name="Medium Grid 3 Accent 2" w:uiPriority="69"/>
-    <w:lsdException w:name="Dark List Accent 2" w:uiPriority="70"/>
-    <w:lsdException w:name="Colorful Shading Accent 2" w:uiPriority="71"/>
-    <w:lsdException w:name="Colorful List Accent 2" w:uiPriority="72"/>
-    <w:lsdException w:name="Colorful Grid Accent 2" w:uiPriority="73"/>
-    <w:lsdException w:name="Light Shading Accent 3" w:uiPriority="60"/>
-    <w:lsdException w:name="Light List Accent 3" w:uiPriority="61"/>
-    <w:lsdException w:name="Light Grid Accent 3" w:uiPriority="62"/>
-    <w:lsdException w:name="Medium Shading 1 Accent 3" w:uiPriority="63"/>
-    <w:lsdException w:name="Medium Shading 2 Accent 3" w:uiPriority="64"/>
-    <w:lsdException w:name="Medium List 1 Accent 3" w:uiPriority="65"/>
-    <w:lsdException w:name="Medium List 2 Accent 3" w:uiPriority="66"/>
-    <w:lsdException w:name="Medium Grid 1 Accent 3" w:uiPriority="67"/>
-    <w:lsdException w:name="Medium Grid 2 Accent 3" w:uiPriority="68"/>
-    <w:lsdException w:name="Medium Grid 3 Accent 3" w:uiPriority="69"/>
-    <w:lsdException w:name="Dark List Accent 3" w:uiPriority="70"/>
-    <w:lsdException w:name="Colorful Shading Accent 3" w:uiPriority="71"/>
-    <w:lsdException w:name="Colorful List Accent 3" w:uiPriority="72"/>
-    <w:lsdException w:name="Colorful Grid Accent 3" w:uiPriority="73"/>
-    <w:lsdException w:name="Light Shading Accent 4" w:uiPriority="60"/>
-    <w:lsdException w:name="Light List Accent 4" w:uiPriority="61"/>
-    <w:lsdException w:name="Light Grid Accent 4" w:uiPriority="62"/>
-    <w:lsdException w:name="Medium Shading 1 Accent 4" w:uiPriority="63"/>
-    <w:lsdException w:name="Medium Shading 2 Accent 4" w:uiPriority="64"/>
-    <w:lsdException w:name="Medium List 1 Accent 4" w:uiPriority="65"/>
-    <w:lsdException w:name="Medium List 2 Accent 4" w:uiPriority="66"/>
-    <w:lsdException w:name="Medium Grid 1 Accent 4" w:uiPriority="67"/>
-    <w:lsdException w:name="Medium Grid 2 Accent 4" w:uiPriority="68"/>
-    <w:lsdException w:name="Medium Grid 3 Accent 4" w:uiPriority="69"/>
-    <w:lsdException w:name="Dark List Accent 4" w:uiPriority="70"/>
-    <w:lsdException w:name="Colorful Shading Accent 4" w:uiPriority="71"/>
-    <w:lsdException w:name="Colorful List Accent 4" w:uiPriority="72"/>
-    <w:lsdException w:name="Colorful Grid Accent 4" w:uiPriority="73"/>
-    <w:lsdException w:name="Light Shading Accent 5" w:uiPriority="60"/>
-    <w:lsdException w:name="Light List Accent 5" w:uiPriority="61"/>
-    <w:lsdException w:name="Light Grid Accent 5" w:uiPriority="62"/>
-    <w:lsdException w:name="Medium Shading 1 Accent 5" w:uiPriority="63"/>
-    <w:lsdException w:name="Medium Shading 2 Accent 5" w:uiPriority="64"/>
-    <w:lsdException w:name="Medium List 1 Accent 5" w:uiPriority="65"/>
-    <w:lsdException w:name="Medium List 2 Accent 5" w:uiPriority="66"/>
-    <w:lsdException w:name="Medium Grid 1 Accent 5" w:uiPriority="67"/>
-    <w:lsdException w:name="Medium Grid 2 Accent 5" w:uiPriority="68"/>
-    <w:lsdException w:name="Medium Grid 3 Accent 5" w:uiPriority="69"/>
-    <w:lsdException w:name="Dark List Accent 5" w:uiPriority="70"/>
-    <w:lsdException w:name="Colorful Shading Accent 5" w:uiPriority="71"/>
-    <w:lsdException w:name="Colorful List Accent 5" w:uiPriority="72"/>
-    <w:lsdException w:name="Colorful Grid Accent 5" w:uiPriority="73"/>
-    <w:lsdException w:name="Light Shading Accent 6" w:uiPriority="60"/>
-    <w:lsdException w:name="Light List Accent 6" w:uiPriority="61"/>
-    <w:lsdException w:name="Light Grid Accent 6" w:uiPriority="62"/>
-    <w:lsdException w:name="Medium Shading 1 Accent 6" w:uiPriority="63"/>
-    <w:lsdException w:name="Medium Shading 2 Accent 6" w:uiPriority="64"/>
-    <w:lsdException w:name="Medium List 1 Accent 6" w:uiPriority="65"/>
-    <w:lsdException w:name="Medium List 2 Accent 6" w:uiPriority="66"/>
-    <w:lsdException w:name="Medium Grid 1 Accent 6" w:uiPriority="67"/>
-    <w:lsdException w:name="Medium Grid 2 Accent 6" w:uiPriority="68"/>
-    <w:lsdException w:name="Medium Grid 3 Accent 6" w:uiPriority="69"/>
-    <w:lsdException w:name="Dark List Accent 6" w:uiPriority="70"/>
-    <w:lsdException w:name="Colorful Shading Accent 6" w:uiPriority="71"/>
-    <w:lsdException w:name="Colorful List Accent 6" w:uiPriority="72"/>
-    <w:lsdException w:name="Colorful Grid Accent 6" w:uiPriority="73"/>
-    <w:lsdException w:name="Subtle Emphasis" w:uiPriority="19" w:qFormat="1"/>
-    <w:lsdException w:name="Intense Emphasis" w:uiPriority="21" w:qFormat="1"/>
-    <w:lsdException w:name="Subtle Reference" w:uiPriority="31" w:qFormat="1"/>
-    <w:lsdException w:name="Intense Reference" w:uiPriority="32" w:qFormat="1"/>
-    <w:lsdException w:name="Book Title" w:uiPriority="33" w:qFormat="1"/>
-    <w:lsdException w:name="Bibliography" w:semiHidden="1" w:uiPriority="37" w:unhideWhenUsed="1"/>
-    <w:lsdException w:name="TOC Heading" w:semiHidden="1" w:uiPriority="39" w:unhideWhenUsed="1" w:qFormat="1"/>
-    <w:lsdException w:name="Plain Table 1" w:uiPriority="41"/>
-    <w:lsdException w:name="Plain Table 2" w:uiPriority="42"/>
-    <w:lsdException w:name="Plain Table 3" w:uiPriority="43"/>
-    <w:lsdException w:name="Plain Table 4" w:uiPriority="44"/>
-    <w:lsdException w:name="Plain Table 5" w:uiPriority="45"/>
-    <w:lsdException w:name="Grid Table Light" w:uiPriority="40"/>
-    <w:lsdException w:name="Grid Table 1 Light" w:uiPriority="46"/>
-    <w:lsdException w:name="Grid Table 2" w:uiPriority="47"/>
-    <w:lsdException w:name="Grid Table 3" w:uiPriority="48"/>
-    <w:lsdException w:name="Grid Table 4" w:uiPriority="49"/>
-    <w:lsdException w:name="Grid Table 5 Dark" w:uiPriority="50"/>
-    <w:lsdException w:name="Grid Table 6 Colorful" w:uiPriority="51"/>
-    <w:lsdException w:name="Grid Table 7 Colorful" w:uiPriority="52"/>
-    <w:lsdException w:name="Grid Table 1 Light Accent 1" w:uiPriority="46"/>
-    <w:lsdException w:name="Grid Table 2 Accent 1" w:uiPriority="47"/>
-    <w:lsdException w:name="Grid Table 3 Accent 1" w:uiPriority="48"/>
-    <w:lsdException w:name="Grid Table 4 Accent 1" w:uiPriority="49"/>
-    <w:lsdException w:name="Grid Table 5 Dark Accent 1" w:uiPriority="50"/>
-    <w:lsdException w:name="Grid Table 6 Colorful Accent 1" w:uiPriority="51"/>
-    <w:lsdException w:name="Grid Table 7 Colorful Accent 1" w:uiPriority="52"/>
-    <w:lsdException w:name="Grid Table 1 Light Accent 2" w:uiPriority="46"/>
-    <w:lsdException w:name="Grid Table 2 Accent 2" w:uiPriority="47"/>
-    <w:lsdException w:name="Grid Table 3 Accent 2" w:uiPriority="48"/>
-    <w:lsdException w:name="Grid Table 4 Accent 2" w:uiPriority="49"/>
-    <w:lsdException w:name="Grid Table 5 Dark Accent 2" w:uiPriority="50"/>
-    <w:lsdException w:name="Grid Table 6 Colorful Accent 2" w:uiPriority="51"/>
-    <w:lsdException w:name="Grid Table 7 Colorful Accent 2" w:uiPriority="52"/>
-    <w:lsdException w:name="Grid Table 1 Light Accent 3" w:uiPriority="46"/>
-    <w:lsdException w:name="Grid Table 2 Accent 3" w:uiPriority="47"/>
-    <w:lsdException w:name="Grid Table 3 Accent 3" w:uiPriority="48"/>
-    <w:lsdException w:name="Grid Table 4 Accent 3" w:uiPriority="49"/>
-    <w:lsdException w:name="Grid Table 5 Dark Accent 3" w:uiPriority="50"/>
-    <w:lsdException w:name="Grid Table 6 Colorful Accent 3" w:uiPriority="51"/>
-    <w:lsdException w:name="Grid Table 7 Colorful Accent 3" w:uiPriority="52"/>
-    <w:lsdException w:name="Grid Table 1 Light Accent 4" w:uiPriority="46"/>
-    <w:lsdException w:name="Grid Table 2 Accent 4" w:uiPriority="47"/>
-    <w:lsdException w:name="Grid Table 3 Accent 4" w:uiPriority="48"/>
-    <w:lsdException w:name="Grid Table 4 Accent 4" w:uiPriority="49"/>
-    <w:lsdException w:name="Grid Table 5 Dark Accent 4" w:uiPriority="50"/>
-    <w:lsdException w:name="Grid Table 6 Colorful Accent 4" w:uiPriority="51"/>
-    <w:lsdException w:name="Grid Table 7 Colorful Accent 4" w:uiPriority="52"/>
-    <w:lsdException w:name="Grid Table 1 Light Accent 5" w:uiPriority="46"/>
-    <w:lsdException w:name="Grid Table 2 Accent 5" w:uiPriority="47"/>
-    <w:lsdException w:name="Grid Table 3 Accent 5" w:uiPriority="48"/>
-    <w:lsdException w:name="Grid Table 4 Accent 5" w:uiPriority="49"/>
-    <w:lsdException w:name="Grid Table 5 Dark Accent 5" w:uiPriority="50"/>
-    <w:lsdException w:name="Grid Table 6 Colorful Accent 5" w:uiPriority="51"/>
-    <w:lsdException w:name="Grid Table 7 Colorful Accent 5" w:uiPriority="52"/>
-    <w:lsdException w:name="Grid Table 1 Light Accent 6" w:uiPriority="46"/>
-    <w:lsdException w:name="Grid Table 2 Accent 6" w:uiPriority="47"/>
-    <w:lsdException w:name="Grid Table 3 Accent 6" w:uiPriority="48"/>
-    <w:lsdException w:name="Grid Table 4 Accent 6" w:uiPriority="49"/>
-    <w:lsdException w:name="Grid Table 5 Dark Accent 6" w:uiPriority="50"/>
-    <w:lsdException w:name="Grid Table 6 Colorful Accent 6" w:uiPriority="51"/>
-    <w:lsdException w:name="Grid Table 7 Colorful Accent 6" w:uiPriority="52"/>
-    <w:lsdException w:name="List Table 1 Light" w:uiPriority="46"/>
-    <w:lsdException w:name="List Table 2" w:uiPriority="47"/>
-    <w:lsdException w:name="List Table 3" w:uiPriority="48"/>
-    <w:lsdException w:name="List Table 4" w:uiPriority="49"/>
-    <w:lsdException w:name="List Table 5 Dark" w:uiPriority="50"/>
-    <w:lsdException w:name="List Table 6 Colorful" w:uiPriority="51"/>
-    <w:lsdException w:name="List Table 7 Colorful" w:uiPriority="52"/>
-    <w:lsdException w:name="List Table 1 Light Accent 1" w:uiPriority="46"/>
-    <w:lsdException w:name="List Table 2 Accent 1" w:uiPriority="47"/>
-    <w:lsdException w:name="List Table 3 Accent 1" w:uiPriority="48"/>
-    <w:lsdException w:name="List Table 4 Accent 1" w:uiPriority="49"/>
-    <w:lsdException w:name="List Table 5 Dark Accent 1" w:uiPriority="50"/>
-    <w:lsdException w:name="List Table 6 Colorful Accent 1" w:uiPriority="51"/>
-    <w:lsdException w:name="List Table 7 Colorful Accent 1" w:uiPriority="52"/>
-    <w:lsdException w:name="List Table 1 Light Accent 2" w:uiPriority="46"/>
-    <w:lsdException w:name="List Table 2 Accent 2" w:uiPriority="47"/>
-    <w:lsdException w:name="List Table 3 Accent 2" w:uiPriority="48"/>
-    <w:lsdException w:name="List Table 4 Accent 2" w:uiPriority="49"/>
-    <w:lsdException w:name="List Table 5 Dark Accent 2" w:uiPriority="50"/>
-    <w:lsdException w:name="List Table 6 Colorful Accent 2" w:uiPriority="51"/>
-    <w:lsdException w:name="List Table 7 Colorful Accent 2" w:uiPriority="52"/>
-    <w:lsdException w:name="List Table 1 Light Accent 3" w:uiPriority="46"/>
-    <w:lsdException w:name="List Table 2 Accent 3" w:uiPriority="47"/>
-    <w:lsdException w:name="List Table 3 Accent 3" w:uiPriority="48"/>
-    <w:lsdException w:name="List Table 4 Accent 3" w:uiPriority="49"/>
-    <w:lsdException w:name="List Table 5 Dark Accent 3" w:uiPriority="50"/>
-    <w:lsdException w:name="List Table 6 Colorful Accent 3" w:uiPriority="51"/>
-    <w:lsdException w:name="List Table 7 Colorful Accent 3" w:uiPriority="52"/>
-    <w:lsdException w:name="List Table 1 Light Accent 4" w:uiPriority="46"/>
-    <w:lsdException w:name="List Table 2 Accent 4" w:uiPriority="47"/>
-    <w:lsdException w:name="List Table 3 Accent 4" w:uiPriority="48"/>
-    <w:lsdException w:name="List Table 4 Accent 4" w:uiPriority="49"/>
-    <w:lsdException w:name="List Table 5 Dark Accent 4" w:uiPriority="50"/>
-    <w:lsdException w:name="List Table 6 Colorful Accent 4" w:uiPriority="51"/>
-    <w:lsdException w:name="List Table 7 Colorful Accent 4" w:uiPriority="52"/>
-    <w:lsdException w:name="List Table 1 Light Accent 5" w:uiPriority="46"/>
-    <w:lsdException w:name="List Table 2 Accent 5" w:uiPriority="47"/>
-    <w:lsdException w:name="List Table 3 Accent 5" w:uiPriority="48"/>
-    <w:lsdException w:name="List Table 4 Accent 5" w:uiPriority="49"/>
-    <w:lsdException w:name="List Table 5 Dark Accent 5" w:uiPriority="50"/>
-    <w:lsdException w:name="List Table 6 Colorful Accent 5" w:uiPriority="51"/>
-    <w:lsdException w:name="List Table 7 Colorful Accent 5" w:uiPriority="52"/>
-    <w:lsdException w:name="List Table 1 Light Accent 6" w:uiPriority="46"/>
-    <w:lsdException w:name="List Table 2 Accent 6" w:uiPriority="47"/>
-    <w:lsdException w:name="List Table 3 Accent 6" w:uiPriority="48"/>
-    <w:lsdException w:name="List Table 4 Accent 6" w:uiPriority="49"/>
-    <w:lsdException w:name="List Table 5 Dark Accent 6" w:uiPriority="50"/>
-    <w:lsdException w:name="List Table 6 Colorful Accent 6" w:uiPriority="51"/>
-    <w:lsdException w:name="List Table 7 Colorful Accent 6" w:uiPriority="52"/>
-    <w:lsdException w:name="Mention" w:semiHidden="1" w:unhideWhenUsed="1"/>
-    <w:lsdException w:name="Smart Hyperlink" w:semiHidden="1" w:unhideWhenUsed="1"/>
-    <w:lsdException w:name="Hashtag" w:semiHidden="1" w:unhideWhenUsed="1"/>
-    <w:lsdException w:name="Unresolved Mention" w:semiHidden="1" w:unhideWhenUsed="1"/>
+  <w:latentStyles w:defLockedState="0" w:defUIPriority="99" w:defSemiHidden="1" w:defUnhideWhenUsed="1" w:defQFormat="0" w:count="267">
+    <w:lsdException w:name="Normal" w:semiHidden="0" w:uiPriority="0" w:unhideWhenUsed="0" w:qFormat="1"/>
+    <w:lsdException w:name="heading 1" w:semiHidden="0" w:uiPriority="9" w:unhideWhenUsed="0" w:qFormat="1"/>
+    <w:lsdException w:name="heading 2" w:uiPriority="9" w:qFormat="1"/>
+    <w:lsdException w:name="heading 3" w:uiPriority="9" w:qFormat="1"/>
+    <w:lsdException w:name="heading 4" w:uiPriority="9" w:qFormat="1"/>
+    <w:lsdException w:name="heading 5" w:uiPriority="9" w:qFormat="1"/>
+    <w:lsdException w:name="heading 6" w:uiPriority="9" w:qFormat="1"/>
+    <w:lsdException w:name="heading 7" w:uiPriority="9" w:qFormat="1"/>
+    <w:lsdException w:name="heading 8" w:uiPriority="9" w:qFormat="1"/>
+    <w:lsdException w:name="heading 9" w:uiPriority="9" w:qFormat="1"/>
+    <w:lsdException w:name="toc 1" w:uiPriority="39"/>
+    <w:lsdException w:name="toc 2" w:uiPriority="39"/>
+    <w:lsdException w:name="toc 3" w:uiPriority="39"/>
+    <w:lsdException w:name="toc 4" w:uiPriority="39"/>
+    <w:lsdException w:name="toc 5" w:uiPriority="39"/>
+    <w:lsdException w:name="toc 6" w:uiPriority="39"/>
+    <w:lsdException w:name="toc 7" w:uiPriority="39"/>
+    <w:lsdException w:name="toc 8" w:uiPriority="39"/>
+    <w:lsdException w:name="toc 9" w:uiPriority="39"/>
+    <w:lsdException w:name="caption" w:uiPriority="35" w:qFormat="1"/>
+    <w:lsdException w:name="Title" w:semiHidden="0" w:uiPriority="10" w:unhideWhenUsed="0" w:qFormat="1"/>
+    <w:lsdException w:name="Default Paragraph Font" w:uiPriority="1"/>
+    <w:lsdException w:name="Subtitle" w:semiHidden="0" w:uiPriority="11" w:unhideWhenUsed="0" w:qFormat="1"/>
+    <w:lsdException w:name="Strong" w:semiHidden="0" w:uiPriority="22" w:unhideWhenUsed="0" w:qFormat="1"/>
+    <w:lsdException w:name="Emphasis" w:semiHidden="0" w:uiPriority="20" w:unhideWhenUsed="0" w:qFormat="1"/>
+    <w:lsdException w:name="Table Grid" w:semiHidden="0" w:uiPriority="59" w:unhideWhenUsed="0"/>
+    <w:lsdException w:name="Placeholder Text" w:unhideWhenUsed="0"/>
+    <w:lsdException w:name="No Spacing" w:semiHidden="0" w:uiPriority="1" w:unhideWhenUsed="0" w:qFormat="1"/>
+    <w:lsdException w:name="Light Shading" w:semiHidden="0" w:uiPriority="60" w:unhideWhenUsed="0"/>
+    <w:lsdException w:name="Light List" w:semiHidden="0" w:uiPriority="61" w:unhideWhenUsed="0"/>
+    <w:lsdException w:name="Light Grid" w:semiHidden="0" w:uiPriority="62" w:unhideWhenUsed="0"/>
+    <w:lsdException w:name="Medium Shading 1" w:semiHidden="0" w:uiPriority="63" w:unhideWhenUsed="0"/>
+    <w:lsdException w:name="Medium Shading 2" w:semiHidden="0" w:uiPriority="64" w:unhideWhenUsed="0"/>
+    <w:lsdException w:name="Medium List 1" w:semiHidden="0" w:uiPriority="65" w:unhideWhenUsed="0"/>
+    <w:lsdException w:name="Medium List 2" w:semiHidden="0" w:uiPriority="66" w:unhideWhenUsed="0"/>
+    <w:lsdException w:name="Medium Grid 1" w:semiHidden="0" w:uiPriority="67" w:unhideWhenUsed="0"/>
+    <w:lsdException w:name="Medium Grid 2" w:semiHidden="0" w:uiPriority="68" w:unhideWhenUsed="0"/>
+    <w:lsdException w:name="Medium Grid 3" w:semiHidden="0" w:uiPriority="69" w:unhideWhenUsed="0"/>
+    <w:lsdException w:name="Dark List" w:semiHidden="0" w:uiPriority="70" w:unhideWhenUsed="0"/>
+    <w:lsdException w:name="Colorful Shading" w:semiHidden="0" w:uiPriority="71" w:unhideWhenUsed="0"/>
+    <w:lsdException w:name="Colorful List" w:semiHidden="0" w:uiPriority="72" w:unhideWhenUsed="0"/>
+    <w:lsdException w:name="Colorful Grid" w:semiHidden="0" w:uiPriority="73" w:unhideWhenUsed="0"/>
+    <w:lsdException w:name="Light Shading Accent 1" w:semiHidden="0" w:uiPriority="60" w:unhideWhenUsed="0"/>
+    <w:lsdException w:name="Light List Accent 1" w:semiHidden="0" w:uiPriority="61" w:unhideWhenUsed="0"/>
+    <w:lsdException w:name="Light Grid Accent 1" w:semiHidden="0" w:uiPriority="62" w:unhideWhenUsed="0"/>
+    <w:lsdException w:name="Medium Shading 1 Accent 1" w:semiHidden="0" w:uiPriority="63" w:unhideWhenUsed="0"/>
+    <w:lsdException w:name="Medium Shading 2 Accent 1" w:semiHidden="0" w:uiPriority="64" w:unhideWhenUsed="0"/>
+    <w:lsdException w:name="Medium List 1 Accent 1" w:semiHidden="0" w:uiPriority="65" w:unhideWhenUsed="0"/>
+    <w:lsdException w:name="Revision" w:unhideWhenUsed="0"/>
+    <w:lsdException w:name="List Paragraph" w:semiHidden="0" w:uiPriority="34" w:unhideWhenUsed="0" w:qFormat="1"/>
+    <w:lsdException w:name="Quote" w:semiHidden="0" w:uiPriority="29" w:unhideWhenUsed="0" w:qFormat="1"/>
+    <w:lsdException w:name="Intense Quote" w:semiHidden="0" w:uiPriority="30" w:unhideWhenUsed="0" w:qFormat="1"/>
+    <w:lsdException w:name="Medium List 2 Accent 1" w:semiHidden="0" w:uiPriority="66" w:unhideWhenUsed="0"/>
+    <w:lsdException w:name="Medium Grid 1 Accent 1" w:semiHidden="0" w:uiPriority="67" w:unhideWhenUsed="0"/>
+    <w:lsdException w:name="Medium Grid 2 Accent 1" w:semiHidden="0" w:uiPriority="68" w:unhideWhenUsed="0"/>
+    <w:lsdException w:name="Medium Grid 3 Accent 1" w:semiHidden="0" w:uiPriority="69" w:unhideWhenUsed="0"/>
+    <w:lsdException w:name="Dark List Accent 1" w:semiHidden="0" w:uiPriority="70" w:unhideWhenUsed="0"/>
+    <w:lsdException w:name="Colorful Shading Accent 1" w:semiHidden="0" w:uiPriority="71" w:unhideWhenUsed="0"/>
+    <w:lsdException w:name="Colorful List Accent 1" w:semiHidden="0" w:uiPriority="72" w:unhideWhenUsed="0"/>
+    <w:lsdException w:name="Colorful Grid Accent 1" w:semiHidden="0" w:uiPriority="73" w:unhideWhenUsed="0"/>
+    <w:lsdException w:name="Light Shading Accent 2" w:semiHidden="0" w:uiPriority="60" w:unhideWhenUsed="0"/>
+    <w:lsdException w:name="Light List Accent 2" w:semiHidden="0" w:uiPriority="61" w:unhideWhenUsed="0"/>
+    <w:lsdException w:name="Light Grid Accent 2" w:semiHidden="0" w:uiPriority="62" w:unhideWhenUsed="0"/>
+    <w:lsdException w:name="Medium Shading 1 Accent 2" w:semiHidden="0" w:uiPriority="63" w:unhideWhenUsed="0"/>
+    <w:lsdException w:name="Medium Shading 2 Accent 2" w:semiHidden="0" w:uiPriority="64" w:unhideWhenUsed="0"/>
+    <w:lsdException w:name="Medium List 1 Accent 2" w:semiHidden="0" w:uiPriority="65" w:unhideWhenUsed="0"/>
+    <w:lsdException w:name="Medium List 2 Accent 2" w:semiHidden="0" w:uiPriority="66" w:unhideWhenUsed="0"/>
+    <w:lsdException w:name="Medium Grid 1 Accent 2" w:semiHidden="0" w:uiPriority="67" w:unhideWhenUsed="0"/>
+    <w:lsdException w:name="Medium Grid 2 Accent 2" w:semiHidden="0" w:uiPriority="68" w:unhideWhenUsed="0"/>
+    <w:lsdException w:name="Medium Grid 3 Accent 2" w:semiHidden="0" w:uiPriority="69" w:unhideWhenUsed="0"/>
+    <w:lsdException w:name="Dark List Accent 2" w:semiHidden="0" w:uiPriority="70" w:unhideWhenUsed="0"/>
+    <w:lsdException w:name="Colorful Shading Accent 2" w:semiHidden="0" w:uiPriority="71" w:unhideWhenUsed="0"/>
+    <w:lsdException w:name="Colorful List Accent 2" w:semiHidden="0" w:uiPriority="72" w:unhideWhenUsed="0"/>
+    <w:lsdException w:name="Colorful Grid Accent 2" w:semiHidden="0" w:uiPriority="73" w:unhideWhenUsed="0"/>
+    <w:lsdException w:name="Light Shading Accent 3" w:semiHidden="0" w:uiPriority="60" w:unhideWhenUsed="0"/>
+    <w:lsdException w:name="Light List Accent 3" w:semiHidden="0" w:uiPriority="61" w:unhideWhenUsed="0"/>
+    <w:lsdException w:name="Light Grid Accent 3" w:semiHidden="0" w:uiPriority="62" w:unhideWhenUsed="0"/>
+    <w:lsdException w:name="Medium Shading 1 Accent 3" w:semiHidden="0" w:uiPriority="63" w:unhideWhenUsed="0"/>
+    <w:lsdException w:name="Medium Shading 2 Accent 3" w:semiHidden="0" w:uiPriority="64" w:unhideWhenUsed="0"/>
+    <w:lsdException w:name="Medium List 1 Accent 3" w:semiHidden="0" w:uiPriority="65" w:unhideWhenUsed="0"/>
+    <w:lsdException w:name="Medium List 2 Accent 3" w:semiHidden="0" w:uiPriority="66" w:unhideWhenUsed="0"/>
+    <w:lsdException w:name="Medium Grid 1 Accent 3" w:semiHidden="0" w:uiPriority="67" w:unhideWhenUsed="0"/>
+    <w:lsdException w:name="Medium Grid 2 Accent 3" w:semiHidden="0" w:uiPriority="68" w:unhideWhenUsed="0"/>
+    <w:lsdException w:name="Medium Grid 3 Accent 3" w:semiHidden="0" w:uiPriority="69" w:unhideWhenUsed="0"/>
+    <w:lsdException w:name="Dark List Accent 3" w:semiHidden="0" w:uiPriority="70" w:unhideWhenUsed="0"/>
+    <w:lsdException w:name="Colorful Shading Accent 3" w:semiHidden="0" w:uiPriority="71" w:unhideWhenUsed="0"/>
+    <w:lsdException w:name="Colorful List Accent 3" w:semiHidden="0" w:uiPriority="72" w:unhideWhenUsed="0"/>
+    <w:lsdException w:name="Colorful Grid Accent 3" w:semiHidden="0" w:uiPriority="73" w:unhideWhenUsed="0"/>
+    <w:lsdException w:name="Light Shading Accent 4" w:semiHidden="0" w:uiPriority="60" w:unhideWhenUsed="0"/>
+    <w:lsdException w:name="Light List Accent 4" w:semiHidden="0" w:uiPriority="61" w:unhideWhenUsed="0"/>
+    <w:lsdException w:name="Light Grid Accent 4" w:semiHidden="0" w:uiPriority="62" w:unhideWhenUsed="0"/>
+    <w:lsdException w:name="Medium Shading 1 Accent 4" w:semiHidden="0" w:uiPriority="63" w:unhideWhenUsed="0"/>
+    <w:lsdException w:name="Medium Shading 2 Accent 4" w:semiHidden="0" w:uiPriority="64" w:unhideWhenUsed="0"/>
+    <w:lsdException w:name="Medium List 1 Accent 4" w:semiHidden="0" w:uiPriority="65" w:unhideWhenUsed="0"/>
+    <w:lsdException w:name="Medium List 2 Accent 4" w:semiHidden="0" w:uiPriority="66" w:unhideWhenUsed="0"/>
+    <w:lsdException w:name="Medium Grid 1 Accent 4" w:semiHidden="0" w:uiPriority="67" w:unhideWhenUsed="0"/>
+    <w:lsdException w:name="Medium Grid 2 Accent 4" w:semiHidden="0" w:uiPriority="68" w:unhideWhenUsed="0"/>
+    <w:lsdException w:name="Medium Grid 3 Accent 4" w:semiHidden="0" w:uiPriority="69" w:unhideWhenUsed="0"/>
+    <w:lsdException w:name="Dark List Accent 4" w:semiHidden="0" w:uiPriority="70" w:unhideWhenUsed="0"/>
+    <w:lsdException w:name="Colorful Shading Accent 4" w:semiHidden="0" w:uiPriority="71" w:unhideWhenUsed="0"/>
+    <w:lsdException w:name="Colorful List Accent 4" w:semiHidden="0" w:uiPriority="72" w:unhideWhenUsed="0"/>
+    <w:lsdException w:name="Colorful Grid Accent 4" w:semiHidden="0" w:uiPriority="73" w:unhideWhenUsed="0"/>
+    <w:lsdException w:name="Light Shading Accent 5" w:semiHidden="0" w:uiPriority="60" w:unhideWhenUsed="0"/>
+    <w:lsdException w:name="Light List Accent 5" w:semiHidden="0" w:uiPriority="61" w:unhideWhenUsed="0"/>
+    <w:lsdException w:name="Light Grid Accent 5" w:semiHidden="0" w:uiPriority="62" w:unhideWhenUsed="0"/>
+    <w:lsdException w:name="Medium Shading 1 Accent 5" w:semiHidden="0" w:uiPriority="63" w:unhideWhenUsed="0"/>
+    <w:lsdException w:name="Medium Shading 2 Accent 5" w:semiHidden="0" w:uiPriority="64" w:unhideWhenUsed="0"/>
+    <w:lsdException w:name="Medium List 1 Accent 5" w:semiHidden="0" w:uiPriority="65" w:unhideWhenUsed="0"/>
+    <w:lsdException w:name="Medium List 2 Accent 5" w:semiHidden="0" w:uiPriority="66" w:unhideWhenUsed="0"/>
+    <w:lsdException w:name="Medium Grid 1 Accent 5" w:semiHidden="0" w:uiPriority="67" w:unhideWhenUsed="0"/>
+    <w:lsdException w:name="Medium Grid 2 Accent 5" w:semiHidden="0" w:uiPriority="68" w:unhideWhenUsed="0"/>
+    <w:lsdException w:name="Medium Grid 3 Accent 5" w:semiHidden="0" w:uiPriority="69" w:unhideWhenUsed="0"/>
+    <w:lsdException w:name="Dark List Accent 5" w:semiHidden="0" w:uiPriority="70" w:unhideWhenUsed="0"/>
+    <w:lsdException w:name="Colorful Shading Accent 5" w:semiHidden="0" w:uiPriority="71" w:unhideWhenUsed="0"/>
+    <w:lsdException w:name="Colorful List Accent 5" w:semiHidden="0" w:uiPriority="72" w:unhideWhenUsed="0"/>
+    <w:lsdException w:name="Colorful Grid Accent 5" w:semiHidden="0" w:uiPriority="73" w:unhideWhenUsed="0"/>
+    <w:lsdException w:name="Light Shading Accent 6" w:semiHidden="0" w:uiPriority="60" w:unhideWhenUsed="0"/>
+    <w:lsdException w:name="Light List Accent 6" w:semiHidden="0" w:uiPriority="61" w:unhideWhenUsed="0"/>
+    <w:lsdException w:name="Light Grid Accent 6" w:semiHidden="0" w:uiPriority="62" w:unhideWhenUsed="0"/>
+    <w:lsdException w:name="Medium Shading 1 Accent 6" w:semiHidden="0" w:uiPriority="63" w:unhideWhenUsed="0"/>
+    <w:lsdException w:name="Medium Shading 2 Accent 6" w:semiHidden="0" w:uiPriority="64" w:unhideWhenUsed="0"/>
+    <w:lsdException w:name="Medium List 1 Accent 6" w:semiHidden="0" w:uiPriority="65" w:unhideWhenUsed="0"/>
+    <w:lsdException w:name="Medium List 2 Accent 6" w:semiHidden="0" w:uiPriority="66" w:unhideWhenUsed="0"/>
+    <w:lsdException w:name="Medium Grid 1 Accent 6" w:semiHidden="0" w:uiPriority="67" w:unhideWhenUsed="0"/>
+    <w:lsdException w:name="Medium Grid 2 Accent 6" w:semiHidden="0" w:uiPriority="68" w:unhideWhenUsed="0"/>
+    <w:lsdException w:name="Medium Grid 3 Accent 6" w:semiHidden="0" w:uiPriority="69" w:unhideWhenUsed="0"/>
+    <w:lsdException w:name="Dark List Accent 6" w:semiHidden="0" w:uiPriority="70" w:unhideWhenUsed="0"/>
+    <w:lsdException w:name="Colorful Shading Accent 6" w:semiHidden="0" w:uiPriority="71" w:unhideWhenUsed="0"/>
+    <w:lsdException w:name="Colorful List Accent 6" w:semiHidden="0" w:uiPriority="72" w:unhideWhenUsed="0"/>
+    <w:lsdException w:name="Colorful Grid Accent 6" w:semiHidden="0" w:uiPriority="73" w:unhideWhenUsed="0"/>
+    <w:lsdException w:name="Subtle Emphasis" w:semiHidden="0" w:uiPriority="19" w:unhideWhenUsed="0" w:qFormat="1"/>
+    <w:lsdException w:name="Intense Emphasis" w:semiHidden="0" w:uiPriority="21" w:unhideWhenUsed="0" w:qFormat="1"/>
+    <w:lsdException w:name="Subtle Reference" w:semiHidden="0" w:uiPriority="31" w:unhideWhenUsed="0" w:qFormat="1"/>
+    <w:lsdException w:name="Intense Reference" w:semiHidden="0" w:uiPriority="32" w:unhideWhenUsed="0" w:qFormat="1"/>
+    <w:lsdException w:name="Book Title" w:semiHidden="0" w:uiPriority="33" w:unhideWhenUsed="0" w:qFormat="1"/>
+    <w:lsdException w:name="Bibliography" w:uiPriority="37"/>
+    <w:lsdException w:name="TOC Heading" w:uiPriority="39" w:qFormat="1"/>
   </w:latentStyles>
-  <w:style w:type="paragraph" w:default="1" w:styleId="Normal">
+  <w:style w:type="paragraph" w:default="1" w:styleId="Normlny">
     <w:name w:val="Normal"/>
     <w:qFormat/>
   </w:style>
-  <w:style w:type="paragraph" w:styleId="Heading1">
+  <w:style w:type="paragraph" w:styleId="Nadpis1">
     <w:name w:val="heading 1"/>
-    <w:basedOn w:val="Normal"/>
-    <w:next w:val="Normal"/>
-    <w:link w:val="Heading1Char"/>
+    <w:basedOn w:val="Normlny"/>
+    <w:next w:val="Normlny"/>
+    <w:link w:val="Nadpis1Char"/>
     <w:uiPriority w:val="9"/>
     <w:qFormat/>
     <w:rsid w:val="0015186D"/>
@@ -2360,11 +2109,11 @@
       <w:szCs w:val="28"/>
     </w:rPr>
   </w:style>
-  <w:style w:type="paragraph" w:styleId="Heading2">
+  <w:style w:type="paragraph" w:styleId="Nadpis2">
     <w:name w:val="heading 2"/>
-    <w:basedOn w:val="Normal"/>
-    <w:next w:val="Normal"/>
-    <w:link w:val="Heading2Char"/>
+    <w:basedOn w:val="Normlny"/>
+    <w:next w:val="Normlny"/>
+    <w:link w:val="Nadpis2Char"/>
     <w:uiPriority w:val="9"/>
     <w:unhideWhenUsed/>
     <w:qFormat/>
@@ -2384,11 +2133,11 @@
       <w:szCs w:val="26"/>
     </w:rPr>
   </w:style>
-  <w:style w:type="paragraph" w:styleId="Heading3">
+  <w:style w:type="paragraph" w:styleId="Nadpis3">
     <w:name w:val="heading 3"/>
-    <w:basedOn w:val="Normal"/>
-    <w:next w:val="Normal"/>
-    <w:link w:val="Heading3Char"/>
+    <w:basedOn w:val="Normlny"/>
+    <w:next w:val="Normlny"/>
+    <w:link w:val="Nadpis3Char"/>
     <w:uiPriority w:val="9"/>
     <w:unhideWhenUsed/>
     <w:qFormat/>
@@ -2406,11 +2155,11 @@
       <w:color w:val="4F81BD" w:themeColor="accent1"/>
     </w:rPr>
   </w:style>
-  <w:style w:type="paragraph" w:styleId="Heading4">
+  <w:style w:type="paragraph" w:styleId="Nadpis4">
     <w:name w:val="heading 4"/>
-    <w:basedOn w:val="Normal"/>
-    <w:next w:val="Normal"/>
-    <w:link w:val="Heading4Char"/>
+    <w:basedOn w:val="Normlny"/>
+    <w:next w:val="Normlny"/>
+    <w:link w:val="Nadpis4Char"/>
     <w:uiPriority w:val="9"/>
     <w:unhideWhenUsed/>
     <w:qFormat/>
@@ -2430,13 +2179,13 @@
       <w:color w:val="4F81BD" w:themeColor="accent1"/>
     </w:rPr>
   </w:style>
-  <w:style w:type="character" w:default="1" w:styleId="DefaultParagraphFont">
+  <w:style w:type="character" w:default="1" w:styleId="Predvolenpsmoodseku">
     <w:name w:val="Default Paragraph Font"/>
     <w:uiPriority w:val="1"/>
     <w:semiHidden/>
     <w:unhideWhenUsed/>
   </w:style>
-  <w:style w:type="table" w:default="1" w:styleId="TableNormal">
+  <w:style w:type="table" w:default="1" w:styleId="Normlnatabuka">
     <w:name w:val="Normal Table"/>
     <w:uiPriority w:val="99"/>
     <w:semiHidden/>
@@ -2451,16 +2200,16 @@
       </w:tblCellMar>
     </w:tblPr>
   </w:style>
-  <w:style w:type="numbering" w:default="1" w:styleId="NoList">
+  <w:style w:type="numbering" w:default="1" w:styleId="Bezzoznamu">
     <w:name w:val="No List"/>
     <w:uiPriority w:val="99"/>
     <w:semiHidden/>
     <w:unhideWhenUsed/>
   </w:style>
-  <w:style w:type="character" w:customStyle="1" w:styleId="Heading1Char">
-    <w:name w:val="Heading 1 Char"/>
-    <w:basedOn w:val="DefaultParagraphFont"/>
-    <w:link w:val="Heading1"/>
+  <w:style w:type="character" w:customStyle="1" w:styleId="Nadpis1Char">
+    <w:name w:val="Nadpis 1 Char"/>
+    <w:basedOn w:val="Predvolenpsmoodseku"/>
+    <w:link w:val="Nadpis1"/>
     <w:uiPriority w:val="9"/>
     <w:rsid w:val="0015186D"/>
     <w:rPr>
@@ -2472,10 +2221,10 @@
       <w:szCs w:val="28"/>
     </w:rPr>
   </w:style>
-  <w:style w:type="character" w:customStyle="1" w:styleId="Heading2Char">
-    <w:name w:val="Heading 2 Char"/>
-    <w:basedOn w:val="DefaultParagraphFont"/>
-    <w:link w:val="Heading2"/>
+  <w:style w:type="character" w:customStyle="1" w:styleId="Nadpis2Char">
+    <w:name w:val="Nadpis 2 Char"/>
+    <w:basedOn w:val="Predvolenpsmoodseku"/>
+    <w:link w:val="Nadpis2"/>
     <w:uiPriority w:val="9"/>
     <w:rsid w:val="0015186D"/>
     <w:rPr>
@@ -2487,10 +2236,10 @@
       <w:szCs w:val="26"/>
     </w:rPr>
   </w:style>
-  <w:style w:type="character" w:customStyle="1" w:styleId="Heading3Char">
-    <w:name w:val="Heading 3 Char"/>
-    <w:basedOn w:val="DefaultParagraphFont"/>
-    <w:link w:val="Heading3"/>
+  <w:style w:type="character" w:customStyle="1" w:styleId="Nadpis3Char">
+    <w:name w:val="Nadpis 3 Char"/>
+    <w:basedOn w:val="Predvolenpsmoodseku"/>
+    <w:link w:val="Nadpis3"/>
     <w:uiPriority w:val="9"/>
     <w:rsid w:val="0015186D"/>
     <w:rPr>
@@ -2500,10 +2249,10 @@
       <w:color w:val="4F81BD" w:themeColor="accent1"/>
     </w:rPr>
   </w:style>
-  <w:style w:type="paragraph" w:styleId="BalloonText">
+  <w:style w:type="paragraph" w:styleId="Textbubliny">
     <w:name w:val="Balloon Text"/>
-    <w:basedOn w:val="Normal"/>
-    <w:link w:val="BalloonTextChar"/>
+    <w:basedOn w:val="Normlny"/>
+    <w:link w:val="TextbublinyChar"/>
     <w:uiPriority w:val="99"/>
     <w:semiHidden/>
     <w:unhideWhenUsed/>
@@ -2517,10 +2266,10 @@
       <w:szCs w:val="16"/>
     </w:rPr>
   </w:style>
-  <w:style w:type="character" w:customStyle="1" w:styleId="BalloonTextChar">
-    <w:name w:val="Balloon Text Char"/>
-    <w:basedOn w:val="DefaultParagraphFont"/>
-    <w:link w:val="BalloonText"/>
+  <w:style w:type="character" w:customStyle="1" w:styleId="TextbublinyChar">
+    <w:name w:val="Text bubliny Char"/>
+    <w:basedOn w:val="Predvolenpsmoodseku"/>
+    <w:link w:val="Textbubliny"/>
     <w:uiPriority w:val="99"/>
     <w:semiHidden/>
     <w:rsid w:val="0015186D"/>
@@ -2530,10 +2279,10 @@
       <w:szCs w:val="16"/>
     </w:rPr>
   </w:style>
-  <w:style w:type="character" w:customStyle="1" w:styleId="Heading4Char">
-    <w:name w:val="Heading 4 Char"/>
-    <w:basedOn w:val="DefaultParagraphFont"/>
-    <w:link w:val="Heading4"/>
+  <w:style w:type="character" w:customStyle="1" w:styleId="Nadpis4Char">
+    <w:name w:val="Nadpis 4 Char"/>
+    <w:basedOn w:val="Predvolenpsmoodseku"/>
+    <w:link w:val="Nadpis4"/>
     <w:uiPriority w:val="9"/>
     <w:rsid w:val="0015186D"/>
     <w:rPr>
@@ -2545,9 +2294,9 @@
       <w:color w:val="4F81BD" w:themeColor="accent1"/>
     </w:rPr>
   </w:style>
-  <w:style w:type="paragraph" w:styleId="ListParagraph">
+  <w:style w:type="paragraph" w:styleId="Odsekzoznamu">
     <w:name w:val="List Paragraph"/>
-    <w:basedOn w:val="Normal"/>
+    <w:basedOn w:val="Normlny"/>
     <w:uiPriority w:val="34"/>
     <w:qFormat/>
     <w:rsid w:val="0015186D"/>
@@ -2556,9 +2305,402 @@
       <w:contextualSpacing/>
     </w:pPr>
   </w:style>
-  <w:style w:type="character" w:styleId="Strong">
+  <w:style w:type="character" w:styleId="Siln">
     <w:name w:val="Strong"/>
-    <w:basedOn w:val="DefaultParagraphFont"/>
+    <w:basedOn w:val="Predvolenpsmoodseku"/>
+    <w:uiPriority w:val="22"/>
+    <w:qFormat/>
+    <w:rsid w:val="003B5469"/>
+    <w:rPr>
+      <w:b/>
+      <w:bCs/>
+    </w:rPr>
+  </w:style>
+</w:styles>
+</file>
+
+<file path=word/stylesWithEffects.xml><?xml version="1.0" encoding="utf-8"?>
+<w:styles xmlns:wpc="http://schemas.microsoft.com/office/word/2010/wordprocessingCanvas" xmlns:mc="http://schemas.openxmlformats.org/markup-compatibility/2006" xmlns:o="urn:schemas-microsoft-com:office:office" xmlns:r="http://schemas.openxmlformats.org/officeDocument/2006/relationships" xmlns:m="http://schemas.openxmlformats.org/officeDocument/2006/math" xmlns:v="urn:schemas-microsoft-com:vml" xmlns:wp14="http://schemas.microsoft.com/office/word/2010/wordprocessingDrawing" xmlns:wp="http://schemas.openxmlformats.org/drawingml/2006/wordprocessingDrawing" xmlns:w10="urn:schemas-microsoft-com:office:word" xmlns:w="http://schemas.openxmlformats.org/wordprocessingml/2006/main" xmlns:w14="http://schemas.microsoft.com/office/word/2010/wordml" xmlns:wpg="http://schemas.microsoft.com/office/word/2010/wordprocessingGroup" xmlns:wpi="http://schemas.microsoft.com/office/word/2010/wordprocessingInk" xmlns:wne="http://schemas.microsoft.com/office/word/2006/wordml" xmlns:wps="http://schemas.microsoft.com/office/word/2010/wordprocessingShape" mc:Ignorable="w14 wp14">
+  <w:docDefaults>
+    <w:rPrDefault>
+      <w:rPr>
+        <w:rFonts w:asciiTheme="minorHAnsi" w:eastAsiaTheme="minorHAnsi" w:hAnsiTheme="minorHAnsi" w:cstheme="minorBidi"/>
+        <w:sz w:val="22"/>
+        <w:szCs w:val="22"/>
+        <w:lang w:val="sk-SK" w:eastAsia="en-US" w:bidi="ar-SA"/>
+      </w:rPr>
+    </w:rPrDefault>
+    <w:pPrDefault>
+      <w:pPr>
+        <w:spacing w:after="200" w:line="276" w:lineRule="auto"/>
+      </w:pPr>
+    </w:pPrDefault>
+  </w:docDefaults>
+  <w:latentStyles w:defLockedState="0" w:defUIPriority="99" w:defSemiHidden="1" w:defUnhideWhenUsed="1" w:defQFormat="0" w:count="267">
+    <w:lsdException w:name="Normal" w:semiHidden="0" w:uiPriority="0" w:unhideWhenUsed="0" w:qFormat="1"/>
+    <w:lsdException w:name="heading 1" w:semiHidden="0" w:uiPriority="9" w:unhideWhenUsed="0" w:qFormat="1"/>
+    <w:lsdException w:name="heading 2" w:uiPriority="9" w:qFormat="1"/>
+    <w:lsdException w:name="heading 3" w:uiPriority="9" w:qFormat="1"/>
+    <w:lsdException w:name="heading 4" w:uiPriority="9" w:qFormat="1"/>
+    <w:lsdException w:name="heading 5" w:uiPriority="9" w:qFormat="1"/>
+    <w:lsdException w:name="heading 6" w:uiPriority="9" w:qFormat="1"/>
+    <w:lsdException w:name="heading 7" w:uiPriority="9" w:qFormat="1"/>
+    <w:lsdException w:name="heading 8" w:uiPriority="9" w:qFormat="1"/>
+    <w:lsdException w:name="heading 9" w:uiPriority="9" w:qFormat="1"/>
+    <w:lsdException w:name="toc 1" w:uiPriority="39"/>
+    <w:lsdException w:name="toc 2" w:uiPriority="39"/>
+    <w:lsdException w:name="toc 3" w:uiPriority="39"/>
+    <w:lsdException w:name="toc 4" w:uiPriority="39"/>
+    <w:lsdException w:name="toc 5" w:uiPriority="39"/>
+    <w:lsdException w:name="toc 6" w:uiPriority="39"/>
+    <w:lsdException w:name="toc 7" w:uiPriority="39"/>
+    <w:lsdException w:name="toc 8" w:uiPriority="39"/>
+    <w:lsdException w:name="toc 9" w:uiPriority="39"/>
+    <w:lsdException w:name="caption" w:uiPriority="35" w:qFormat="1"/>
+    <w:lsdException w:name="Title" w:semiHidden="0" w:uiPriority="10" w:unhideWhenUsed="0" w:qFormat="1"/>
+    <w:lsdException w:name="Default Paragraph Font" w:uiPriority="1"/>
+    <w:lsdException w:name="Subtitle" w:semiHidden="0" w:uiPriority="11" w:unhideWhenUsed="0" w:qFormat="1"/>
+    <w:lsdException w:name="Strong" w:semiHidden="0" w:uiPriority="22" w:unhideWhenUsed="0" w:qFormat="1"/>
+    <w:lsdException w:name="Emphasis" w:semiHidden="0" w:uiPriority="20" w:unhideWhenUsed="0" w:qFormat="1"/>
+    <w:lsdException w:name="Table Grid" w:semiHidden="0" w:uiPriority="59" w:unhideWhenUsed="0"/>
+    <w:lsdException w:name="Placeholder Text" w:unhideWhenUsed="0"/>
+    <w:lsdException w:name="No Spacing" w:semiHidden="0" w:uiPriority="1" w:unhideWhenUsed="0" w:qFormat="1"/>
+    <w:lsdException w:name="Light Shading" w:semiHidden="0" w:uiPriority="60" w:unhideWhenUsed="0"/>
+    <w:lsdException w:name="Light List" w:semiHidden="0" w:uiPriority="61" w:unhideWhenUsed="0"/>
+    <w:lsdException w:name="Light Grid" w:semiHidden="0" w:uiPriority="62" w:unhideWhenUsed="0"/>
+    <w:lsdException w:name="Medium Shading 1" w:semiHidden="0" w:uiPriority="63" w:unhideWhenUsed="0"/>
+    <w:lsdException w:name="Medium Shading 2" w:semiHidden="0" w:uiPriority="64" w:unhideWhenUsed="0"/>
+    <w:lsdException w:name="Medium List 1" w:semiHidden="0" w:uiPriority="65" w:unhideWhenUsed="0"/>
+    <w:lsdException w:name="Medium List 2" w:semiHidden="0" w:uiPriority="66" w:unhideWhenUsed="0"/>
+    <w:lsdException w:name="Medium Grid 1" w:semiHidden="0" w:uiPriority="67" w:unhideWhenUsed="0"/>
+    <w:lsdException w:name="Medium Grid 2" w:semiHidden="0" w:uiPriority="68" w:unhideWhenUsed="0"/>
+    <w:lsdException w:name="Medium Grid 3" w:semiHidden="0" w:uiPriority="69" w:unhideWhenUsed="0"/>
+    <w:lsdException w:name="Dark List" w:semiHidden="0" w:uiPriority="70" w:unhideWhenUsed="0"/>
+    <w:lsdException w:name="Colorful Shading" w:semiHidden="0" w:uiPriority="71" w:unhideWhenUsed="0"/>
+    <w:lsdException w:name="Colorful List" w:semiHidden="0" w:uiPriority="72" w:unhideWhenUsed="0"/>
+    <w:lsdException w:name="Colorful Grid" w:semiHidden="0" w:uiPriority="73" w:unhideWhenUsed="0"/>
+    <w:lsdException w:name="Light Shading Accent 1" w:semiHidden="0" w:uiPriority="60" w:unhideWhenUsed="0"/>
+    <w:lsdException w:name="Light List Accent 1" w:semiHidden="0" w:uiPriority="61" w:unhideWhenUsed="0"/>
+    <w:lsdException w:name="Light Grid Accent 1" w:semiHidden="0" w:uiPriority="62" w:unhideWhenUsed="0"/>
+    <w:lsdException w:name="Medium Shading 1 Accent 1" w:semiHidden="0" w:uiPriority="63" w:unhideWhenUsed="0"/>
+    <w:lsdException w:name="Medium Shading 2 Accent 1" w:semiHidden="0" w:uiPriority="64" w:unhideWhenUsed="0"/>
+    <w:lsdException w:name="Medium List 1 Accent 1" w:semiHidden="0" w:uiPriority="65" w:unhideWhenUsed="0"/>
+    <w:lsdException w:name="Revision" w:unhideWhenUsed="0"/>
+    <w:lsdException w:name="List Paragraph" w:semiHidden="0" w:uiPriority="34" w:unhideWhenUsed="0" w:qFormat="1"/>
+    <w:lsdException w:name="Quote" w:semiHidden="0" w:uiPriority="29" w:unhideWhenUsed="0" w:qFormat="1"/>
+    <w:lsdException w:name="Intense Quote" w:semiHidden="0" w:uiPriority="30" w:unhideWhenUsed="0" w:qFormat="1"/>
+    <w:lsdException w:name="Medium List 2 Accent 1" w:semiHidden="0" w:uiPriority="66" w:unhideWhenUsed="0"/>
+    <w:lsdException w:name="Medium Grid 1 Accent 1" w:semiHidden="0" w:uiPriority="67" w:unhideWhenUsed="0"/>
+    <w:lsdException w:name="Medium Grid 2 Accent 1" w:semiHidden="0" w:uiPriority="68" w:unhideWhenUsed="0"/>
+    <w:lsdException w:name="Medium Grid 3 Accent 1" w:semiHidden="0" w:uiPriority="69" w:unhideWhenUsed="0"/>
+    <w:lsdException w:name="Dark List Accent 1" w:semiHidden="0" w:uiPriority="70" w:unhideWhenUsed="0"/>
+    <w:lsdException w:name="Colorful Shading Accent 1" w:semiHidden="0" w:uiPriority="71" w:unhideWhenUsed="0"/>
+    <w:lsdException w:name="Colorful List Accent 1" w:semiHidden="0" w:uiPriority="72" w:unhideWhenUsed="0"/>
+    <w:lsdException w:name="Colorful Grid Accent 1" w:semiHidden="0" w:uiPriority="73" w:unhideWhenUsed="0"/>
+    <w:lsdException w:name="Light Shading Accent 2" w:semiHidden="0" w:uiPriority="60" w:unhideWhenUsed="0"/>
+    <w:lsdException w:name="Light List Accent 2" w:semiHidden="0" w:uiPriority="61" w:unhideWhenUsed="0"/>
+    <w:lsdException w:name="Light Grid Accent 2" w:semiHidden="0" w:uiPriority="62" w:unhideWhenUsed="0"/>
+    <w:lsdException w:name="Medium Shading 1 Accent 2" w:semiHidden="0" w:uiPriority="63" w:unhideWhenUsed="0"/>
+    <w:lsdException w:name="Medium Shading 2 Accent 2" w:semiHidden="0" w:uiPriority="64" w:unhideWhenUsed="0"/>
+    <w:lsdException w:name="Medium List 1 Accent 2" w:semiHidden="0" w:uiPriority="65" w:unhideWhenUsed="0"/>
+    <w:lsdException w:name="Medium List 2 Accent 2" w:semiHidden="0" w:uiPriority="66" w:unhideWhenUsed="0"/>
+    <w:lsdException w:name="Medium Grid 1 Accent 2" w:semiHidden="0" w:uiPriority="67" w:unhideWhenUsed="0"/>
+    <w:lsdException w:name="Medium Grid 2 Accent 2" w:semiHidden="0" w:uiPriority="68" w:unhideWhenUsed="0"/>
+    <w:lsdException w:name="Medium Grid 3 Accent 2" w:semiHidden="0" w:uiPriority="69" w:unhideWhenUsed="0"/>
+    <w:lsdException w:name="Dark List Accent 2" w:semiHidden="0" w:uiPriority="70" w:unhideWhenUsed="0"/>
+    <w:lsdException w:name="Colorful Shading Accent 2" w:semiHidden="0" w:uiPriority="71" w:unhideWhenUsed="0"/>
+    <w:lsdException w:name="Colorful List Accent 2" w:semiHidden="0" w:uiPriority="72" w:unhideWhenUsed="0"/>
+    <w:lsdException w:name="Colorful Grid Accent 2" w:semiHidden="0" w:uiPriority="73" w:unhideWhenUsed="0"/>
+    <w:lsdException w:name="Light Shading Accent 3" w:semiHidden="0" w:uiPriority="60" w:unhideWhenUsed="0"/>
+    <w:lsdException w:name="Light List Accent 3" w:semiHidden="0" w:uiPriority="61" w:unhideWhenUsed="0"/>
+    <w:lsdException w:name="Light Grid Accent 3" w:semiHidden="0" w:uiPriority="62" w:unhideWhenUsed="0"/>
+    <w:lsdException w:name="Medium Shading 1 Accent 3" w:semiHidden="0" w:uiPriority="63" w:unhideWhenUsed="0"/>
+    <w:lsdException w:name="Medium Shading 2 Accent 3" w:semiHidden="0" w:uiPriority="64" w:unhideWhenUsed="0"/>
+    <w:lsdException w:name="Medium List 1 Accent 3" w:semiHidden="0" w:uiPriority="65" w:unhideWhenUsed="0"/>
+    <w:lsdException w:name="Medium List 2 Accent 3" w:semiHidden="0" w:uiPriority="66" w:unhideWhenUsed="0"/>
+    <w:lsdException w:name="Medium Grid 1 Accent 3" w:semiHidden="0" w:uiPriority="67" w:unhideWhenUsed="0"/>
+    <w:lsdException w:name="Medium Grid 2 Accent 3" w:semiHidden="0" w:uiPriority="68" w:unhideWhenUsed="0"/>
+    <w:lsdException w:name="Medium Grid 3 Accent 3" w:semiHidden="0" w:uiPriority="69" w:unhideWhenUsed="0"/>
+    <w:lsdException w:name="Dark List Accent 3" w:semiHidden="0" w:uiPriority="70" w:unhideWhenUsed="0"/>
+    <w:lsdException w:name="Colorful Shading Accent 3" w:semiHidden="0" w:uiPriority="71" w:unhideWhenUsed="0"/>
+    <w:lsdException w:name="Colorful List Accent 3" w:semiHidden="0" w:uiPriority="72" w:unhideWhenUsed="0"/>
+    <w:lsdException w:name="Colorful Grid Accent 3" w:semiHidden="0" w:uiPriority="73" w:unhideWhenUsed="0"/>
+    <w:lsdException w:name="Light Shading Accent 4" w:semiHidden="0" w:uiPriority="60" w:unhideWhenUsed="0"/>
+    <w:lsdException w:name="Light List Accent 4" w:semiHidden="0" w:uiPriority="61" w:unhideWhenUsed="0"/>
+    <w:lsdException w:name="Light Grid Accent 4" w:semiHidden="0" w:uiPriority="62" w:unhideWhenUsed="0"/>
+    <w:lsdException w:name="Medium Shading 1 Accent 4" w:semiHidden="0" w:uiPriority="63" w:unhideWhenUsed="0"/>
+    <w:lsdException w:name="Medium Shading 2 Accent 4" w:semiHidden="0" w:uiPriority="64" w:unhideWhenUsed="0"/>
+    <w:lsdException w:name="Medium List 1 Accent 4" w:semiHidden="0" w:uiPriority="65" w:unhideWhenUsed="0"/>
+    <w:lsdException w:name="Medium List 2 Accent 4" w:semiHidden="0" w:uiPriority="66" w:unhideWhenUsed="0"/>
+    <w:lsdException w:name="Medium Grid 1 Accent 4" w:semiHidden="0" w:uiPriority="67" w:unhideWhenUsed="0"/>
+    <w:lsdException w:name="Medium Grid 2 Accent 4" w:semiHidden="0" w:uiPriority="68" w:unhideWhenUsed="0"/>
+    <w:lsdException w:name="Medium Grid 3 Accent 4" w:semiHidden="0" w:uiPriority="69" w:unhideWhenUsed="0"/>
+    <w:lsdException w:name="Dark List Accent 4" w:semiHidden="0" w:uiPriority="70" w:unhideWhenUsed="0"/>
+    <w:lsdException w:name="Colorful Shading Accent 4" w:semiHidden="0" w:uiPriority="71" w:unhideWhenUsed="0"/>
+    <w:lsdException w:name="Colorful List Accent 4" w:semiHidden="0" w:uiPriority="72" w:unhideWhenUsed="0"/>
+    <w:lsdException w:name="Colorful Grid Accent 4" w:semiHidden="0" w:uiPriority="73" w:unhideWhenUsed="0"/>
+    <w:lsdException w:name="Light Shading Accent 5" w:semiHidden="0" w:uiPriority="60" w:unhideWhenUsed="0"/>
+    <w:lsdException w:name="Light List Accent 5" w:semiHidden="0" w:uiPriority="61" w:unhideWhenUsed="0"/>
+    <w:lsdException w:name="Light Grid Accent 5" w:semiHidden="0" w:uiPriority="62" w:unhideWhenUsed="0"/>
+    <w:lsdException w:name="Medium Shading 1 Accent 5" w:semiHidden="0" w:uiPriority="63" w:unhideWhenUsed="0"/>
+    <w:lsdException w:name="Medium Shading 2 Accent 5" w:semiHidden="0" w:uiPriority="64" w:unhideWhenUsed="0"/>
+    <w:lsdException w:name="Medium List 1 Accent 5" w:semiHidden="0" w:uiPriority="65" w:unhideWhenUsed="0"/>
+    <w:lsdException w:name="Medium List 2 Accent 5" w:semiHidden="0" w:uiPriority="66" w:unhideWhenUsed="0"/>
+    <w:lsdException w:name="Medium Grid 1 Accent 5" w:semiHidden="0" w:uiPriority="67" w:unhideWhenUsed="0"/>
+    <w:lsdException w:name="Medium Grid 2 Accent 5" w:semiHidden="0" w:uiPriority="68" w:unhideWhenUsed="0"/>
+    <w:lsdException w:name="Medium Grid 3 Accent 5" w:semiHidden="0" w:uiPriority="69" w:unhideWhenUsed="0"/>
+    <w:lsdException w:name="Dark List Accent 5" w:semiHidden="0" w:uiPriority="70" w:unhideWhenUsed="0"/>
+    <w:lsdException w:name="Colorful Shading Accent 5" w:semiHidden="0" w:uiPriority="71" w:unhideWhenUsed="0"/>
+    <w:lsdException w:name="Colorful List Accent 5" w:semiHidden="0" w:uiPriority="72" w:unhideWhenUsed="0"/>
+    <w:lsdException w:name="Colorful Grid Accent 5" w:semiHidden="0" w:uiPriority="73" w:unhideWhenUsed="0"/>
+    <w:lsdException w:name="Light Shading Accent 6" w:semiHidden="0" w:uiPriority="60" w:unhideWhenUsed="0"/>
+    <w:lsdException w:name="Light List Accent 6" w:semiHidden="0" w:uiPriority="61" w:unhideWhenUsed="0"/>
+    <w:lsdException w:name="Light Grid Accent 6" w:semiHidden="0" w:uiPriority="62" w:unhideWhenUsed="0"/>
+    <w:lsdException w:name="Medium Shading 1 Accent 6" w:semiHidden="0" w:uiPriority="63" w:unhideWhenUsed="0"/>
+    <w:lsdException w:name="Medium Shading 2 Accent 6" w:semiHidden="0" w:uiPriority="64" w:unhideWhenUsed="0"/>
+    <w:lsdException w:name="Medium List 1 Accent 6" w:semiHidden="0" w:uiPriority="65" w:unhideWhenUsed="0"/>
+    <w:lsdException w:name="Medium List 2 Accent 6" w:semiHidden="0" w:uiPriority="66" w:unhideWhenUsed="0"/>
+    <w:lsdException w:name="Medium Grid 1 Accent 6" w:semiHidden="0" w:uiPriority="67" w:unhideWhenUsed="0"/>
+    <w:lsdException w:name="Medium Grid 2 Accent 6" w:semiHidden="0" w:uiPriority="68" w:unhideWhenUsed="0"/>
+    <w:lsdException w:name="Medium Grid 3 Accent 6" w:semiHidden="0" w:uiPriority="69" w:unhideWhenUsed="0"/>
+    <w:lsdException w:name="Dark List Accent 6" w:semiHidden="0" w:uiPriority="70" w:unhideWhenUsed="0"/>
+    <w:lsdException w:name="Colorful Shading Accent 6" w:semiHidden="0" w:uiPriority="71" w:unhideWhenUsed="0"/>
+    <w:lsdException w:name="Colorful List Accent 6" w:semiHidden="0" w:uiPriority="72" w:unhideWhenUsed="0"/>
+    <w:lsdException w:name="Colorful Grid Accent 6" w:semiHidden="0" w:uiPriority="73" w:unhideWhenUsed="0"/>
+    <w:lsdException w:name="Subtle Emphasis" w:semiHidden="0" w:uiPriority="19" w:unhideWhenUsed="0" w:qFormat="1"/>
+    <w:lsdException w:name="Intense Emphasis" w:semiHidden="0" w:uiPriority="21" w:unhideWhenUsed="0" w:qFormat="1"/>
+    <w:lsdException w:name="Subtle Reference" w:semiHidden="0" w:uiPriority="31" w:unhideWhenUsed="0" w:qFormat="1"/>
+    <w:lsdException w:name="Intense Reference" w:semiHidden="0" w:uiPriority="32" w:unhideWhenUsed="0" w:qFormat="1"/>
+    <w:lsdException w:name="Book Title" w:semiHidden="0" w:uiPriority="33" w:unhideWhenUsed="0" w:qFormat="1"/>
+    <w:lsdException w:name="Bibliography" w:uiPriority="37"/>
+    <w:lsdException w:name="TOC Heading" w:uiPriority="39" w:qFormat="1"/>
+  </w:latentStyles>
+  <w:style w:type="paragraph" w:default="1" w:styleId="Normlny">
+    <w:name w:val="Normal"/>
+    <w:qFormat/>
+  </w:style>
+  <w:style w:type="paragraph" w:styleId="Nadpis1">
+    <w:name w:val="heading 1"/>
+    <w:basedOn w:val="Normlny"/>
+    <w:next w:val="Normlny"/>
+    <w:link w:val="Nadpis1Char"/>
+    <w:uiPriority w:val="9"/>
+    <w:qFormat/>
+    <w:rsid w:val="0015186D"/>
+    <w:pPr>
+      <w:keepNext/>
+      <w:keepLines/>
+      <w:spacing w:before="480" w:after="0"/>
+      <w:outlineLvl w:val="0"/>
+    </w:pPr>
+    <w:rPr>
+      <w:rFonts w:asciiTheme="majorHAnsi" w:eastAsiaTheme="majorEastAsia" w:hAnsiTheme="majorHAnsi" w:cstheme="majorBidi"/>
+      <w:b/>
+      <w:bCs/>
+      <w:color w:val="365F91" w:themeColor="accent1" w:themeShade="BF"/>
+      <w:sz w:val="28"/>
+      <w:szCs w:val="28"/>
+    </w:rPr>
+  </w:style>
+  <w:style w:type="paragraph" w:styleId="Nadpis2">
+    <w:name w:val="heading 2"/>
+    <w:basedOn w:val="Normlny"/>
+    <w:next w:val="Normlny"/>
+    <w:link w:val="Nadpis2Char"/>
+    <w:uiPriority w:val="9"/>
+    <w:unhideWhenUsed/>
+    <w:qFormat/>
+    <w:rsid w:val="0015186D"/>
+    <w:pPr>
+      <w:keepNext/>
+      <w:keepLines/>
+      <w:spacing w:before="200" w:after="0"/>
+      <w:outlineLvl w:val="1"/>
+    </w:pPr>
+    <w:rPr>
+      <w:rFonts w:asciiTheme="majorHAnsi" w:eastAsiaTheme="majorEastAsia" w:hAnsiTheme="majorHAnsi" w:cstheme="majorBidi"/>
+      <w:b/>
+      <w:bCs/>
+      <w:color w:val="4F81BD" w:themeColor="accent1"/>
+      <w:sz w:val="26"/>
+      <w:szCs w:val="26"/>
+    </w:rPr>
+  </w:style>
+  <w:style w:type="paragraph" w:styleId="Nadpis3">
+    <w:name w:val="heading 3"/>
+    <w:basedOn w:val="Normlny"/>
+    <w:next w:val="Normlny"/>
+    <w:link w:val="Nadpis3Char"/>
+    <w:uiPriority w:val="9"/>
+    <w:unhideWhenUsed/>
+    <w:qFormat/>
+    <w:rsid w:val="0015186D"/>
+    <w:pPr>
+      <w:keepNext/>
+      <w:keepLines/>
+      <w:spacing w:before="200" w:after="0"/>
+      <w:outlineLvl w:val="2"/>
+    </w:pPr>
+    <w:rPr>
+      <w:rFonts w:asciiTheme="majorHAnsi" w:eastAsiaTheme="majorEastAsia" w:hAnsiTheme="majorHAnsi" w:cstheme="majorBidi"/>
+      <w:b/>
+      <w:bCs/>
+      <w:color w:val="4F81BD" w:themeColor="accent1"/>
+    </w:rPr>
+  </w:style>
+  <w:style w:type="paragraph" w:styleId="Nadpis4">
+    <w:name w:val="heading 4"/>
+    <w:basedOn w:val="Normlny"/>
+    <w:next w:val="Normlny"/>
+    <w:link w:val="Nadpis4Char"/>
+    <w:uiPriority w:val="9"/>
+    <w:unhideWhenUsed/>
+    <w:qFormat/>
+    <w:rsid w:val="0015186D"/>
+    <w:pPr>
+      <w:keepNext/>
+      <w:keepLines/>
+      <w:spacing w:before="200" w:after="0"/>
+      <w:outlineLvl w:val="3"/>
+    </w:pPr>
+    <w:rPr>
+      <w:rFonts w:asciiTheme="majorHAnsi" w:eastAsiaTheme="majorEastAsia" w:hAnsiTheme="majorHAnsi" w:cstheme="majorBidi"/>
+      <w:b/>
+      <w:bCs/>
+      <w:i/>
+      <w:iCs/>
+      <w:color w:val="4F81BD" w:themeColor="accent1"/>
+    </w:rPr>
+  </w:style>
+  <w:style w:type="character" w:default="1" w:styleId="Predvolenpsmoodseku">
+    <w:name w:val="Default Paragraph Font"/>
+    <w:uiPriority w:val="1"/>
+    <w:semiHidden/>
+    <w:unhideWhenUsed/>
+  </w:style>
+  <w:style w:type="table" w:default="1" w:styleId="Normlnatabuka">
+    <w:name w:val="Normal Table"/>
+    <w:uiPriority w:val="99"/>
+    <w:semiHidden/>
+    <w:unhideWhenUsed/>
+    <w:tblPr>
+      <w:tblInd w:w="0" w:type="dxa"/>
+      <w:tblCellMar>
+        <w:top w:w="0" w:type="dxa"/>
+        <w:left w:w="108" w:type="dxa"/>
+        <w:bottom w:w="0" w:type="dxa"/>
+        <w:right w:w="108" w:type="dxa"/>
+      </w:tblCellMar>
+    </w:tblPr>
+  </w:style>
+  <w:style w:type="numbering" w:default="1" w:styleId="Bezzoznamu">
+    <w:name w:val="No List"/>
+    <w:uiPriority w:val="99"/>
+    <w:semiHidden/>
+    <w:unhideWhenUsed/>
+  </w:style>
+  <w:style w:type="character" w:customStyle="1" w:styleId="Nadpis1Char">
+    <w:name w:val="Nadpis 1 Char"/>
+    <w:basedOn w:val="Predvolenpsmoodseku"/>
+    <w:link w:val="Nadpis1"/>
+    <w:uiPriority w:val="9"/>
+    <w:rsid w:val="0015186D"/>
+    <w:rPr>
+      <w:rFonts w:asciiTheme="majorHAnsi" w:eastAsiaTheme="majorEastAsia" w:hAnsiTheme="majorHAnsi" w:cstheme="majorBidi"/>
+      <w:b/>
+      <w:bCs/>
+      <w:color w:val="365F91" w:themeColor="accent1" w:themeShade="BF"/>
+      <w:sz w:val="28"/>
+      <w:szCs w:val="28"/>
+    </w:rPr>
+  </w:style>
+  <w:style w:type="character" w:customStyle="1" w:styleId="Nadpis2Char">
+    <w:name w:val="Nadpis 2 Char"/>
+    <w:basedOn w:val="Predvolenpsmoodseku"/>
+    <w:link w:val="Nadpis2"/>
+    <w:uiPriority w:val="9"/>
+    <w:rsid w:val="0015186D"/>
+    <w:rPr>
+      <w:rFonts w:asciiTheme="majorHAnsi" w:eastAsiaTheme="majorEastAsia" w:hAnsiTheme="majorHAnsi" w:cstheme="majorBidi"/>
+      <w:b/>
+      <w:bCs/>
+      <w:color w:val="4F81BD" w:themeColor="accent1"/>
+      <w:sz w:val="26"/>
+      <w:szCs w:val="26"/>
+    </w:rPr>
+  </w:style>
+  <w:style w:type="character" w:customStyle="1" w:styleId="Nadpis3Char">
+    <w:name w:val="Nadpis 3 Char"/>
+    <w:basedOn w:val="Predvolenpsmoodseku"/>
+    <w:link w:val="Nadpis3"/>
+    <w:uiPriority w:val="9"/>
+    <w:rsid w:val="0015186D"/>
+    <w:rPr>
+      <w:rFonts w:asciiTheme="majorHAnsi" w:eastAsiaTheme="majorEastAsia" w:hAnsiTheme="majorHAnsi" w:cstheme="majorBidi"/>
+      <w:b/>
+      <w:bCs/>
+      <w:color w:val="4F81BD" w:themeColor="accent1"/>
+    </w:rPr>
+  </w:style>
+  <w:style w:type="paragraph" w:styleId="Textbubliny">
+    <w:name w:val="Balloon Text"/>
+    <w:basedOn w:val="Normlny"/>
+    <w:link w:val="TextbublinyChar"/>
+    <w:uiPriority w:val="99"/>
+    <w:semiHidden/>
+    <w:unhideWhenUsed/>
+    <w:rsid w:val="0015186D"/>
+    <w:pPr>
+      <w:spacing w:after="0" w:line="240" w:lineRule="auto"/>
+    </w:pPr>
+    <w:rPr>
+      <w:rFonts w:ascii="Tahoma" w:hAnsi="Tahoma" w:cs="Tahoma"/>
+      <w:sz w:val="16"/>
+      <w:szCs w:val="16"/>
+    </w:rPr>
+  </w:style>
+  <w:style w:type="character" w:customStyle="1" w:styleId="TextbublinyChar">
+    <w:name w:val="Text bubliny Char"/>
+    <w:basedOn w:val="Predvolenpsmoodseku"/>
+    <w:link w:val="Textbubliny"/>
+    <w:uiPriority w:val="99"/>
+    <w:semiHidden/>
+    <w:rsid w:val="0015186D"/>
+    <w:rPr>
+      <w:rFonts w:ascii="Tahoma" w:hAnsi="Tahoma" w:cs="Tahoma"/>
+      <w:sz w:val="16"/>
+      <w:szCs w:val="16"/>
+    </w:rPr>
+  </w:style>
+  <w:style w:type="character" w:customStyle="1" w:styleId="Nadpis4Char">
+    <w:name w:val="Nadpis 4 Char"/>
+    <w:basedOn w:val="Predvolenpsmoodseku"/>
+    <w:link w:val="Nadpis4"/>
+    <w:uiPriority w:val="9"/>
+    <w:rsid w:val="0015186D"/>
+    <w:rPr>
+      <w:rFonts w:asciiTheme="majorHAnsi" w:eastAsiaTheme="majorEastAsia" w:hAnsiTheme="majorHAnsi" w:cstheme="majorBidi"/>
+      <w:b/>
+      <w:bCs/>
+      <w:i/>
+      <w:iCs/>
+      <w:color w:val="4F81BD" w:themeColor="accent1"/>
+    </w:rPr>
+  </w:style>
+  <w:style w:type="paragraph" w:styleId="Odsekzoznamu">
+    <w:name w:val="List Paragraph"/>
+    <w:basedOn w:val="Normlny"/>
+    <w:uiPriority w:val="34"/>
+    <w:qFormat/>
+    <w:rsid w:val="0015186D"/>
+    <w:pPr>
+      <w:ind w:left="720"/>
+      <w:contextualSpacing/>
+    </w:pPr>
+  </w:style>
+  <w:style w:type="character" w:styleId="Siln">
+    <w:name w:val="Strong"/>
+    <w:basedOn w:val="Predvolenpsmoodseku"/>
     <w:uiPriority w:val="22"/>
     <w:qFormat/>
     <w:rsid w:val="003B5469"/>

</xml_diff>